<commit_message>
Modificado el Plan de Proyecto
</commit_message>
<xml_diff>
--- a/Documentacion/CMMI Nivel 2/Area PP_PMC/plan_de_proyecto.docx
+++ b/Documentacion/CMMI Nivel 2/Area PP_PMC/plan_de_proyecto.docx
@@ -626,14 +626,12 @@
                     <w:b/>
                   </w:rPr>
                 </w:pPr>
-                <w:proofErr w:type="spellStart"/>
                 <w:r>
                   <w:rPr>
                     <w:b/>
                   </w:rPr>
                   <w:t>Item</w:t>
                 </w:r>
-                <w:proofErr w:type="spellEnd"/>
               </w:p>
             </w:tc>
             <w:tc>
@@ -816,13 +814,8 @@
                   <w:jc w:val="center"/>
                 </w:pPr>
                 <w:r>
-                  <w:t xml:space="preserve">Christian </w:t>
+                  <w:t>Christian Benites</w:t>
                 </w:r>
-                <w:proofErr w:type="spellStart"/>
-                <w:r>
-                  <w:t>Benites</w:t>
-                </w:r>
-                <w:proofErr w:type="spellEnd"/>
               </w:p>
             </w:tc>
             <w:tc>
@@ -857,13 +850,8 @@
                   <w:jc w:val="center"/>
                 </w:pPr>
                 <w:r>
-                  <w:t xml:space="preserve">Manuel </w:t>
+                  <w:t>Manuel Saenz</w:t>
                 </w:r>
-                <w:proofErr w:type="spellStart"/>
-                <w:r>
-                  <w:t>Saenz</w:t>
-                </w:r>
-                <w:proofErr w:type="spellEnd"/>
               </w:p>
             </w:tc>
           </w:tr>
@@ -1535,19 +1523,9 @@
       <w:r>
         <w:t xml:space="preserve">ROLES Y FUNCIONES DE </w:t>
       </w:r>
-      <w:proofErr w:type="spellStart"/>
-      <w:r>
-        <w:t>Code</w:t>
-      </w:r>
-      <w:proofErr w:type="spellEnd"/>
-      <w:r>
-        <w:t xml:space="preserve"> </w:t>
-      </w:r>
-      <w:proofErr w:type="spellStart"/>
-      <w:r>
-        <w:t>Labs</w:t>
-      </w:r>
-      <w:proofErr w:type="spellEnd"/>
+      <w:r>
+        <w:t>Code Labs</w:t>
+      </w:r>
     </w:p>
     <w:p>
       <w:pPr>
@@ -2300,19 +2278,9 @@
       <w:r>
         <w:tab/>
       </w:r>
-      <w:proofErr w:type="spellStart"/>
-      <w:r>
-        <w:t>Code</w:t>
-      </w:r>
-      <w:proofErr w:type="spellEnd"/>
-      <w:r>
-        <w:t xml:space="preserve"> </w:t>
-      </w:r>
-      <w:proofErr w:type="spellStart"/>
-      <w:r>
-        <w:t>Labs</w:t>
-      </w:r>
-      <w:proofErr w:type="spellEnd"/>
+      <w:r>
+        <w:t>Code Labs</w:t>
+      </w:r>
       <w:r>
         <w:t xml:space="preserve">, </w:t>
       </w:r>
@@ -2358,13 +2326,8 @@
       <w:r>
         <w:t xml:space="preserve">Enrique </w:t>
       </w:r>
-      <w:proofErr w:type="spellStart"/>
-      <w:r>
-        <w:t>Saenz</w:t>
-      </w:r>
-      <w:proofErr w:type="spellEnd"/>
-      <w:r>
-        <w:t xml:space="preserve"> Tarazona</w:t>
+      <w:r>
+        <w:t>Saenz Tarazona</w:t>
       </w:r>
       <w:r>
         <w:t xml:space="preserve"> (</w:t>
@@ -2539,31 +2502,7 @@
               <w:t>i</w:t>
             </w:r>
             <w:r>
-              <w:t>nglés: “</w:t>
-            </w:r>
-            <w:proofErr w:type="spellStart"/>
-            <w:r>
-              <w:t>Work</w:t>
-            </w:r>
-            <w:proofErr w:type="spellEnd"/>
-            <w:r>
-              <w:t xml:space="preserve"> </w:t>
-            </w:r>
-            <w:proofErr w:type="spellStart"/>
-            <w:r>
-              <w:t>Breakdown</w:t>
-            </w:r>
-            <w:proofErr w:type="spellEnd"/>
-            <w:r>
-              <w:t xml:space="preserve"> </w:t>
-            </w:r>
-            <w:proofErr w:type="spellStart"/>
-            <w:r>
-              <w:t>Structure</w:t>
-            </w:r>
-            <w:proofErr w:type="spellEnd"/>
-            <w:r>
-              <w:t>” con que se identifica a la Estructura de División del Trabajo (EDT) de alto nivel, para estimar el alcance del proyecto.</w:t>
+              <w:t>nglés: “Work Breakdown Structure” con que se identifica a la Estructura de División del Trabajo (EDT) de alto nivel, para estimar el alcance del proyecto.</w:t>
             </w:r>
           </w:p>
         </w:tc>
@@ -3631,7 +3570,7 @@
           <v:shape id="_x0000_i1025" type="#_x0000_t75" style="width:425.2pt;height:217.7pt" o:ole="">
             <v:imagedata r:id="rId11" o:title=""/>
           </v:shape>
-          <o:OLEObject Type="Embed" ProgID="Visio.Drawing.11" ShapeID="_x0000_i1025" DrawAspect="Content" ObjectID="_1483768777" r:id="rId12"/>
+          <o:OLEObject Type="Embed" ProgID="Visio.Drawing.11" ShapeID="_x0000_i1025" DrawAspect="Content" ObjectID="_1483867666" r:id="rId12"/>
         </w:object>
       </w:r>
     </w:p>
@@ -3867,7 +3806,7 @@
           <v:shape id="_x0000_i1026" type="#_x0000_t75" style="width:415.9pt;height:231.25pt" o:ole="">
             <v:imagedata r:id="rId13" o:title=""/>
           </v:shape>
-          <o:OLEObject Type="Embed" ProgID="Visio.Drawing.11" ShapeID="_x0000_i1026" DrawAspect="Content" ObjectID="_1483768778" r:id="rId14"/>
+          <o:OLEObject Type="Embed" ProgID="Visio.Drawing.11" ShapeID="_x0000_i1026" DrawAspect="Content" ObjectID="_1483867667" r:id="rId14"/>
         </w:object>
       </w:r>
       <w:r>
@@ -4241,7 +4180,7 @@
           <v:shape id="_x0000_i1027" type="#_x0000_t75" style="width:379.5pt;height:219.4pt" o:ole="">
             <v:imagedata r:id="rId15" o:title=""/>
           </v:shape>
-          <o:OLEObject Type="Embed" ProgID="Visio.Drawing.11" ShapeID="_x0000_i1027" DrawAspect="Content" ObjectID="_1483768779" r:id="rId16"/>
+          <o:OLEObject Type="Embed" ProgID="Visio.Drawing.11" ShapeID="_x0000_i1027" DrawAspect="Content" ObjectID="_1483867668" r:id="rId16"/>
         </w:object>
       </w:r>
     </w:p>
@@ -4550,14 +4489,12 @@
                 <w:b/>
               </w:rPr>
             </w:pPr>
-            <w:proofErr w:type="spellStart"/>
             <w:r>
               <w:rPr>
                 <w:b/>
               </w:rPr>
               <w:t>Item</w:t>
             </w:r>
-            <w:proofErr w:type="spellEnd"/>
           </w:p>
         </w:tc>
         <w:tc>
@@ -4911,20 +4848,18 @@
         <w:t>pueden apreciar en el siguiente gráfico:</w:t>
       </w:r>
     </w:p>
-    <w:bookmarkStart w:id="0" w:name="_GoBack"/>
     <w:p>
       <w:pPr>
         <w:jc w:val="center"/>
       </w:pPr>
       <w:r>
         <w:object w:dxaOrig="5975" w:dyaOrig="4846">
-          <v:shape id="_x0000_i1031" type="#_x0000_t75" style="width:288.85pt;height:233.8pt" o:ole="">
+          <v:shape id="_x0000_i1028" type="#_x0000_t75" style="width:288.85pt;height:233.8pt" o:ole="">
             <v:imagedata r:id="rId17" o:title=""/>
           </v:shape>
-          <o:OLEObject Type="Embed" ProgID="Visio.Drawing.11" ShapeID="_x0000_i1031" DrawAspect="Content" ObjectID="_1483768780" r:id="rId18"/>
+          <o:OLEObject Type="Embed" ProgID="Visio.Drawing.11" ShapeID="_x0000_i1028" DrawAspect="Content" ObjectID="_1483867669" r:id="rId18"/>
         </w:object>
       </w:r>
-      <w:bookmarkEnd w:id="0"/>
     </w:p>
     <w:p>
       <w:pPr>
@@ -5731,14 +5666,12 @@
                 <w:b/>
               </w:rPr>
             </w:pPr>
-            <w:proofErr w:type="spellStart"/>
             <w:r>
               <w:rPr>
                 <w:b/>
               </w:rPr>
               <w:t>Item</w:t>
             </w:r>
-            <w:proofErr w:type="spellEnd"/>
           </w:p>
         </w:tc>
         <w:tc>
@@ -5806,28 +5739,12 @@
           </w:tcPr>
           <w:p>
             <w:r>
-              <w:t xml:space="preserve">Computadora portátil HP </w:t>
-            </w:r>
-            <w:proofErr w:type="spellStart"/>
-            <w:r>
-              <w:t>Pavilion</w:t>
-            </w:r>
-            <w:proofErr w:type="spellEnd"/>
-            <w:r>
-              <w:t xml:space="preserve"> DV7,</w:t>
-            </w:r>
-          </w:p>
-          <w:p>
-            <w:r>
-              <w:t xml:space="preserve">6GB RAM, HDD 500GB, Windows 7, Procesador Intel </w:t>
-            </w:r>
-            <w:proofErr w:type="spellStart"/>
-            <w:r>
-              <w:t>Core</w:t>
-            </w:r>
-            <w:proofErr w:type="spellEnd"/>
-            <w:r>
-              <w:t xml:space="preserve"> I5-2330M, pantalla de 17”.</w:t>
+              <w:t>Computadora portátil HP Pavilion DV7,</w:t>
+            </w:r>
+          </w:p>
+          <w:p>
+            <w:r>
+              <w:t>6GB RAM, HDD 500GB, Windows 7, Procesador Intel Core I5-2330M, pantalla de 17”.</w:t>
             </w:r>
           </w:p>
         </w:tc>
@@ -5995,14 +5912,12 @@
                 <w:b/>
               </w:rPr>
             </w:pPr>
-            <w:proofErr w:type="spellStart"/>
             <w:r>
               <w:rPr>
                 <w:b/>
               </w:rPr>
               <w:t>Item</w:t>
             </w:r>
-            <w:proofErr w:type="spellEnd"/>
           </w:p>
         </w:tc>
         <w:tc>
@@ -6039,28 +5954,12 @@
                 <w:b/>
               </w:rPr>
             </w:pPr>
-            <w:proofErr w:type="spellStart"/>
             <w:r>
               <w:rPr>
                 <w:b/>
               </w:rPr>
-              <w:t>Code</w:t>
-            </w:r>
-            <w:proofErr w:type="spellEnd"/>
-            <w:r>
-              <w:rPr>
-                <w:b/>
-              </w:rPr>
-              <w:t xml:space="preserve"> </w:t>
-            </w:r>
-            <w:proofErr w:type="spellStart"/>
-            <w:r>
-              <w:rPr>
-                <w:b/>
-              </w:rPr>
-              <w:t>Labs</w:t>
-            </w:r>
-            <w:proofErr w:type="spellEnd"/>
+              <w:t>Code Labs</w:t>
+            </w:r>
           </w:p>
         </w:tc>
         <w:tc>
@@ -6669,10 +6568,10 @@
       </w:pPr>
       <w:r>
         <w:object w:dxaOrig="6915" w:dyaOrig="4165">
-          <v:shape id="_x0000_i1028" type="#_x0000_t75" style="width:326.1pt;height:196.5pt" o:ole="">
+          <v:shape id="_x0000_i1029" type="#_x0000_t75" style="width:326.1pt;height:196.5pt" o:ole="">
             <v:imagedata r:id="rId19" o:title=""/>
           </v:shape>
-          <o:OLEObject Type="Embed" ProgID="Visio.Drawing.11" ShapeID="_x0000_i1028" DrawAspect="Content" ObjectID="_1483768781" r:id="rId20"/>
+          <o:OLEObject Type="Embed" ProgID="Visio.Drawing.11" ShapeID="_x0000_i1029" DrawAspect="Content" ObjectID="_1483867670" r:id="rId20"/>
         </w:object>
       </w:r>
     </w:p>
@@ -8786,7 +8685,7 @@
           <v:shape id="_x0000_i1030" type="#_x0000_t75" style="width:383.7pt;height:200.75pt" o:ole="">
             <v:imagedata r:id="rId21" o:title=""/>
           </v:shape>
-          <o:OLEObject Type="Embed" ProgID="Visio.Drawing.11" ShapeID="_x0000_i1030" DrawAspect="Content" ObjectID="_1483768782" r:id="rId22"/>
+          <o:OLEObject Type="Embed" ProgID="Visio.Drawing.11" ShapeID="_x0000_i1030" DrawAspect="Content" ObjectID="_1483867671" r:id="rId22"/>
         </w:object>
       </w:r>
     </w:p>
@@ -10589,10 +10488,10 @@
       </w:pPr>
       <w:r>
         <w:object w:dxaOrig="5554" w:dyaOrig="7533">
-          <v:shape id="_x0000_i1029" type="#_x0000_t75" style="width:172.8pt;height:234.65pt" o:ole="">
+          <v:shape id="_x0000_i1031" type="#_x0000_t75" style="width:172.8pt;height:234.65pt" o:ole="">
             <v:imagedata r:id="rId23" o:title=""/>
           </v:shape>
-          <o:OLEObject Type="Embed" ProgID="Visio.Drawing.11" ShapeID="_x0000_i1029" DrawAspect="Content" ObjectID="_1483768783" r:id="rId24"/>
+          <o:OLEObject Type="Embed" ProgID="Visio.Drawing.11" ShapeID="_x0000_i1031" DrawAspect="Content" ObjectID="_1483867672" r:id="rId24"/>
         </w:object>
       </w:r>
     </w:p>
@@ -10709,28 +10608,12 @@
           <w:b/>
         </w:rPr>
       </w:pPr>
-      <w:proofErr w:type="spellStart"/>
-      <w:r>
-        <w:rPr>
-          <w:b/>
-        </w:rPr>
-        <w:t>Code</w:t>
-      </w:r>
-      <w:proofErr w:type="spellEnd"/>
-      <w:r>
-        <w:rPr>
-          <w:b/>
-        </w:rPr>
-        <w:t xml:space="preserve"> </w:t>
-      </w:r>
-      <w:proofErr w:type="spellStart"/>
-      <w:r>
-        <w:rPr>
-          <w:b/>
-        </w:rPr>
-        <w:t>Labs</w:t>
-      </w:r>
-      <w:proofErr w:type="spellEnd"/>
+      <w:r>
+        <w:rPr>
+          <w:b/>
+        </w:rPr>
+        <w:t>Code Labs</w:t>
+      </w:r>
     </w:p>
     <w:p>
       <w:pPr>
@@ -10961,19 +10844,9 @@
             <w:r>
               <w:t xml:space="preserve">probar documentación técnica presentada por </w:t>
             </w:r>
-            <w:proofErr w:type="spellStart"/>
-            <w:r>
-              <w:t>Code</w:t>
-            </w:r>
-            <w:proofErr w:type="spellEnd"/>
-            <w:r>
-              <w:t xml:space="preserve"> </w:t>
-            </w:r>
-            <w:proofErr w:type="spellStart"/>
-            <w:r>
-              <w:t>Labs</w:t>
-            </w:r>
-            <w:proofErr w:type="spellEnd"/>
+            <w:r>
+              <w:t>Code Labs</w:t>
+            </w:r>
             <w:r>
               <w:t>.</w:t>
             </w:r>
@@ -11176,13 +11049,8 @@
           </w:tcPr>
           <w:p>
             <w:r>
-              <w:t xml:space="preserve">Manuel </w:t>
-            </w:r>
-            <w:proofErr w:type="spellStart"/>
-            <w:r>
-              <w:t>Saenz</w:t>
-            </w:r>
-            <w:proofErr w:type="spellEnd"/>
+              <w:t>Manuel Saenz</w:t>
+            </w:r>
           </w:p>
         </w:tc>
       </w:tr>
@@ -11524,14 +11392,12 @@
                 <w:b/>
               </w:rPr>
             </w:pPr>
-            <w:proofErr w:type="spellStart"/>
             <w:r>
               <w:rPr>
                 <w:b/>
               </w:rPr>
               <w:t>Particip</w:t>
             </w:r>
-            <w:proofErr w:type="spellEnd"/>
             <w:r>
               <w:rPr>
                 <w:b/>
@@ -12112,8 +11978,2031 @@
         <w:t>prevista de las mismas.</w:t>
       </w:r>
     </w:p>
+    <w:p>
+      <w:pPr>
+        <w:jc w:val="center"/>
+        <w:rPr>
+          <w:b/>
+          <w:sz w:val="26"/>
+          <w:szCs w:val="26"/>
+        </w:rPr>
+      </w:pPr>
+      <w:hyperlink r:id="rId25" w:history="1">
+        <w:r>
+          <w:rPr>
+            <w:rStyle w:val="Hipervnculo"/>
+            <w:b/>
+            <w:sz w:val="26"/>
+            <w:szCs w:val="26"/>
+          </w:rPr>
+          <w:t>Cronograma de</w:t>
+        </w:r>
+        <w:r>
+          <w:rPr>
+            <w:rStyle w:val="Hipervnculo"/>
+            <w:b/>
+            <w:sz w:val="26"/>
+            <w:szCs w:val="26"/>
+          </w:rPr>
+          <w:t xml:space="preserve"> </w:t>
+        </w:r>
+        <w:r>
+          <w:rPr>
+            <w:rStyle w:val="Hipervnculo"/>
+            <w:b/>
+            <w:sz w:val="26"/>
+            <w:szCs w:val="26"/>
+          </w:rPr>
+          <w:t>Actividades</w:t>
+        </w:r>
+      </w:hyperlink>
+    </w:p>
+    <w:p>
+      <w:pPr>
+        <w:rPr>
+          <w:b/>
+          <w:sz w:val="26"/>
+          <w:szCs w:val="26"/>
+        </w:rPr>
+      </w:pPr>
+    </w:p>
+    <w:p>
+      <w:pPr>
+        <w:rPr>
+          <w:b/>
+        </w:rPr>
+      </w:pPr>
+      <w:r>
+        <w:rPr>
+          <w:b/>
+        </w:rPr>
+        <w:t>10.</w:t>
+      </w:r>
+      <w:r>
+        <w:rPr>
+          <w:b/>
+        </w:rPr>
+        <w:tab/>
+      </w:r>
+      <w:r>
+        <w:rPr>
+          <w:b/>
+        </w:rPr>
+        <w:t>ACTIVIDADES DE SOPORTE EN LA ADMINISTRACION DEL PROYECTO</w:t>
+      </w:r>
+    </w:p>
+    <w:p>
+      <w:pPr>
+        <w:rPr>
+          <w:b/>
+        </w:rPr>
+      </w:pPr>
+    </w:p>
+    <w:p>
+      <w:pPr>
+        <w:rPr>
+          <w:b/>
+        </w:rPr>
+      </w:pPr>
+      <w:r>
+        <w:rPr>
+          <w:b/>
+        </w:rPr>
+        <w:lastRenderedPageBreak/>
+        <w:t>10.1.</w:t>
+      </w:r>
+      <w:r>
+        <w:rPr>
+          <w:b/>
+        </w:rPr>
+        <w:tab/>
+      </w:r>
+      <w:r>
+        <w:rPr>
+          <w:b/>
+        </w:rPr>
+        <w:tab/>
+        <w:t>GESTION DE RIESGOS</w:t>
+      </w:r>
+    </w:p>
+    <w:tbl>
+      <w:tblPr>
+        <w:tblStyle w:val="Tablaconcuadrcula"/>
+        <w:tblW w:w="8505" w:type="dxa"/>
+        <w:tblInd w:w="108" w:type="dxa"/>
+        <w:tblLayout w:type="fixed"/>
+        <w:tblLook w:val="04A0" w:firstRow="1" w:lastRow="0" w:firstColumn="1" w:lastColumn="0" w:noHBand="0" w:noVBand="1"/>
+      </w:tblPr>
+      <w:tblGrid>
+        <w:gridCol w:w="889"/>
+        <w:gridCol w:w="2797"/>
+        <w:gridCol w:w="992"/>
+        <w:gridCol w:w="2028"/>
+        <w:gridCol w:w="1799"/>
+      </w:tblGrid>
+      <w:tr>
+        <w:tc>
+          <w:tcPr>
+            <w:tcW w:w="889" w:type="dxa"/>
+            <w:shd w:val="clear" w:color="auto" w:fill="8DB3E2" w:themeFill="text2" w:themeFillTint="66"/>
+            <w:vAlign w:val="center"/>
+          </w:tcPr>
+          <w:p>
+            <w:pPr>
+              <w:jc w:val="center"/>
+              <w:rPr>
+                <w:b/>
+              </w:rPr>
+            </w:pPr>
+            <w:r>
+              <w:rPr>
+                <w:b/>
+              </w:rPr>
+              <w:t>Item</w:t>
+            </w:r>
+          </w:p>
+        </w:tc>
+        <w:tc>
+          <w:tcPr>
+            <w:tcW w:w="2797" w:type="dxa"/>
+            <w:shd w:val="clear" w:color="auto" w:fill="8DB3E2" w:themeFill="text2" w:themeFillTint="66"/>
+            <w:vAlign w:val="center"/>
+          </w:tcPr>
+          <w:p>
+            <w:pPr>
+              <w:jc w:val="center"/>
+              <w:rPr>
+                <w:b/>
+              </w:rPr>
+            </w:pPr>
+            <w:r>
+              <w:rPr>
+                <w:b/>
+              </w:rPr>
+              <w:t>Descripción de Riesgos</w:t>
+            </w:r>
+          </w:p>
+        </w:tc>
+        <w:tc>
+          <w:tcPr>
+            <w:tcW w:w="992" w:type="dxa"/>
+            <w:shd w:val="clear" w:color="auto" w:fill="8DB3E2" w:themeFill="text2" w:themeFillTint="66"/>
+            <w:vAlign w:val="center"/>
+          </w:tcPr>
+          <w:p>
+            <w:pPr>
+              <w:jc w:val="center"/>
+              <w:rPr>
+                <w:b/>
+              </w:rPr>
+            </w:pPr>
+            <w:r>
+              <w:rPr>
+                <w:b/>
+              </w:rPr>
+              <w:t>Impacto</w:t>
+            </w:r>
+          </w:p>
+        </w:tc>
+        <w:tc>
+          <w:tcPr>
+            <w:tcW w:w="2028" w:type="dxa"/>
+            <w:shd w:val="clear" w:color="auto" w:fill="8DB3E2" w:themeFill="text2" w:themeFillTint="66"/>
+            <w:vAlign w:val="center"/>
+          </w:tcPr>
+          <w:p>
+            <w:pPr>
+              <w:jc w:val="center"/>
+              <w:rPr>
+                <w:b/>
+              </w:rPr>
+            </w:pPr>
+            <w:r>
+              <w:rPr>
+                <w:b/>
+              </w:rPr>
+              <w:t>Respuesta</w:t>
+            </w:r>
+          </w:p>
+        </w:tc>
+        <w:tc>
+          <w:tcPr>
+            <w:tcW w:w="1799" w:type="dxa"/>
+            <w:shd w:val="clear" w:color="auto" w:fill="8DB3E2" w:themeFill="text2" w:themeFillTint="66"/>
+            <w:vAlign w:val="center"/>
+          </w:tcPr>
+          <w:p>
+            <w:pPr>
+              <w:jc w:val="center"/>
+              <w:rPr>
+                <w:b/>
+              </w:rPr>
+            </w:pPr>
+            <w:r>
+              <w:rPr>
+                <w:b/>
+              </w:rPr>
+              <w:t>Contingencia</w:t>
+            </w:r>
+          </w:p>
+        </w:tc>
+      </w:tr>
+      <w:tr>
+        <w:tc>
+          <w:tcPr>
+            <w:tcW w:w="889" w:type="dxa"/>
+            <w:vAlign w:val="center"/>
+          </w:tcPr>
+          <w:p>
+            <w:pPr>
+              <w:jc w:val="center"/>
+            </w:pPr>
+            <w:r>
+              <w:t>1</w:t>
+            </w:r>
+          </w:p>
+        </w:tc>
+        <w:tc>
+          <w:tcPr>
+            <w:tcW w:w="2797" w:type="dxa"/>
+            <w:vAlign w:val="center"/>
+          </w:tcPr>
+          <w:p>
+            <w:r>
+              <w:t>Poca comunicación</w:t>
+            </w:r>
+            <w:r>
+              <w:t xml:space="preserve"> entre las áreas que intervienen en el desarrollo</w:t>
+            </w:r>
+          </w:p>
+        </w:tc>
+        <w:tc>
+          <w:tcPr>
+            <w:tcW w:w="992" w:type="dxa"/>
+            <w:vAlign w:val="center"/>
+          </w:tcPr>
+          <w:p>
+            <w:pPr>
+              <w:jc w:val="center"/>
+            </w:pPr>
+            <w:r>
+              <w:t>2</w:t>
+            </w:r>
+          </w:p>
+        </w:tc>
+        <w:tc>
+          <w:tcPr>
+            <w:tcW w:w="2028" w:type="dxa"/>
+            <w:vAlign w:val="center"/>
+          </w:tcPr>
+          <w:p>
+            <w:r>
+              <w:t>Poca información para el desarrollo del módulo</w:t>
+            </w:r>
+          </w:p>
+        </w:tc>
+        <w:tc>
+          <w:tcPr>
+            <w:tcW w:w="1799" w:type="dxa"/>
+            <w:vAlign w:val="center"/>
+          </w:tcPr>
+          <w:p>
+            <w:r>
+              <w:t>Comprometer a las áreas a mantener la communicación</w:t>
+            </w:r>
+          </w:p>
+        </w:tc>
+      </w:tr>
+      <w:tr>
+        <w:tc>
+          <w:tcPr>
+            <w:tcW w:w="889" w:type="dxa"/>
+            <w:vAlign w:val="center"/>
+          </w:tcPr>
+          <w:p>
+            <w:pPr>
+              <w:jc w:val="center"/>
+            </w:pPr>
+            <w:r>
+              <w:t>2</w:t>
+            </w:r>
+          </w:p>
+        </w:tc>
+        <w:tc>
+          <w:tcPr>
+            <w:tcW w:w="2797" w:type="dxa"/>
+            <w:vAlign w:val="center"/>
+          </w:tcPr>
+          <w:p>
+            <w:r>
+              <w:t>No definir bien el alcance de desarrollo del proyecto</w:t>
+            </w:r>
+          </w:p>
+        </w:tc>
+        <w:tc>
+          <w:tcPr>
+            <w:tcW w:w="992" w:type="dxa"/>
+            <w:vAlign w:val="center"/>
+          </w:tcPr>
+          <w:p>
+            <w:pPr>
+              <w:jc w:val="center"/>
+            </w:pPr>
+            <w:r>
+              <w:t>3</w:t>
+            </w:r>
+          </w:p>
+        </w:tc>
+        <w:tc>
+          <w:tcPr>
+            <w:tcW w:w="2028" w:type="dxa"/>
+            <w:vAlign w:val="center"/>
+          </w:tcPr>
+          <w:p>
+            <w:r>
+              <w:t>Redefinir el alcance del proyecto</w:t>
+            </w:r>
+          </w:p>
+        </w:tc>
+        <w:tc>
+          <w:tcPr>
+            <w:tcW w:w="1799" w:type="dxa"/>
+            <w:vAlign w:val="center"/>
+          </w:tcPr>
+          <w:p>
+            <w:r>
+              <w:t>Redefinir el alcance del proyecto</w:t>
+            </w:r>
+          </w:p>
+        </w:tc>
+      </w:tr>
+      <w:tr>
+        <w:tc>
+          <w:tcPr>
+            <w:tcW w:w="889" w:type="dxa"/>
+            <w:vAlign w:val="center"/>
+          </w:tcPr>
+          <w:p>
+            <w:pPr>
+              <w:jc w:val="center"/>
+            </w:pPr>
+            <w:r>
+              <w:t>3</w:t>
+            </w:r>
+          </w:p>
+        </w:tc>
+        <w:tc>
+          <w:tcPr>
+            <w:tcW w:w="2797" w:type="dxa"/>
+            <w:vAlign w:val="center"/>
+          </w:tcPr>
+          <w:p>
+            <w:r>
+              <w:t>Mal cálculo de tiempos en el desarrollo del proyecto</w:t>
+            </w:r>
+          </w:p>
+        </w:tc>
+        <w:tc>
+          <w:tcPr>
+            <w:tcW w:w="992" w:type="dxa"/>
+            <w:vAlign w:val="center"/>
+          </w:tcPr>
+          <w:p>
+            <w:pPr>
+              <w:jc w:val="center"/>
+            </w:pPr>
+            <w:r>
+              <w:t>3</w:t>
+            </w:r>
+          </w:p>
+        </w:tc>
+        <w:tc>
+          <w:tcPr>
+            <w:tcW w:w="2028" w:type="dxa"/>
+            <w:vAlign w:val="center"/>
+          </w:tcPr>
+          <w:p>
+            <w:r>
+              <w:t>Areas que no intervenían en un principio del proyecto ahora están incluidas</w:t>
+            </w:r>
+          </w:p>
+        </w:tc>
+        <w:tc>
+          <w:tcPr>
+            <w:tcW w:w="1799" w:type="dxa"/>
+            <w:vAlign w:val="center"/>
+          </w:tcPr>
+          <w:p>
+            <w:r>
+              <w:t>Incrementar el número de horas dedicadas al desarrollo del proyecto</w:t>
+            </w:r>
+          </w:p>
+        </w:tc>
+      </w:tr>
+      <w:tr>
+        <w:tc>
+          <w:tcPr>
+            <w:tcW w:w="889" w:type="dxa"/>
+            <w:vAlign w:val="center"/>
+          </w:tcPr>
+          <w:p>
+            <w:pPr>
+              <w:jc w:val="center"/>
+            </w:pPr>
+            <w:r>
+              <w:t>4</w:t>
+            </w:r>
+          </w:p>
+        </w:tc>
+        <w:tc>
+          <w:tcPr>
+            <w:tcW w:w="2797" w:type="dxa"/>
+            <w:vAlign w:val="center"/>
+          </w:tcPr>
+          <w:p>
+            <w:r>
+              <w:t>Poca experiencia del personal puede afectar la calidad de los productos</w:t>
+            </w:r>
+          </w:p>
+        </w:tc>
+        <w:tc>
+          <w:tcPr>
+            <w:tcW w:w="992" w:type="dxa"/>
+            <w:vAlign w:val="center"/>
+          </w:tcPr>
+          <w:p>
+            <w:pPr>
+              <w:jc w:val="center"/>
+            </w:pPr>
+            <w:r>
+              <w:t>4</w:t>
+            </w:r>
+          </w:p>
+        </w:tc>
+        <w:tc>
+          <w:tcPr>
+            <w:tcW w:w="2028" w:type="dxa"/>
+            <w:vAlign w:val="center"/>
+          </w:tcPr>
+          <w:p>
+            <w:r>
+              <w:t>Capacitar a los integrantes en el lenguaje de programación</w:t>
+            </w:r>
+          </w:p>
+        </w:tc>
+        <w:tc>
+          <w:tcPr>
+            <w:tcW w:w="1799" w:type="dxa"/>
+            <w:vAlign w:val="center"/>
+          </w:tcPr>
+          <w:p>
+            <w:r>
+              <w:t>Organizar cursos y charlas con motivo de capacitación</w:t>
+            </w:r>
+          </w:p>
+        </w:tc>
+      </w:tr>
+      <w:tr>
+        <w:tc>
+          <w:tcPr>
+            <w:tcW w:w="889" w:type="dxa"/>
+            <w:vAlign w:val="center"/>
+          </w:tcPr>
+          <w:p>
+            <w:pPr>
+              <w:jc w:val="center"/>
+            </w:pPr>
+            <w:r>
+              <w:t>5</w:t>
+            </w:r>
+          </w:p>
+        </w:tc>
+        <w:tc>
+          <w:tcPr>
+            <w:tcW w:w="2797" w:type="dxa"/>
+            <w:vAlign w:val="center"/>
+          </w:tcPr>
+          <w:p>
+            <w:r>
+              <w:t>Falta de compromiso en el desarrollo de las actividades</w:t>
+            </w:r>
+          </w:p>
+        </w:tc>
+        <w:tc>
+          <w:tcPr>
+            <w:tcW w:w="992" w:type="dxa"/>
+            <w:vAlign w:val="center"/>
+          </w:tcPr>
+          <w:p>
+            <w:pPr>
+              <w:jc w:val="center"/>
+            </w:pPr>
+            <w:r>
+              <w:t>4</w:t>
+            </w:r>
+          </w:p>
+        </w:tc>
+        <w:tc>
+          <w:tcPr>
+            <w:tcW w:w="2028" w:type="dxa"/>
+            <w:vAlign w:val="center"/>
+          </w:tcPr>
+          <w:p>
+            <w:r>
+              <w:t>Buscar la manera que el grupo tome interés</w:t>
+            </w:r>
+          </w:p>
+        </w:tc>
+        <w:tc>
+          <w:tcPr>
+            <w:tcW w:w="1799" w:type="dxa"/>
+            <w:vAlign w:val="center"/>
+          </w:tcPr>
+          <w:p>
+            <w:r>
+              <w:t>Recordarles los beneficios del desarrollo del proyecto</w:t>
+            </w:r>
+          </w:p>
+        </w:tc>
+      </w:tr>
+    </w:tbl>
+    <w:p>
+      <w:pPr>
+        <w:rPr>
+          <w:b/>
+        </w:rPr>
+      </w:pPr>
+    </w:p>
+    <w:p>
+      <w:pPr>
+        <w:rPr>
+          <w:b/>
+        </w:rPr>
+      </w:pPr>
+      <w:r>
+        <w:rPr>
+          <w:b/>
+        </w:rPr>
+        <w:t>10.2.</w:t>
+      </w:r>
+      <w:r>
+        <w:rPr>
+          <w:b/>
+        </w:rPr>
+        <w:tab/>
+        <w:t xml:space="preserve"> </w:t>
+      </w:r>
+      <w:r>
+        <w:rPr>
+          <w:b/>
+        </w:rPr>
+        <w:t>GESTION DE COMUNICACIONES</w:t>
+      </w:r>
+    </w:p>
+    <w:p>
+      <w:r>
+        <w:rPr>
+          <w:b/>
+        </w:rPr>
+        <w:tab/>
+        <w:t xml:space="preserve"> </w:t>
+      </w:r>
+      <w:r>
+        <w:t>En esta</w:t>
+      </w:r>
+      <w:r>
+        <w:t xml:space="preserve"> sección se indican las referencias necesarias para realizar una adecuada Gestión </w:t>
+      </w:r>
+      <w:r>
+        <w:tab/>
+        <w:t>de Comunicaciones en el Proyecto.</w:t>
+      </w:r>
+    </w:p>
+    <w:p/>
+    <w:p>
+      <w:pPr>
+        <w:rPr>
+          <w:b/>
+        </w:rPr>
+      </w:pPr>
+      <w:r>
+        <w:rPr>
+          <w:b/>
+        </w:rPr>
+        <w:t xml:space="preserve">10.2.1. </w:t>
+      </w:r>
+      <w:r>
+        <w:rPr>
+          <w:b/>
+        </w:rPr>
+        <w:t>IDENTIFICACION DE LOS GRUPOS DE INTERES</w:t>
+      </w:r>
+    </w:p>
+    <w:tbl>
+      <w:tblPr>
+        <w:tblStyle w:val="Tablaconcuadrcula"/>
+        <w:tblW w:w="2845" w:type="pct"/>
+        <w:tblInd w:w="1668" w:type="dxa"/>
+        <w:tblLook w:val="04A0" w:firstRow="1" w:lastRow="0" w:firstColumn="1" w:lastColumn="0" w:noHBand="0" w:noVBand="1"/>
+      </w:tblPr>
+      <w:tblGrid>
+        <w:gridCol w:w="4962"/>
+      </w:tblGrid>
+      <w:tr>
+        <w:trPr>
+          <w:trHeight w:val="510"/>
+        </w:trPr>
+        <w:tc>
+          <w:tcPr>
+            <w:tcW w:w="5000" w:type="pct"/>
+            <w:shd w:val="clear" w:color="auto" w:fill="8DB3E2" w:themeFill="text2" w:themeFillTint="66"/>
+            <w:vAlign w:val="center"/>
+          </w:tcPr>
+          <w:p>
+            <w:pPr>
+              <w:jc w:val="center"/>
+              <w:rPr>
+                <w:b/>
+              </w:rPr>
+            </w:pPr>
+            <w:r>
+              <w:rPr>
+                <w:b/>
+              </w:rPr>
+              <w:t>Grupo de Interés</w:t>
+            </w:r>
+          </w:p>
+        </w:tc>
+      </w:tr>
+      <w:tr>
+        <w:trPr>
+          <w:trHeight w:val="510"/>
+        </w:trPr>
+        <w:tc>
+          <w:tcPr>
+            <w:tcW w:w="5000" w:type="pct"/>
+            <w:vAlign w:val="center"/>
+          </w:tcPr>
+          <w:p>
+            <w:pPr>
+              <w:jc w:val="center"/>
+            </w:pPr>
+            <w:r>
+              <w:t>Líder Usuario (Manuel Saenz)</w:t>
+            </w:r>
+          </w:p>
+        </w:tc>
+      </w:tr>
+      <w:tr>
+        <w:trPr>
+          <w:trHeight w:val="510"/>
+        </w:trPr>
+        <w:tc>
+          <w:tcPr>
+            <w:tcW w:w="5000" w:type="pct"/>
+            <w:vAlign w:val="center"/>
+          </w:tcPr>
+          <w:p>
+            <w:pPr>
+              <w:jc w:val="center"/>
+            </w:pPr>
+            <w:r>
+              <w:t>El Equipo (Code Labs)</w:t>
+            </w:r>
+          </w:p>
+        </w:tc>
+      </w:tr>
+      <w:tr>
+        <w:trPr>
+          <w:trHeight w:val="510"/>
+        </w:trPr>
+        <w:tc>
+          <w:tcPr>
+            <w:tcW w:w="5000" w:type="pct"/>
+            <w:vAlign w:val="center"/>
+          </w:tcPr>
+          <w:p>
+            <w:pPr>
+              <w:jc w:val="center"/>
+            </w:pPr>
+            <w:r>
+              <w:t>El Auditorio</w:t>
+            </w:r>
+          </w:p>
+        </w:tc>
+      </w:tr>
+    </w:tbl>
+    <w:p/>
+    <w:p/>
+    <w:p>
+      <w:pPr>
+        <w:rPr>
+          <w:b/>
+        </w:rPr>
+      </w:pPr>
+      <w:r>
+        <w:rPr>
+          <w:b/>
+        </w:rPr>
+        <w:t>10.2.2. REUNIONES DE CONTROL, SEGUIMIENTO Y COORDINACION</w:t>
+      </w:r>
+    </w:p>
+    <w:tbl>
+      <w:tblPr>
+        <w:tblStyle w:val="Tablaconcuadrcula"/>
+        <w:tblW w:w="8505" w:type="dxa"/>
+        <w:tblInd w:w="108" w:type="dxa"/>
+        <w:tblLook w:val="04A0" w:firstRow="1" w:lastRow="0" w:firstColumn="1" w:lastColumn="0" w:noHBand="0" w:noVBand="1"/>
+      </w:tblPr>
+      <w:tblGrid>
+        <w:gridCol w:w="2053"/>
+        <w:gridCol w:w="2161"/>
+        <w:gridCol w:w="2161"/>
+        <w:gridCol w:w="2130"/>
+      </w:tblGrid>
+      <w:tr>
+        <w:tc>
+          <w:tcPr>
+            <w:tcW w:w="2053" w:type="dxa"/>
+            <w:shd w:val="clear" w:color="auto" w:fill="8DB3E2" w:themeFill="text2" w:themeFillTint="66"/>
+            <w:vAlign w:val="center"/>
+          </w:tcPr>
+          <w:p>
+            <w:pPr>
+              <w:jc w:val="center"/>
+              <w:rPr>
+                <w:b/>
+              </w:rPr>
+            </w:pPr>
+            <w:r>
+              <w:rPr>
+                <w:b/>
+              </w:rPr>
+              <w:t>Reunión</w:t>
+            </w:r>
+          </w:p>
+        </w:tc>
+        <w:tc>
+          <w:tcPr>
+            <w:tcW w:w="2161" w:type="dxa"/>
+            <w:shd w:val="clear" w:color="auto" w:fill="8DB3E2" w:themeFill="text2" w:themeFillTint="66"/>
+            <w:vAlign w:val="center"/>
+          </w:tcPr>
+          <w:p>
+            <w:pPr>
+              <w:jc w:val="center"/>
+              <w:rPr>
+                <w:b/>
+              </w:rPr>
+            </w:pPr>
+            <w:r>
+              <w:rPr>
+                <w:b/>
+              </w:rPr>
+              <w:t>Propósito</w:t>
+            </w:r>
+          </w:p>
+        </w:tc>
+        <w:tc>
+          <w:tcPr>
+            <w:tcW w:w="2161" w:type="dxa"/>
+            <w:shd w:val="clear" w:color="auto" w:fill="8DB3E2" w:themeFill="text2" w:themeFillTint="66"/>
+            <w:vAlign w:val="center"/>
+          </w:tcPr>
+          <w:p>
+            <w:pPr>
+              <w:jc w:val="center"/>
+              <w:rPr>
+                <w:b/>
+              </w:rPr>
+            </w:pPr>
+            <w:r>
+              <w:rPr>
+                <w:b/>
+              </w:rPr>
+              <w:t>Asistentes</w:t>
+            </w:r>
+          </w:p>
+        </w:tc>
+        <w:tc>
+          <w:tcPr>
+            <w:tcW w:w="2130" w:type="dxa"/>
+            <w:shd w:val="clear" w:color="auto" w:fill="8DB3E2" w:themeFill="text2" w:themeFillTint="66"/>
+            <w:vAlign w:val="center"/>
+          </w:tcPr>
+          <w:p>
+            <w:pPr>
+              <w:jc w:val="center"/>
+              <w:rPr>
+                <w:b/>
+              </w:rPr>
+            </w:pPr>
+            <w:r>
+              <w:rPr>
+                <w:b/>
+              </w:rPr>
+              <w:t>Frecuencia</w:t>
+            </w:r>
+          </w:p>
+        </w:tc>
+      </w:tr>
+      <w:tr>
+        <w:tc>
+          <w:tcPr>
+            <w:tcW w:w="2053" w:type="dxa"/>
+            <w:vAlign w:val="center"/>
+          </w:tcPr>
+          <w:p>
+            <w:pPr>
+              <w:jc w:val="center"/>
+            </w:pPr>
+            <w:r>
+              <w:t>Reuniones Internas</w:t>
+            </w:r>
+          </w:p>
+        </w:tc>
+        <w:tc>
+          <w:tcPr>
+            <w:tcW w:w="2161" w:type="dxa"/>
+            <w:vAlign w:val="center"/>
+          </w:tcPr>
+          <w:p>
+            <w:r>
+              <w:t xml:space="preserve">Revisar el avance , </w:t>
+            </w:r>
+            <w:r>
+              <w:lastRenderedPageBreak/>
+              <w:t>incidencias de error y calidad de los entregables</w:t>
+            </w:r>
+          </w:p>
+        </w:tc>
+        <w:tc>
+          <w:tcPr>
+            <w:tcW w:w="2161" w:type="dxa"/>
+            <w:vAlign w:val="center"/>
+          </w:tcPr>
+          <w:p>
+            <w:r>
+              <w:lastRenderedPageBreak/>
+              <w:t>Christian Benites</w:t>
+            </w:r>
+          </w:p>
+          <w:p>
+            <w:r>
+              <w:lastRenderedPageBreak/>
+              <w:t>Juan Cortéz</w:t>
+            </w:r>
+          </w:p>
+          <w:p>
+            <w:r>
+              <w:t>José Jiménez</w:t>
+            </w:r>
+          </w:p>
+          <w:p>
+            <w:r>
+              <w:t>Andrés Vilca</w:t>
+            </w:r>
+          </w:p>
+        </w:tc>
+        <w:tc>
+          <w:tcPr>
+            <w:tcW w:w="2130" w:type="dxa"/>
+            <w:vAlign w:val="center"/>
+          </w:tcPr>
+          <w:p>
+            <w:pPr>
+              <w:jc w:val="center"/>
+            </w:pPr>
+            <w:r>
+              <w:lastRenderedPageBreak/>
+              <w:t>Semanal</w:t>
+            </w:r>
+          </w:p>
+        </w:tc>
+      </w:tr>
+      <w:tr>
+        <w:tc>
+          <w:tcPr>
+            <w:tcW w:w="2053" w:type="dxa"/>
+            <w:vAlign w:val="center"/>
+          </w:tcPr>
+          <w:p>
+            <w:pPr>
+              <w:jc w:val="center"/>
+            </w:pPr>
+            <w:r>
+              <w:lastRenderedPageBreak/>
+              <w:t>Reuniones Externas</w:t>
+            </w:r>
+          </w:p>
+        </w:tc>
+        <w:tc>
+          <w:tcPr>
+            <w:tcW w:w="2161" w:type="dxa"/>
+            <w:vAlign w:val="center"/>
+          </w:tcPr>
+          <w:p>
+            <w:r>
+              <w:t>Evaluar la aceptación de los entregables</w:t>
+            </w:r>
+          </w:p>
+        </w:tc>
+        <w:tc>
+          <w:tcPr>
+            <w:tcW w:w="2161" w:type="dxa"/>
+            <w:vAlign w:val="center"/>
+          </w:tcPr>
+          <w:p>
+            <w:r>
+              <w:t>Christian Benites</w:t>
+            </w:r>
+          </w:p>
+          <w:p>
+            <w:r>
+              <w:t>Juan Cortéz</w:t>
+            </w:r>
+          </w:p>
+          <w:p>
+            <w:r>
+              <w:t>José Jiménez</w:t>
+            </w:r>
+          </w:p>
+          <w:p>
+            <w:r>
+              <w:t>Andrés Vilca</w:t>
+            </w:r>
+          </w:p>
+          <w:p>
+            <w:r>
+              <w:t>Manuel Sanez</w:t>
+            </w:r>
+          </w:p>
+        </w:tc>
+        <w:tc>
+          <w:tcPr>
+            <w:tcW w:w="2130" w:type="dxa"/>
+            <w:vAlign w:val="center"/>
+          </w:tcPr>
+          <w:p>
+            <w:pPr>
+              <w:jc w:val="center"/>
+            </w:pPr>
+            <w:r>
+              <w:t>Mensual</w:t>
+            </w:r>
+          </w:p>
+        </w:tc>
+      </w:tr>
+    </w:tbl>
+    <w:p/>
+    <w:p>
+      <w:pPr>
+        <w:rPr>
+          <w:b/>
+        </w:rPr>
+      </w:pPr>
+      <w:r>
+        <w:rPr>
+          <w:b/>
+        </w:rPr>
+        <w:t>10.2.3. DOCUMENTOS PARA COMUNICACION Y CONTROL</w:t>
+      </w:r>
+    </w:p>
+    <w:tbl>
+      <w:tblPr>
+        <w:tblStyle w:val="Tablaconcuadrcula"/>
+        <w:tblW w:w="8505" w:type="dxa"/>
+        <w:tblInd w:w="108" w:type="dxa"/>
+        <w:tblLook w:val="04A0" w:firstRow="1" w:lastRow="0" w:firstColumn="1" w:lastColumn="0" w:noHBand="0" w:noVBand="1"/>
+      </w:tblPr>
+      <w:tblGrid>
+        <w:gridCol w:w="1729"/>
+        <w:gridCol w:w="1729"/>
+        <w:gridCol w:w="1729"/>
+        <w:gridCol w:w="1729"/>
+        <w:gridCol w:w="1589"/>
+      </w:tblGrid>
+      <w:tr>
+        <w:tc>
+          <w:tcPr>
+            <w:tcW w:w="1729" w:type="dxa"/>
+            <w:shd w:val="clear" w:color="auto" w:fill="8DB3E2" w:themeFill="text2" w:themeFillTint="66"/>
+            <w:vAlign w:val="center"/>
+          </w:tcPr>
+          <w:p>
+            <w:pPr>
+              <w:jc w:val="center"/>
+              <w:rPr>
+                <w:b/>
+              </w:rPr>
+            </w:pPr>
+            <w:r>
+              <w:rPr>
+                <w:b/>
+              </w:rPr>
+              <w:t>Autor</w:t>
+            </w:r>
+          </w:p>
+        </w:tc>
+        <w:tc>
+          <w:tcPr>
+            <w:tcW w:w="1729" w:type="dxa"/>
+            <w:shd w:val="clear" w:color="auto" w:fill="8DB3E2" w:themeFill="text2" w:themeFillTint="66"/>
+            <w:vAlign w:val="center"/>
+          </w:tcPr>
+          <w:p>
+            <w:pPr>
+              <w:jc w:val="center"/>
+              <w:rPr>
+                <w:b/>
+              </w:rPr>
+            </w:pPr>
+            <w:r>
+              <w:rPr>
+                <w:b/>
+              </w:rPr>
+              <w:t>Documento</w:t>
+            </w:r>
+          </w:p>
+        </w:tc>
+        <w:tc>
+          <w:tcPr>
+            <w:tcW w:w="1729" w:type="dxa"/>
+            <w:shd w:val="clear" w:color="auto" w:fill="8DB3E2" w:themeFill="text2" w:themeFillTint="66"/>
+            <w:vAlign w:val="center"/>
+          </w:tcPr>
+          <w:p>
+            <w:pPr>
+              <w:jc w:val="center"/>
+              <w:rPr>
+                <w:b/>
+              </w:rPr>
+            </w:pPr>
+            <w:r>
+              <w:rPr>
+                <w:b/>
+              </w:rPr>
+              <w:t>Propósito</w:t>
+            </w:r>
+          </w:p>
+        </w:tc>
+        <w:tc>
+          <w:tcPr>
+            <w:tcW w:w="1729" w:type="dxa"/>
+            <w:shd w:val="clear" w:color="auto" w:fill="8DB3E2" w:themeFill="text2" w:themeFillTint="66"/>
+            <w:vAlign w:val="center"/>
+          </w:tcPr>
+          <w:p>
+            <w:pPr>
+              <w:jc w:val="center"/>
+              <w:rPr>
+                <w:b/>
+              </w:rPr>
+            </w:pPr>
+            <w:r>
+              <w:rPr>
+                <w:b/>
+              </w:rPr>
+              <w:t>Auditorio</w:t>
+            </w:r>
+          </w:p>
+        </w:tc>
+        <w:tc>
+          <w:tcPr>
+            <w:tcW w:w="1589" w:type="dxa"/>
+            <w:shd w:val="clear" w:color="auto" w:fill="8DB3E2" w:themeFill="text2" w:themeFillTint="66"/>
+            <w:vAlign w:val="center"/>
+          </w:tcPr>
+          <w:p>
+            <w:pPr>
+              <w:jc w:val="center"/>
+              <w:rPr>
+                <w:b/>
+              </w:rPr>
+            </w:pPr>
+            <w:r>
+              <w:rPr>
+                <w:b/>
+              </w:rPr>
+              <w:t>Frecuencia</w:t>
+            </w:r>
+          </w:p>
+        </w:tc>
+      </w:tr>
+      <w:tr>
+        <w:tc>
+          <w:tcPr>
+            <w:tcW w:w="1729" w:type="dxa"/>
+            <w:vAlign w:val="center"/>
+          </w:tcPr>
+          <w:p>
+            <w:r>
+              <w:t>Christian Benites</w:t>
+            </w:r>
+          </w:p>
+        </w:tc>
+        <w:tc>
+          <w:tcPr>
+            <w:tcW w:w="1729" w:type="dxa"/>
+            <w:vAlign w:val="center"/>
+          </w:tcPr>
+          <w:p>
+            <w:r>
+              <w:t>Acta de Reunión Externa</w:t>
+            </w:r>
+          </w:p>
+        </w:tc>
+        <w:tc>
+          <w:tcPr>
+            <w:tcW w:w="1729" w:type="dxa"/>
+            <w:vAlign w:val="center"/>
+          </w:tcPr>
+          <w:p>
+            <w:r>
+              <w:t>Lleva el registro de las reuniones entre el equipo de trabajo y el cliente</w:t>
+            </w:r>
+          </w:p>
+        </w:tc>
+        <w:tc>
+          <w:tcPr>
+            <w:tcW w:w="1729" w:type="dxa"/>
+            <w:vAlign w:val="center"/>
+          </w:tcPr>
+          <w:p>
+            <w:r>
+              <w:t>Oficinas del Cliente</w:t>
+            </w:r>
+          </w:p>
+        </w:tc>
+        <w:tc>
+          <w:tcPr>
+            <w:tcW w:w="1589" w:type="dxa"/>
+            <w:vAlign w:val="center"/>
+          </w:tcPr>
+          <w:p>
+            <w:pPr>
+              <w:jc w:val="center"/>
+            </w:pPr>
+            <w:r>
+              <w:t>Mensual</w:t>
+            </w:r>
+          </w:p>
+        </w:tc>
+      </w:tr>
+      <w:tr>
+        <w:tc>
+          <w:tcPr>
+            <w:tcW w:w="1729" w:type="dxa"/>
+            <w:vAlign w:val="center"/>
+          </w:tcPr>
+          <w:p>
+            <w:r>
+              <w:t>Christian Benites</w:t>
+            </w:r>
+          </w:p>
+        </w:tc>
+        <w:tc>
+          <w:tcPr>
+            <w:tcW w:w="1729" w:type="dxa"/>
+            <w:vAlign w:val="center"/>
+          </w:tcPr>
+          <w:p>
+            <w:r>
+              <w:t>Lista de correos electrónicos</w:t>
+            </w:r>
+          </w:p>
+        </w:tc>
+        <w:tc>
+          <w:tcPr>
+            <w:tcW w:w="1729" w:type="dxa"/>
+            <w:vAlign w:val="center"/>
+          </w:tcPr>
+          <w:p>
+            <w:r>
+              <w:t>Correos electrónicos del representante de la empresa (líder Usuario)</w:t>
+            </w:r>
+          </w:p>
+        </w:tc>
+        <w:tc>
+          <w:tcPr>
+            <w:tcW w:w="1729" w:type="dxa"/>
+            <w:vAlign w:val="center"/>
+          </w:tcPr>
+          <w:p>
+            <w:r>
+              <w:t>Ambiente de trabajo</w:t>
+            </w:r>
+          </w:p>
+        </w:tc>
+        <w:tc>
+          <w:tcPr>
+            <w:tcW w:w="1589" w:type="dxa"/>
+            <w:vAlign w:val="center"/>
+          </w:tcPr>
+          <w:p>
+            <w:pPr>
+              <w:jc w:val="center"/>
+            </w:pPr>
+            <w:r>
+              <w:t>Unico</w:t>
+            </w:r>
+          </w:p>
+        </w:tc>
+      </w:tr>
+      <w:tr>
+        <w:tc>
+          <w:tcPr>
+            <w:tcW w:w="1729" w:type="dxa"/>
+            <w:vAlign w:val="center"/>
+          </w:tcPr>
+          <w:p>
+            <w:r>
+              <w:t>Christian Benites</w:t>
+            </w:r>
+          </w:p>
+        </w:tc>
+        <w:tc>
+          <w:tcPr>
+            <w:tcW w:w="1729" w:type="dxa"/>
+            <w:vAlign w:val="center"/>
+          </w:tcPr>
+          <w:p>
+            <w:r>
+              <w:t>Informes de Trabajo</w:t>
+            </w:r>
+          </w:p>
+        </w:tc>
+        <w:tc>
+          <w:tcPr>
+            <w:tcW w:w="1729" w:type="dxa"/>
+            <w:vAlign w:val="center"/>
+          </w:tcPr>
+          <w:p>
+            <w:r>
+              <w:t>Registra los avances del proyecto</w:t>
+            </w:r>
+          </w:p>
+        </w:tc>
+        <w:tc>
+          <w:tcPr>
+            <w:tcW w:w="1729" w:type="dxa"/>
+            <w:vAlign w:val="center"/>
+          </w:tcPr>
+          <w:p>
+            <w:r>
+              <w:t>Ambiente de trabajo</w:t>
+            </w:r>
+          </w:p>
+        </w:tc>
+        <w:tc>
+          <w:tcPr>
+            <w:tcW w:w="1589" w:type="dxa"/>
+            <w:vAlign w:val="center"/>
+          </w:tcPr>
+          <w:p>
+            <w:pPr>
+              <w:jc w:val="center"/>
+            </w:pPr>
+            <w:r>
+              <w:t>Quincenal</w:t>
+            </w:r>
+          </w:p>
+        </w:tc>
+      </w:tr>
+    </w:tbl>
+    <w:p/>
+    <w:p>
+      <w:r>
+        <w:t>10.2.4. MATRIZ DE COMUNICACIONES</w:t>
+      </w:r>
+    </w:p>
+    <w:p>
+      <w:r>
+        <w:t>10.2.4.1.</w:t>
+      </w:r>
+      <w:r>
+        <w:tab/>
+        <w:t>MATRIZ DE COMUNICACIONES DE GESTION</w:t>
+      </w:r>
+    </w:p>
+    <w:tbl>
+      <w:tblPr>
+        <w:tblStyle w:val="Tablaconcuadrcula"/>
+        <w:tblW w:w="0" w:type="auto"/>
+        <w:tblInd w:w="108" w:type="dxa"/>
+        <w:tblLook w:val="04A0" w:firstRow="1" w:lastRow="0" w:firstColumn="1" w:lastColumn="0" w:noHBand="0" w:noVBand="1"/>
+      </w:tblPr>
+      <w:tblGrid>
+        <w:gridCol w:w="4092"/>
+        <w:gridCol w:w="774"/>
+        <w:gridCol w:w="737"/>
+        <w:gridCol w:w="737"/>
+        <w:gridCol w:w="737"/>
+        <w:gridCol w:w="737"/>
+        <w:gridCol w:w="691"/>
+      </w:tblGrid>
+      <w:tr>
+        <w:trPr>
+          <w:cantSplit/>
+          <w:trHeight w:val="1806"/>
+        </w:trPr>
+        <w:tc>
+          <w:tcPr>
+            <w:tcW w:w="4092" w:type="dxa"/>
+            <w:shd w:val="clear" w:color="auto" w:fill="8DB3E2" w:themeFill="text2" w:themeFillTint="66"/>
+            <w:vAlign w:val="center"/>
+          </w:tcPr>
+          <w:p>
+            <w:pPr>
+              <w:jc w:val="center"/>
+              <w:rPr>
+                <w:b/>
+              </w:rPr>
+            </w:pPr>
+            <w:r>
+              <w:rPr>
+                <w:b/>
+              </w:rPr>
+              <w:t>Parte Interesada / Flujos de Información</w:t>
+            </w:r>
+          </w:p>
+        </w:tc>
+        <w:tc>
+          <w:tcPr>
+            <w:tcW w:w="774" w:type="dxa"/>
+            <w:shd w:val="clear" w:color="auto" w:fill="8DB3E2" w:themeFill="text2" w:themeFillTint="66"/>
+            <w:textDirection w:val="btLr"/>
+            <w:vAlign w:val="center"/>
+          </w:tcPr>
+          <w:p>
+            <w:pPr>
+              <w:ind w:right="113"/>
+              <w:jc w:val="center"/>
+              <w:rPr>
+                <w:b/>
+              </w:rPr>
+            </w:pPr>
+            <w:r>
+              <w:rPr>
+                <w:b/>
+              </w:rPr>
+              <w:t>Plan de</w:t>
+            </w:r>
+          </w:p>
+          <w:p>
+            <w:pPr>
+              <w:ind w:right="113"/>
+              <w:jc w:val="center"/>
+              <w:rPr>
+                <w:b/>
+              </w:rPr>
+            </w:pPr>
+            <w:r>
+              <w:rPr>
+                <w:b/>
+              </w:rPr>
+              <w:t>Proyecto</w:t>
+            </w:r>
+          </w:p>
+        </w:tc>
+        <w:tc>
+          <w:tcPr>
+            <w:tcW w:w="737" w:type="dxa"/>
+            <w:shd w:val="clear" w:color="auto" w:fill="8DB3E2" w:themeFill="text2" w:themeFillTint="66"/>
+            <w:textDirection w:val="btLr"/>
+            <w:vAlign w:val="center"/>
+          </w:tcPr>
+          <w:p>
+            <w:pPr>
+              <w:ind w:right="113"/>
+              <w:jc w:val="center"/>
+              <w:rPr>
+                <w:b/>
+              </w:rPr>
+            </w:pPr>
+            <w:r>
+              <w:rPr>
+                <w:b/>
+              </w:rPr>
+              <w:t>Acta de Reunión Externa</w:t>
+            </w:r>
+          </w:p>
+        </w:tc>
+        <w:tc>
+          <w:tcPr>
+            <w:tcW w:w="737" w:type="dxa"/>
+            <w:shd w:val="clear" w:color="auto" w:fill="8DB3E2" w:themeFill="text2" w:themeFillTint="66"/>
+            <w:textDirection w:val="btLr"/>
+            <w:vAlign w:val="center"/>
+          </w:tcPr>
+          <w:p>
+            <w:pPr>
+              <w:ind w:right="113"/>
+              <w:jc w:val="center"/>
+              <w:rPr>
+                <w:b/>
+              </w:rPr>
+            </w:pPr>
+            <w:r>
+              <w:rPr>
+                <w:b/>
+              </w:rPr>
+              <w:t>Cronograma de Proyecto</w:t>
+            </w:r>
+          </w:p>
+        </w:tc>
+        <w:tc>
+          <w:tcPr>
+            <w:tcW w:w="737" w:type="dxa"/>
+            <w:shd w:val="clear" w:color="auto" w:fill="8DB3E2" w:themeFill="text2" w:themeFillTint="66"/>
+            <w:textDirection w:val="btLr"/>
+            <w:vAlign w:val="center"/>
+          </w:tcPr>
+          <w:p>
+            <w:pPr>
+              <w:ind w:right="113"/>
+              <w:jc w:val="center"/>
+              <w:rPr>
+                <w:b/>
+              </w:rPr>
+            </w:pPr>
+            <w:r>
+              <w:rPr>
+                <w:b/>
+              </w:rPr>
+              <w:t>Proceso de Gestión</w:t>
+            </w:r>
+          </w:p>
+        </w:tc>
+        <w:tc>
+          <w:tcPr>
+            <w:tcW w:w="737" w:type="dxa"/>
+            <w:shd w:val="clear" w:color="auto" w:fill="8DB3E2" w:themeFill="text2" w:themeFillTint="66"/>
+            <w:textDirection w:val="btLr"/>
+            <w:vAlign w:val="center"/>
+          </w:tcPr>
+          <w:p>
+            <w:pPr>
+              <w:ind w:right="113"/>
+              <w:jc w:val="center"/>
+              <w:rPr>
+                <w:b/>
+              </w:rPr>
+            </w:pPr>
+            <w:r>
+              <w:rPr>
+                <w:b/>
+              </w:rPr>
+              <w:t>Informe Quincenal</w:t>
+            </w:r>
+          </w:p>
+        </w:tc>
+        <w:tc>
+          <w:tcPr>
+            <w:tcW w:w="691" w:type="dxa"/>
+            <w:shd w:val="clear" w:color="auto" w:fill="8DB3E2" w:themeFill="text2" w:themeFillTint="66"/>
+            <w:textDirection w:val="btLr"/>
+            <w:vAlign w:val="center"/>
+          </w:tcPr>
+          <w:p>
+            <w:pPr>
+              <w:ind w:right="113"/>
+              <w:jc w:val="center"/>
+              <w:rPr>
+                <w:b/>
+              </w:rPr>
+            </w:pPr>
+            <w:r>
+              <w:rPr>
+                <w:b/>
+              </w:rPr>
+              <w:t>Acta de Cierre de Proyecto</w:t>
+            </w:r>
+          </w:p>
+        </w:tc>
+      </w:tr>
+      <w:tr>
+        <w:tc>
+          <w:tcPr>
+            <w:tcW w:w="4092" w:type="dxa"/>
+            <w:vAlign w:val="center"/>
+          </w:tcPr>
+          <w:p>
+            <w:r>
+              <w:t>Líder Usuario</w:t>
+            </w:r>
+            <w:r>
+              <w:t xml:space="preserve"> (Cliente)</w:t>
+            </w:r>
+          </w:p>
+        </w:tc>
+        <w:tc>
+          <w:tcPr>
+            <w:tcW w:w="774" w:type="dxa"/>
+          </w:tcPr>
+          <w:p/>
+        </w:tc>
+        <w:tc>
+          <w:tcPr>
+            <w:tcW w:w="737" w:type="dxa"/>
+          </w:tcPr>
+          <w:p/>
+        </w:tc>
+        <w:tc>
+          <w:tcPr>
+            <w:tcW w:w="737" w:type="dxa"/>
+          </w:tcPr>
+          <w:p/>
+        </w:tc>
+        <w:tc>
+          <w:tcPr>
+            <w:tcW w:w="737" w:type="dxa"/>
+          </w:tcPr>
+          <w:p/>
+        </w:tc>
+        <w:tc>
+          <w:tcPr>
+            <w:tcW w:w="737" w:type="dxa"/>
+          </w:tcPr>
+          <w:p/>
+        </w:tc>
+        <w:tc>
+          <w:tcPr>
+            <w:tcW w:w="691" w:type="dxa"/>
+          </w:tcPr>
+          <w:p/>
+        </w:tc>
+      </w:tr>
+      <w:tr>
+        <w:tc>
+          <w:tcPr>
+            <w:tcW w:w="4092" w:type="dxa"/>
+            <w:vAlign w:val="center"/>
+          </w:tcPr>
+          <w:p>
+            <w:r>
+              <w:t>Líder Proyecto (Code Labs)</w:t>
+            </w:r>
+          </w:p>
+        </w:tc>
+        <w:tc>
+          <w:tcPr>
+            <w:tcW w:w="774" w:type="dxa"/>
+          </w:tcPr>
+          <w:p/>
+        </w:tc>
+        <w:tc>
+          <w:tcPr>
+            <w:tcW w:w="737" w:type="dxa"/>
+          </w:tcPr>
+          <w:p/>
+        </w:tc>
+        <w:tc>
+          <w:tcPr>
+            <w:tcW w:w="737" w:type="dxa"/>
+          </w:tcPr>
+          <w:p/>
+        </w:tc>
+        <w:tc>
+          <w:tcPr>
+            <w:tcW w:w="737" w:type="dxa"/>
+          </w:tcPr>
+          <w:p/>
+        </w:tc>
+        <w:tc>
+          <w:tcPr>
+            <w:tcW w:w="737" w:type="dxa"/>
+          </w:tcPr>
+          <w:p/>
+        </w:tc>
+        <w:tc>
+          <w:tcPr>
+            <w:tcW w:w="691" w:type="dxa"/>
+          </w:tcPr>
+          <w:p/>
+        </w:tc>
+      </w:tr>
+      <w:tr>
+        <w:tc>
+          <w:tcPr>
+            <w:tcW w:w="4092" w:type="dxa"/>
+            <w:vAlign w:val="center"/>
+          </w:tcPr>
+          <w:p>
+            <w:r>
+              <w:t xml:space="preserve">Analista de Calidad </w:t>
+            </w:r>
+            <w:r>
+              <w:t>(Code Labs)</w:t>
+            </w:r>
+          </w:p>
+        </w:tc>
+        <w:tc>
+          <w:tcPr>
+            <w:tcW w:w="774" w:type="dxa"/>
+          </w:tcPr>
+          <w:p/>
+        </w:tc>
+        <w:tc>
+          <w:tcPr>
+            <w:tcW w:w="737" w:type="dxa"/>
+          </w:tcPr>
+          <w:p/>
+        </w:tc>
+        <w:tc>
+          <w:tcPr>
+            <w:tcW w:w="737" w:type="dxa"/>
+          </w:tcPr>
+          <w:p/>
+        </w:tc>
+        <w:tc>
+          <w:tcPr>
+            <w:tcW w:w="737" w:type="dxa"/>
+          </w:tcPr>
+          <w:p/>
+        </w:tc>
+        <w:tc>
+          <w:tcPr>
+            <w:tcW w:w="737" w:type="dxa"/>
+          </w:tcPr>
+          <w:p/>
+        </w:tc>
+        <w:tc>
+          <w:tcPr>
+            <w:tcW w:w="691" w:type="dxa"/>
+          </w:tcPr>
+          <w:p/>
+        </w:tc>
+      </w:tr>
+      <w:tr>
+        <w:tc>
+          <w:tcPr>
+            <w:tcW w:w="4092" w:type="dxa"/>
+            <w:vAlign w:val="center"/>
+          </w:tcPr>
+          <w:p>
+            <w:r>
+              <w:t xml:space="preserve">Analista Programador </w:t>
+            </w:r>
+            <w:r>
+              <w:t>(Code Labs)</w:t>
+            </w:r>
+          </w:p>
+        </w:tc>
+        <w:tc>
+          <w:tcPr>
+            <w:tcW w:w="774" w:type="dxa"/>
+          </w:tcPr>
+          <w:p/>
+        </w:tc>
+        <w:tc>
+          <w:tcPr>
+            <w:tcW w:w="737" w:type="dxa"/>
+          </w:tcPr>
+          <w:p/>
+        </w:tc>
+        <w:tc>
+          <w:tcPr>
+            <w:tcW w:w="737" w:type="dxa"/>
+          </w:tcPr>
+          <w:p/>
+        </w:tc>
+        <w:tc>
+          <w:tcPr>
+            <w:tcW w:w="737" w:type="dxa"/>
+          </w:tcPr>
+          <w:p/>
+        </w:tc>
+        <w:tc>
+          <w:tcPr>
+            <w:tcW w:w="737" w:type="dxa"/>
+          </w:tcPr>
+          <w:p/>
+        </w:tc>
+        <w:tc>
+          <w:tcPr>
+            <w:tcW w:w="691" w:type="dxa"/>
+          </w:tcPr>
+          <w:p/>
+        </w:tc>
+      </w:tr>
+      <w:tr>
+        <w:tc>
+          <w:tcPr>
+            <w:tcW w:w="4092" w:type="dxa"/>
+            <w:vAlign w:val="center"/>
+          </w:tcPr>
+          <w:p>
+            <w:r>
+              <w:t xml:space="preserve">Analista de Base de Datos </w:t>
+            </w:r>
+            <w:r>
+              <w:t>(Code Labs)</w:t>
+            </w:r>
+          </w:p>
+        </w:tc>
+        <w:tc>
+          <w:tcPr>
+            <w:tcW w:w="774" w:type="dxa"/>
+          </w:tcPr>
+          <w:p/>
+        </w:tc>
+        <w:tc>
+          <w:tcPr>
+            <w:tcW w:w="737" w:type="dxa"/>
+          </w:tcPr>
+          <w:p/>
+        </w:tc>
+        <w:tc>
+          <w:tcPr>
+            <w:tcW w:w="737" w:type="dxa"/>
+          </w:tcPr>
+          <w:p/>
+        </w:tc>
+        <w:tc>
+          <w:tcPr>
+            <w:tcW w:w="737" w:type="dxa"/>
+          </w:tcPr>
+          <w:p/>
+        </w:tc>
+        <w:tc>
+          <w:tcPr>
+            <w:tcW w:w="737" w:type="dxa"/>
+          </w:tcPr>
+          <w:p/>
+        </w:tc>
+        <w:tc>
+          <w:tcPr>
+            <w:tcW w:w="691" w:type="dxa"/>
+          </w:tcPr>
+          <w:p/>
+        </w:tc>
+      </w:tr>
+    </w:tbl>
+    <w:p/>
+    <w:p>
+      <w:r>
+        <w:t>Las versiones preliminares de estos documentos podrán presentarse por correo electrónico, los cuales serán impresos para ser formalizados.</w:t>
+      </w:r>
+    </w:p>
+    <w:p>
+      <w:r>
+        <w:lastRenderedPageBreak/>
+        <w:t>Leyenda:</w:t>
+      </w:r>
+    </w:p>
+    <w:p>
+      <w:r>
+        <w:t>@</w:t>
+      </w:r>
+      <w:r>
+        <w:tab/>
+        <w:t>:</w:t>
+      </w:r>
+      <w:r>
+        <w:tab/>
+        <w:t>Correo Electrónico</w:t>
+      </w:r>
+    </w:p>
+    <w:p>
+      <w:pPr>
+        <w:rPr>
+          <w:rFonts w:cstheme="minorHAnsi"/>
+          <w:lang w:bidi="he-IL"/>
+        </w:rPr>
+      </w:pPr>
+      <w:r>
+        <w:rPr>
+          <w:rFonts w:ascii="MS Outlook" w:hAnsi="MS Outlook" w:cs="MS Outlook"/>
+          <w:lang w:bidi="he-IL"/>
+        </w:rPr>
+        <w:t></w:t>
+      </w:r>
+      <w:r>
+        <w:rPr>
+          <w:rFonts w:ascii="MS Outlook" w:hAnsi="MS Outlook" w:cs="MS Outlook"/>
+          <w:lang w:bidi="he-IL"/>
+        </w:rPr>
+        <w:tab/>
+      </w:r>
+      <w:r>
+        <w:rPr>
+          <w:rFonts w:cstheme="minorHAnsi"/>
+          <w:lang w:bidi="he-IL"/>
+        </w:rPr>
+        <w:t>:</w:t>
+      </w:r>
+      <w:r>
+        <w:rPr>
+          <w:rFonts w:cstheme="minorHAnsi"/>
+          <w:lang w:bidi="he-IL"/>
+        </w:rPr>
+        <w:tab/>
+        <w:t>Documento Impreso</w:t>
+      </w:r>
+    </w:p>
+    <w:p>
+      <w:pPr>
+        <w:rPr>
+          <w:rFonts w:cstheme="minorHAnsi"/>
+          <w:lang w:bidi="he-IL"/>
+        </w:rPr>
+      </w:pPr>
+      <w:r>
+        <w:rPr>
+          <w:rFonts w:cstheme="minorHAnsi"/>
+          <w:lang w:bidi="he-IL"/>
+        </w:rPr>
+        <w:t>*</w:t>
+      </w:r>
+      <w:r>
+        <w:rPr>
+          <w:rFonts w:cstheme="minorHAnsi"/>
+          <w:lang w:bidi="he-IL"/>
+        </w:rPr>
+        <w:tab/>
+        <w:t>:</w:t>
+      </w:r>
+      <w:r>
+        <w:rPr>
+          <w:rFonts w:cstheme="minorHAnsi"/>
+          <w:lang w:bidi="he-IL"/>
+        </w:rPr>
+        <w:tab/>
+        <w:t>Quien crea el Correo / Documento</w:t>
+      </w:r>
+    </w:p>
+    <w:p>
+      <w:r>
+        <w:t>10.2.4.2.</w:t>
+      </w:r>
+      <w:r>
+        <w:tab/>
+        <w:t>MATRIZ DE COMUNICACIONES DE INGENIERIA</w:t>
+      </w:r>
+    </w:p>
+    <w:p>
+      <w:bookmarkStart w:id="0" w:name="_GoBack"/>
+      <w:bookmarkEnd w:id="0"/>
+    </w:p>
+    <w:p>
+      <w:r>
+        <w:t>10.4.2. VERSIONAMIENTO</w:t>
+      </w:r>
+    </w:p>
+    <w:p>
+      <w:r>
+        <w:t>Los documentos cuentan con una tabla de historial de revisiones en la parte inicial, que constan de: ítem, versión, fecha, autor, descripción, estado, responsable de revisión de aprobación.</w:t>
+      </w:r>
+    </w:p>
+    <w:p>
+      <w:r>
+        <w:t>10.4.3. CARPETA COMPARTIDA DEL PROYECTO</w:t>
+      </w:r>
+    </w:p>
+    <w:p>
+      <w:pPr>
+        <w:rPr>
+          <w:lang w:val="en-US"/>
+        </w:rPr>
+      </w:pPr>
+      <w:r>
+        <w:rPr>
+          <w:lang w:val="en-US"/>
+        </w:rPr>
+        <w:t xml:space="preserve">GitHub: </w:t>
+      </w:r>
+      <w:hyperlink r:id="rId26" w:history="1">
+        <w:r>
+          <w:rPr>
+            <w:rStyle w:val="Hipervnculo"/>
+            <w:lang w:val="en-US"/>
+          </w:rPr>
+          <w:t>https://github.com/jcbv/WilsonStore</w:t>
+        </w:r>
+      </w:hyperlink>
+    </w:p>
+    <w:p>
+      <w:r>
+        <w:t>10.5. GESTION DE CAMBIOS EN LOS REQUERIMIENTOS</w:t>
+      </w:r>
+    </w:p>
+    <w:p>
+      <w:r>
+        <w:t>Como se mencionó en el punto 8.2., el cliente tiene la responsabilidad de informar sobre los cambios repentinos en los procesos de negocio de la empresa o cambios en los requerimientos (agregar o quitar). Una vez validada la documentación correspondiente a los cambios, se procederá a incorporarlos al proyecto.</w:t>
+      </w:r>
+    </w:p>
+    <w:p>
+      <w:r>
+        <w:t>10.6. GESTION DE LA CALIDAD DEL PRODUCTO</w:t>
+      </w:r>
+    </w:p>
+    <w:p>
+      <w:r>
+        <w:t>Como parte del aseguramiento de la calidad en los entregables del presente proyecto se han establecido tareas de revisiones, el cual será revisado por el analista de calidad junto con el jefe de proyecto.</w:t>
+      </w:r>
+    </w:p>
+    <w:p>
+      <w:pPr>
+        <w:rPr>
+          <w:b/>
+        </w:rPr>
+      </w:pPr>
+      <w:r>
+        <w:rPr>
+          <w:b/>
+        </w:rPr>
+        <w:t>10.7. GESTION DEL CRONOGRAMA</w:t>
+      </w:r>
+    </w:p>
+    <w:p>
+      <w:r>
+        <w:t>Como parte de la gestión del cronograma, se ha establecido temporalmente el uso de MS Office Excel. De esta manera, se enviará las actualizaciones al coordinador del proyecto con el respectivo porcentaje de avance.</w:t>
+      </w:r>
+    </w:p>
+    <w:p>
+      <w:pPr>
+        <w:rPr>
+          <w:b/>
+        </w:rPr>
+      </w:pPr>
+      <w:r>
+        <w:rPr>
+          <w:b/>
+        </w:rPr>
+        <w:t>10.</w:t>
+      </w:r>
+      <w:r>
+        <w:rPr>
+          <w:b/>
+        </w:rPr>
+        <w:t>8</w:t>
+      </w:r>
+      <w:r>
+        <w:rPr>
+          <w:b/>
+        </w:rPr>
+        <w:t>. GESTION DE LA CAPACITACION DEL PERSONAL DEL PROYECTO</w:t>
+      </w:r>
+    </w:p>
+    <w:p>
+      <w:r>
+        <w:t>No se ha previsto una capacitación al personal del proyecto. Las inducciones que se han realizado al personal nuevo han sido las que Code Labs tiene contempladas como parte de su política de incorporación de personal.</w:t>
+      </w:r>
+    </w:p>
+    <w:p>
+      <w:pPr>
+        <w:rPr>
+          <w:b/>
+        </w:rPr>
+      </w:pPr>
+      <w:r>
+        <w:rPr>
+          <w:b/>
+        </w:rPr>
+        <w:t>10.9. ACEPTACION DE PRODUCTO</w:t>
+      </w:r>
+    </w:p>
+    <w:p>
+      <w:pPr>
+        <w:rPr>
+          <w:b/>
+        </w:rPr>
+      </w:pPr>
+      <w:r>
+        <w:rPr>
+          <w:b/>
+        </w:rPr>
+        <w:lastRenderedPageBreak/>
+        <w:t>10.9.1. CRITERIOS PARA LA ACEPTACION DEL PRODUCTO (PLAN DE PRUEBAS)</w:t>
+      </w:r>
+    </w:p>
+    <w:p>
+      <w:r>
+        <w:t>Se aceptará el producto una vez que los usuarios hayan probado las pruebas funcionales y técnicas que se definan como parte de las pruebas de aceptación del Sistema de Facturación y Control de Inventario.</w:t>
+      </w:r>
+    </w:p>
+    <w:p>
+      <w:pPr>
+        <w:rPr>
+          <w:b/>
+        </w:rPr>
+      </w:pPr>
+      <w:r>
+        <w:rPr>
+          <w:b/>
+        </w:rPr>
+        <w:t>10.9.2. ESTRATEGIA DE PRUEBAS</w:t>
+      </w:r>
+    </w:p>
+    <w:p>
+      <w:r>
+        <w:t>Durante las pruebas internas de los cinco módulos se invitará al usuario a participar de tal forma que se valide en forma temprana la funcionalidad final de la solución, a raíz de lo cual se podrán realizar correcciones para cumplir con el alcance aprobado.</w:t>
+      </w:r>
+    </w:p>
+    <w:p/>
     <w:sectPr>
-      <w:headerReference w:type="default" r:id="rId25"/>
+      <w:headerReference w:type="default" r:id="rId27"/>
       <w:pgSz w:w="11907" w:h="16839" w:code="9"/>
       <w:pgMar w:top="2089" w:right="1701" w:bottom="1417" w:left="1701" w:header="737" w:footer="680" w:gutter="0"/>
       <w:pgNumType w:start="0"/>
@@ -15255,6 +17144,29 @@
       <w:lang w:eastAsia="es-PE"/>
     </w:rPr>
   </w:style>
+  <w:style w:type="character" w:styleId="Hipervnculo">
+    <w:name w:val="Hyperlink"/>
+    <w:basedOn w:val="Fuentedeprrafopredeter"/>
+    <w:uiPriority w:val="99"/>
+    <w:unhideWhenUsed/>
+    <w:rsid w:val="004A1FCB"/>
+    <w:rPr>
+      <w:color w:val="0000FF" w:themeColor="hyperlink"/>
+      <w:u w:val="single"/>
+    </w:rPr>
+  </w:style>
+  <w:style w:type="character" w:styleId="Hipervnculovisitado">
+    <w:name w:val="FollowedHyperlink"/>
+    <w:basedOn w:val="Fuentedeprrafopredeter"/>
+    <w:uiPriority w:val="99"/>
+    <w:semiHidden/>
+    <w:unhideWhenUsed/>
+    <w:rsid w:val="004A1FCB"/>
+    <w:rPr>
+      <w:color w:val="800080" w:themeColor="followedHyperlink"/>
+      <w:u w:val="single"/>
+    </w:rPr>
+  </w:style>
 </w:styles>
 </file>
 
@@ -15581,46 +17493,34 @@
       <w:lang w:eastAsia="es-PE"/>
     </w:rPr>
   </w:style>
+  <w:style w:type="character" w:styleId="Hipervnculo">
+    <w:name w:val="Hyperlink"/>
+    <w:basedOn w:val="Fuentedeprrafopredeter"/>
+    <w:uiPriority w:val="99"/>
+    <w:unhideWhenUsed/>
+    <w:rsid w:val="004A1FCB"/>
+    <w:rPr>
+      <w:color w:val="0000FF" w:themeColor="hyperlink"/>
+      <w:u w:val="single"/>
+    </w:rPr>
+  </w:style>
+  <w:style w:type="character" w:styleId="Hipervnculovisitado">
+    <w:name w:val="FollowedHyperlink"/>
+    <w:basedOn w:val="Fuentedeprrafopredeter"/>
+    <w:uiPriority w:val="99"/>
+    <w:semiHidden/>
+    <w:unhideWhenUsed/>
+    <w:rsid w:val="004A1FCB"/>
+    <w:rPr>
+      <w:color w:val="800080" w:themeColor="followedHyperlink"/>
+      <w:u w:val="single"/>
+    </w:rPr>
+  </w:style>
 </w:styles>
 </file>
 
 <file path=word/glossary/document.xml><?xml version="1.0" encoding="utf-8"?>
-<w:glossaryDocument xmlns:wpc="http://schemas.microsoft.com/office/word/2010/wordprocessingCanvas" xmlns:mc="http://schemas.openxmlformats.org/markup-compatibility/2006" xmlns:o="urn:schemas-microsoft-com:office:office" xmlns:r="http://schemas.openxmlformats.org/officeDocument/2006/relationships" xmlns:m="http://schemas.openxmlformats.org/officeDocument/2006/math" xmlns:v="urn:schemas-microsoft-com:vml" xmlns:wp14="http://schemas.microsoft.com/office/word/2010/wordprocessingDrawing" xmlns:wp="http://schemas.openxmlformats.org/drawingml/2006/wordprocessingDrawing" xmlns:w10="urn:schemas-microsoft-com:office:word" xmlns:w="http://schemas.openxmlformats.org/wordprocessingml/2006/main" xmlns:w14="http://schemas.microsoft.com/office/word/2010/wordml" xmlns:wpg="http://schemas.microsoft.com/office/word/2010/wordprocessingGroup" xmlns:wpi="http://schemas.microsoft.com/office/word/2010/wordprocessingInk" xmlns:wne="http://schemas.microsoft.com/office/word/2006/wordml" xmlns:wps="http://schemas.microsoft.com/office/word/2010/wordprocessingShape" mc:Ignorable="w14 wp14">
-  <w:docParts>
-    <w:docPart>
-      <w:docPartPr>
-        <w:name w:val="85C83935D9F94F58A758955DD78CB32D"/>
-        <w:category>
-          <w:name w:val="General"/>
-          <w:gallery w:val="placeholder"/>
-        </w:category>
-        <w:types>
-          <w:type w:val="bbPlcHdr"/>
-        </w:types>
-        <w:behaviors>
-          <w:behavior w:val="content"/>
-        </w:behaviors>
-        <w:guid w:val="{15F2ED63-1744-4E43-93CC-0696CF53E490}"/>
-      </w:docPartPr>
-      <w:docPartBody>
-        <w:p>
-          <w:pPr>
-            <w:pStyle w:val="85C83935D9F94F58A758955DD78CB32D"/>
-          </w:pPr>
-          <w:r>
-            <w:rPr>
-              <w:rFonts w:asciiTheme="majorHAnsi" w:eastAsiaTheme="majorEastAsia" w:hAnsiTheme="majorHAnsi" w:cstheme="majorBidi"/>
-              <w:sz w:val="80"/>
-              <w:szCs w:val="80"/>
-              <w:lang w:val="es-ES"/>
-            </w:rPr>
-            <w:t>[Escriba el título del documento]</w:t>
-          </w:r>
-        </w:p>
-      </w:docPartBody>
-    </w:docPart>
-  </w:docParts>
-</w:glossaryDocument>
+<w:glossaryDocument xmlns:wpc="http://schemas.microsoft.com/office/word/2010/wordprocessingCanvas" xmlns:mc="http://schemas.openxmlformats.org/markup-compatibility/2006" xmlns:o="urn:schemas-microsoft-com:office:office" xmlns:r="http://schemas.openxmlformats.org/officeDocument/2006/relationships" xmlns:m="http://schemas.openxmlformats.org/officeDocument/2006/math" xmlns:v="urn:schemas-microsoft-com:vml" xmlns:wp14="http://schemas.microsoft.com/office/word/2010/wordprocessingDrawing" xmlns:wp="http://schemas.openxmlformats.org/drawingml/2006/wordprocessingDrawing" xmlns:w10="urn:schemas-microsoft-com:office:word" xmlns:w="http://schemas.openxmlformats.org/wordprocessingml/2006/main" xmlns:w14="http://schemas.microsoft.com/office/word/2010/wordml" xmlns:wpg="http://schemas.microsoft.com/office/word/2010/wordprocessingGroup" xmlns:wpi="http://schemas.microsoft.com/office/word/2010/wordprocessingInk" xmlns:wne="http://schemas.microsoft.com/office/word/2006/wordml" xmlns:wps="http://schemas.microsoft.com/office/word/2010/wordprocessingShape" mc:Ignorable="w14 wp14"/>
 </file>
 
 <file path=word/glossary/fontTable.xml><?xml version="1.0" encoding="utf-8"?>
@@ -15688,6 +17588,13 @@
     <w:pitch w:val="variable"/>
     <w:sig w:usb0="E00002FF" w:usb1="400004FF" w:usb2="00000000" w:usb3="00000000" w:csb0="0000019F" w:csb1="00000000"/>
   </w:font>
+  <w:font w:name="MS Outlook">
+    <w:panose1 w:val="05010100010000000000"/>
+    <w:charset w:val="02"/>
+    <w:family w:val="auto"/>
+    <w:pitch w:val="variable"/>
+    <w:sig w:usb0="00000000" w:usb1="10000000" w:usb2="00000000" w:usb3="00000000" w:csb0="80000000" w:csb1="00000000"/>
+  </w:font>
 </w:fonts>
 </file>
 
@@ -15709,6 +17616,7 @@
     <w:rsid w:val="002418E6"/>
     <w:rsid w:val="004808AE"/>
     <w:rsid w:val="008C61FE"/>
+    <w:rsid w:val="00995004"/>
     <w:rsid w:val="00BA2C34"/>
     <w:rsid w:val="00BA3450"/>
     <w:rsid w:val="00CF7B52"/>
@@ -16477,7 +18385,7 @@
 </file>
 
 <file path=customXml/itemProps2.xml><?xml version="1.0" encoding="utf-8"?>
-<ds:datastoreItem xmlns:ds="http://schemas.openxmlformats.org/officeDocument/2006/customXml" ds:itemID="{09A61A64-11C5-4A78-8C3F-A2B4ECF3B548}">
+<ds:datastoreItem xmlns:ds="http://schemas.openxmlformats.org/officeDocument/2006/customXml" ds:itemID="{EC3C02F9-D860-4D60-AF9D-4D83A9BA3968}">
   <ds:schemaRefs>
     <ds:schemaRef ds:uri="http://schemas.openxmlformats.org/officeDocument/2006/bibliography"/>
   </ds:schemaRefs>

</xml_diff>

<commit_message>
Ultima modificacion antes de la 1era. Revision
</commit_message>
<xml_diff>
--- a/Documentacion/CMMI Nivel 2/Area PP_PMC/plan_de_proyecto.docx
+++ b/Documentacion/CMMI Nivel 2/Area PP_PMC/plan_de_proyecto.docx
@@ -204,9 +204,6 @@
                 </w:rPr>
                 <w:alias w:val="Título"/>
                 <w:id w:val="15524250"/>
-                <w:placeholder>
-                  <w:docPart w:val="85C83935D9F94F58A758955DD78CB32D"/>
-                </w:placeholder>
                 <w:dataBinding w:prefixMappings="xmlns:ns0='http://schemas.openxmlformats.org/package/2006/metadata/core-properties' xmlns:ns1='http://purl.org/dc/elements/1.1/'" w:xpath="/ns0:coreProperties[1]/ns1:title[1]" w:storeItemID="{6C3C8BC8-F283-45AE-878A-BAB7291924A1}"/>
                 <w:text/>
               </w:sdtPr>
@@ -626,12 +623,14 @@
                     <w:b/>
                   </w:rPr>
                 </w:pPr>
+                <w:proofErr w:type="spellStart"/>
                 <w:r>
                   <w:rPr>
                     <w:b/>
                   </w:rPr>
                   <w:t>Item</w:t>
                 </w:r>
+                <w:proofErr w:type="spellEnd"/>
               </w:p>
             </w:tc>
             <w:tc>
@@ -814,8 +813,13 @@
                   <w:jc w:val="center"/>
                 </w:pPr>
                 <w:r>
-                  <w:t>Christian Benites</w:t>
+                  <w:t xml:space="preserve">Christian </w:t>
                 </w:r>
+                <w:proofErr w:type="spellStart"/>
+                <w:r>
+                  <w:t>Benites</w:t>
+                </w:r>
+                <w:proofErr w:type="spellEnd"/>
               </w:p>
             </w:tc>
             <w:tc>
@@ -850,8 +854,13 @@
                   <w:jc w:val="center"/>
                 </w:pPr>
                 <w:r>
-                  <w:t>Manuel Saenz</w:t>
+                  <w:t xml:space="preserve">Manuel </w:t>
                 </w:r>
+                <w:proofErr w:type="spellStart"/>
+                <w:r>
+                  <w:t>Saenz</w:t>
+                </w:r>
+                <w:proofErr w:type="spellEnd"/>
               </w:p>
             </w:tc>
           </w:tr>
@@ -1398,7 +1407,13 @@
         <w:spacing w:line="360" w:lineRule="auto"/>
       </w:pPr>
       <w:r>
-        <w:t>MATRIZ DE ENTREGABLES DE INGENIERIA (CASCADA)</w:t>
+        <w:t>MATRIZ DE ENTREGABLES DE INGENIERIA (</w:t>
+      </w:r>
+      <w:r>
+        <w:t xml:space="preserve">CICLO DE VIDA EN </w:t>
+      </w:r>
+      <w:r>
+        <w:t>CASCADA)</w:t>
       </w:r>
     </w:p>
     <w:p>
@@ -1523,9 +1538,19 @@
       <w:r>
         <w:t xml:space="preserve">ROLES Y FUNCIONES DE </w:t>
       </w:r>
-      <w:r>
-        <w:t>Code Labs</w:t>
-      </w:r>
+      <w:proofErr w:type="spellStart"/>
+      <w:r>
+        <w:t>Code</w:t>
+      </w:r>
+      <w:proofErr w:type="spellEnd"/>
+      <w:r>
+        <w:t xml:space="preserve"> </w:t>
+      </w:r>
+      <w:proofErr w:type="spellStart"/>
+      <w:r>
+        <w:t>Labs</w:t>
+      </w:r>
+      <w:proofErr w:type="spellEnd"/>
     </w:p>
     <w:p>
       <w:pPr>
@@ -1628,7 +1653,16 @@
         <w:spacing w:line="360" w:lineRule="auto"/>
       </w:pPr>
       <w:r>
-        <w:t>LINEAS DE COMUNICACIÓN Y CONTROL</w:t>
+        <w:t>DOCUMENTOS</w:t>
+      </w:r>
+      <w:r>
+        <w:t xml:space="preserve"> </w:t>
+      </w:r>
+      <w:r>
+        <w:t>PARA</w:t>
+      </w:r>
+      <w:r>
+        <w:t xml:space="preserve"> COMUNICACIÓN Y CONTROL</w:t>
       </w:r>
     </w:p>
     <w:p>
@@ -1648,13 +1682,52 @@
       <w:pPr>
         <w:pStyle w:val="Prrafodelista"/>
         <w:numPr>
+          <w:ilvl w:val="3"/>
+          <w:numId w:val="18"/>
+        </w:numPr>
+        <w:spacing w:line="360" w:lineRule="auto"/>
+      </w:pPr>
+      <w:r>
+        <w:t>Matriz de comunicaciones de gestión</w:t>
+      </w:r>
+    </w:p>
+    <w:p>
+      <w:pPr>
+        <w:pStyle w:val="Prrafodelista"/>
+        <w:numPr>
+          <w:ilvl w:val="3"/>
+          <w:numId w:val="18"/>
+        </w:numPr>
+        <w:spacing w:line="360" w:lineRule="auto"/>
+      </w:pPr>
+      <w:r>
+        <w:t>Matriz de comunicaciones de ingeniería</w:t>
+      </w:r>
+    </w:p>
+    <w:p>
+      <w:pPr>
+        <w:pStyle w:val="Prrafodelista"/>
+        <w:numPr>
           <w:ilvl w:val="1"/>
           <w:numId w:val="18"/>
         </w:numPr>
         <w:spacing w:line="360" w:lineRule="auto"/>
       </w:pPr>
       <w:r>
-        <w:t>GESTION INTEGRADA DE PROYECTOS</w:t>
+        <w:t>GESTION DE DATOS</w:t>
+      </w:r>
+    </w:p>
+    <w:p>
+      <w:pPr>
+        <w:pStyle w:val="Prrafodelista"/>
+        <w:numPr>
+          <w:ilvl w:val="1"/>
+          <w:numId w:val="18"/>
+        </w:numPr>
+        <w:spacing w:line="360" w:lineRule="auto"/>
+      </w:pPr>
+      <w:r>
+        <w:t>GESTION DE LA CONFIGURACION</w:t>
       </w:r>
     </w:p>
     <w:p>
@@ -1667,7 +1740,7 @@
         <w:spacing w:line="360" w:lineRule="auto"/>
       </w:pPr>
       <w:r>
-        <w:t xml:space="preserve"> INTERDEPENDENCIAS DIRECTAS E INDIRECTAS</w:t>
+        <w:t xml:space="preserve"> NOMENCLATURA</w:t>
       </w:r>
     </w:p>
     <w:p>
@@ -1680,7 +1753,20 @@
         <w:spacing w:line="360" w:lineRule="auto"/>
       </w:pPr>
       <w:r>
-        <w:t>INTERDEPENDENCIAS CON OTROS PLANES Y/O PROYECTOS</w:t>
+        <w:t>VERSIONAMIENTO</w:t>
+      </w:r>
+    </w:p>
+    <w:p>
+      <w:pPr>
+        <w:pStyle w:val="Prrafodelista"/>
+        <w:numPr>
+          <w:ilvl w:val="2"/>
+          <w:numId w:val="18"/>
+        </w:numPr>
+        <w:spacing w:line="360" w:lineRule="auto"/>
+      </w:pPr>
+      <w:r>
+        <w:t>CARPETA COMPARTIDA DEL PROYECTO</w:t>
       </w:r>
     </w:p>
     <w:p>
@@ -1693,7 +1779,7 @@
         <w:spacing w:line="360" w:lineRule="auto"/>
       </w:pPr>
       <w:r>
-        <w:t>GESTION DE DATOS</w:t>
+        <w:t>GESTION DE CAMBIOS EN LOS REQUERIMIENTOS</w:t>
       </w:r>
     </w:p>
     <w:p>
@@ -1706,7 +1792,47 @@
         <w:spacing w:line="360" w:lineRule="auto"/>
       </w:pPr>
       <w:r>
-        <w:t>GESTION DE LA CONFIGURACION</w:t>
+        <w:t>GESTION DE LA CALIDAD DEL PRODUCTO</w:t>
+      </w:r>
+    </w:p>
+    <w:p>
+      <w:pPr>
+        <w:pStyle w:val="Prrafodelista"/>
+        <w:numPr>
+          <w:ilvl w:val="1"/>
+          <w:numId w:val="18"/>
+        </w:numPr>
+        <w:spacing w:line="360" w:lineRule="auto"/>
+      </w:pPr>
+      <w:r>
+        <w:t>GESTION DEL CRONOGRAMA</w:t>
+      </w:r>
+    </w:p>
+    <w:p>
+      <w:pPr>
+        <w:pStyle w:val="Prrafodelista"/>
+        <w:numPr>
+          <w:ilvl w:val="1"/>
+          <w:numId w:val="18"/>
+        </w:numPr>
+        <w:spacing w:line="360" w:lineRule="auto"/>
+      </w:pPr>
+      <w:r>
+        <w:t>GESTION DE LA CAPACITACION DEL PERSONAL DEL PROYECTO</w:t>
+      </w:r>
+    </w:p>
+    <w:p>
+      <w:pPr>
+        <w:pStyle w:val="Prrafodelista"/>
+        <w:numPr>
+          <w:ilvl w:val="1"/>
+          <w:numId w:val="18"/>
+        </w:numPr>
+        <w:spacing w:line="360" w:lineRule="auto"/>
+      </w:pPr>
+      <w:r>
+        <w:lastRenderedPageBreak/>
+        <w:t>ACEPTACION DEL PRODUCTO</w:t>
       </w:r>
     </w:p>
     <w:p>
@@ -1719,7 +1845,7 @@
         <w:spacing w:line="360" w:lineRule="auto"/>
       </w:pPr>
       <w:r>
-        <w:t xml:space="preserve"> NOMENCLATURA</w:t>
+        <w:t>CRITERIOS PARA LA ACEPTACION DEL PRODUCTO (PLAN DE PRUEBAS)</w:t>
       </w:r>
     </w:p>
     <w:p>
@@ -1732,33 +1858,20 @@
         <w:spacing w:line="360" w:lineRule="auto"/>
       </w:pPr>
       <w:r>
-        <w:t>VERSIONAMIENTO</w:t>
+        <w:t>ESTRATEGIA DE PRUEBAS</w:t>
       </w:r>
     </w:p>
     <w:p>
       <w:pPr>
         <w:pStyle w:val="Prrafodelista"/>
         <w:numPr>
-          <w:ilvl w:val="2"/>
+          <w:ilvl w:val="0"/>
           <w:numId w:val="18"/>
         </w:numPr>
         <w:spacing w:line="360" w:lineRule="auto"/>
       </w:pPr>
       <w:r>
-        <w:t>REVISIONES DE GESTION DE LA CONFIGURACION</w:t>
-      </w:r>
-    </w:p>
-    <w:p>
-      <w:pPr>
-        <w:pStyle w:val="Prrafodelista"/>
-        <w:numPr>
-          <w:ilvl w:val="2"/>
-          <w:numId w:val="18"/>
-        </w:numPr>
-        <w:spacing w:line="360" w:lineRule="auto"/>
-      </w:pPr>
-      <w:r>
-        <w:t>CARPETA COMPARTIDA DEL PROYECTO</w:t>
+        <w:t>ANEXOS</w:t>
       </w:r>
     </w:p>
     <w:p>
@@ -1771,155 +1884,11 @@
         <w:spacing w:line="360" w:lineRule="auto"/>
       </w:pPr>
       <w:r>
-        <w:t>GESTION DE CAMBIOS EN LOS REQUERIMIENTOS</w:t>
-      </w:r>
-    </w:p>
-    <w:p>
-      <w:pPr>
-        <w:pStyle w:val="Prrafodelista"/>
-        <w:numPr>
-          <w:ilvl w:val="1"/>
-          <w:numId w:val="18"/>
-        </w:numPr>
-        <w:spacing w:line="360" w:lineRule="auto"/>
-      </w:pPr>
-      <w:r>
-        <w:t>GESTION DE LA CALIDAD DEL PRODUCTO</w:t>
-      </w:r>
-    </w:p>
-    <w:p>
-      <w:pPr>
-        <w:pStyle w:val="Prrafodelista"/>
-        <w:numPr>
-          <w:ilvl w:val="1"/>
-          <w:numId w:val="18"/>
-        </w:numPr>
-        <w:spacing w:line="360" w:lineRule="auto"/>
-      </w:pPr>
-      <w:r>
-        <w:lastRenderedPageBreak/>
-        <w:t>GESTION DEL SEGUIMIENTO DEL PROYECTO</w:t>
-      </w:r>
-    </w:p>
-    <w:p>
-      <w:pPr>
-        <w:pStyle w:val="Prrafodelista"/>
-        <w:numPr>
-          <w:ilvl w:val="1"/>
-          <w:numId w:val="18"/>
-        </w:numPr>
-        <w:spacing w:line="360" w:lineRule="auto"/>
-      </w:pPr>
-      <w:r>
-        <w:t>GESTION DEL CRONOGRAMA</w:t>
-      </w:r>
-    </w:p>
-    <w:p>
-      <w:pPr>
-        <w:pStyle w:val="Prrafodelista"/>
-        <w:numPr>
-          <w:ilvl w:val="1"/>
-          <w:numId w:val="18"/>
-        </w:numPr>
-        <w:spacing w:line="360" w:lineRule="auto"/>
-      </w:pPr>
-      <w:r>
-        <w:t>GESTION DE LA CAPACITACION DEL PERSONAL DEL PROYECTO</w:t>
-      </w:r>
-    </w:p>
-    <w:p>
-      <w:pPr>
-        <w:pStyle w:val="Prrafodelista"/>
-        <w:numPr>
-          <w:ilvl w:val="1"/>
-          <w:numId w:val="18"/>
-        </w:numPr>
-        <w:spacing w:line="360" w:lineRule="auto"/>
-      </w:pPr>
-      <w:r>
-        <w:t>ACEPTACION DEL PRODUCTO</w:t>
-      </w:r>
-    </w:p>
-    <w:p>
-      <w:pPr>
-        <w:pStyle w:val="Prrafodelista"/>
-        <w:numPr>
-          <w:ilvl w:val="2"/>
-          <w:numId w:val="18"/>
-        </w:numPr>
-        <w:spacing w:line="360" w:lineRule="auto"/>
-      </w:pPr>
-      <w:r>
-        <w:t>CRITERIOS PARA LA ACEPTACION DEL PRODUCTO (PLAN DE PRUEBAS)</w:t>
-      </w:r>
-    </w:p>
-    <w:p>
-      <w:pPr>
-        <w:pStyle w:val="Prrafodelista"/>
-        <w:numPr>
-          <w:ilvl w:val="2"/>
-          <w:numId w:val="18"/>
-        </w:numPr>
-        <w:spacing w:line="360" w:lineRule="auto"/>
-      </w:pPr>
-      <w:r>
-        <w:t>ESTRATEGIA DE PRUEBAS</w:t>
-      </w:r>
-    </w:p>
-    <w:p>
-      <w:pPr>
-        <w:pStyle w:val="Prrafodelista"/>
-        <w:numPr>
-          <w:ilvl w:val="0"/>
-          <w:numId w:val="18"/>
-        </w:numPr>
-        <w:spacing w:line="360" w:lineRule="auto"/>
-      </w:pPr>
-      <w:r>
-        <w:t>ANEXOS</w:t>
-      </w:r>
-    </w:p>
-    <w:p>
-      <w:pPr>
-        <w:pStyle w:val="Prrafodelista"/>
-        <w:numPr>
-          <w:ilvl w:val="1"/>
-          <w:numId w:val="18"/>
-        </w:numPr>
-        <w:spacing w:line="360" w:lineRule="auto"/>
-      </w:pPr>
-      <w:r>
         <w:t>ANEXO I: ARQUITECTURA Y PLATAFORMA</w:t>
       </w:r>
     </w:p>
     <w:p>
       <w:pPr>
-        <w:pStyle w:val="Prrafodelista"/>
-        <w:numPr>
-          <w:ilvl w:val="1"/>
-          <w:numId w:val="18"/>
-        </w:numPr>
-        <w:spacing w:line="360" w:lineRule="auto"/>
-      </w:pPr>
-      <w:r>
-        <w:t>ANEXO II: CRONOGRAMA DETALLADO DE TRABAJO</w:t>
-      </w:r>
-    </w:p>
-    <w:p>
-      <w:pPr>
-        <w:pStyle w:val="Prrafodelista"/>
-        <w:numPr>
-          <w:ilvl w:val="1"/>
-          <w:numId w:val="18"/>
-        </w:numPr>
-        <w:spacing w:line="360" w:lineRule="auto"/>
-      </w:pPr>
-      <w:r>
-        <w:t>ANEXO III: ESTRUCTURA DETALLADA DE TRABAJO (WBS)</w:t>
-      </w:r>
-    </w:p>
-    <w:p>
-      <w:pPr>
         <w:jc w:val="center"/>
         <w:rPr>
           <w:b/>
@@ -2056,7 +2025,34 @@
     </w:p>
     <w:p>
       <w:pPr>
-        <w:jc w:val="center"/>
+        <w:rPr>
+          <w:b/>
+        </w:rPr>
+      </w:pPr>
+    </w:p>
+    <w:p>
+      <w:pPr>
+        <w:rPr>
+          <w:b/>
+        </w:rPr>
+      </w:pPr>
+    </w:p>
+    <w:p>
+      <w:pPr>
+        <w:rPr>
+          <w:b/>
+        </w:rPr>
+      </w:pPr>
+    </w:p>
+    <w:p>
+      <w:pPr>
+        <w:rPr>
+          <w:b/>
+        </w:rPr>
+      </w:pPr>
+    </w:p>
+    <w:p>
+      <w:pPr>
         <w:rPr>
           <w:b/>
         </w:rPr>
@@ -2278,9 +2274,19 @@
       <w:r>
         <w:tab/>
       </w:r>
-      <w:r>
-        <w:t>Code Labs</w:t>
-      </w:r>
+      <w:proofErr w:type="spellStart"/>
+      <w:r>
+        <w:t>Code</w:t>
+      </w:r>
+      <w:proofErr w:type="spellEnd"/>
+      <w:r>
+        <w:t xml:space="preserve"> </w:t>
+      </w:r>
+      <w:proofErr w:type="spellStart"/>
+      <w:r>
+        <w:t>Labs</w:t>
+      </w:r>
+      <w:proofErr w:type="spellEnd"/>
       <w:r>
         <w:t xml:space="preserve">, </w:t>
       </w:r>
@@ -2321,20 +2327,16 @@
         <w:jc w:val="both"/>
       </w:pPr>
       <w:r>
-        <w:t xml:space="preserve">Manuel </w:t>
-      </w:r>
-      <w:r>
-        <w:t xml:space="preserve">Enrique </w:t>
-      </w:r>
-      <w:r>
-        <w:t>Saenz Tarazona</w:t>
-      </w:r>
-      <w:r>
-        <w:t xml:space="preserve"> (</w:t>
-      </w:r>
-      <w:r>
         <w:t>Líder Usuario</w:t>
       </w:r>
+      <w:r>
+        <w:t xml:space="preserve"> (Manuel </w:t>
+      </w:r>
+      <w:proofErr w:type="spellStart"/>
+      <w:r>
+        <w:t>Saenz</w:t>
+      </w:r>
+      <w:proofErr w:type="spellEnd"/>
       <w:r>
         <w:t>)</w:t>
       </w:r>
@@ -2502,7 +2504,31 @@
               <w:t>i</w:t>
             </w:r>
             <w:r>
-              <w:t>nglés: “Work Breakdown Structure” con que se identifica a la Estructura de División del Trabajo (EDT) de alto nivel, para estimar el alcance del proyecto.</w:t>
+              <w:t>nglés: “</w:t>
+            </w:r>
+            <w:proofErr w:type="spellStart"/>
+            <w:r>
+              <w:t>Work</w:t>
+            </w:r>
+            <w:proofErr w:type="spellEnd"/>
+            <w:r>
+              <w:t xml:space="preserve"> </w:t>
+            </w:r>
+            <w:proofErr w:type="spellStart"/>
+            <w:r>
+              <w:t>Breakdown</w:t>
+            </w:r>
+            <w:proofErr w:type="spellEnd"/>
+            <w:r>
+              <w:t xml:space="preserve"> </w:t>
+            </w:r>
+            <w:proofErr w:type="spellStart"/>
+            <w:r>
+              <w:t>Structure</w:t>
+            </w:r>
+            <w:proofErr w:type="spellEnd"/>
+            <w:r>
+              <w:t>” con que se identifica a la Estructura de División del Trabajo (EDT) de alto nivel, para estimar el alcance del proyecto.</w:t>
             </w:r>
           </w:p>
         </w:tc>
@@ -3567,10 +3593,10 @@
             <v:path o:extrusionok="f" gradientshapeok="t" o:connecttype="rect"/>
             <o:lock v:ext="edit" aspectratio="t"/>
           </v:shapetype>
-          <v:shape id="_x0000_i1025" type="#_x0000_t75" style="width:425.2pt;height:217.7pt" o:ole="">
+          <v:shape id="_x0000_i1025" type="#_x0000_t75" style="width:425.15pt;height:217.7pt" o:ole="">
             <v:imagedata r:id="rId11" o:title=""/>
           </v:shape>
-          <o:OLEObject Type="Embed" ProgID="Visio.Drawing.11" ShapeID="_x0000_i1025" DrawAspect="Content" ObjectID="_1483867666" r:id="rId12"/>
+          <o:OLEObject Type="Embed" ProgID="Visio.Drawing.11" ShapeID="_x0000_i1025" DrawAspect="Content" ObjectID="_1483873079" r:id="rId12"/>
         </w:object>
       </w:r>
     </w:p>
@@ -3803,10 +3829,10 @@
       </w:pPr>
       <w:r>
         <w:object w:dxaOrig="10719" w:dyaOrig="5992">
-          <v:shape id="_x0000_i1026" type="#_x0000_t75" style="width:415.9pt;height:231.25pt" o:ole="">
+          <v:shape id="_x0000_i1026" type="#_x0000_t75" style="width:415.7pt;height:231.45pt" o:ole="">
             <v:imagedata r:id="rId13" o:title=""/>
           </v:shape>
-          <o:OLEObject Type="Embed" ProgID="Visio.Drawing.11" ShapeID="_x0000_i1026" DrawAspect="Content" ObjectID="_1483867667" r:id="rId14"/>
+          <o:OLEObject Type="Embed" ProgID="Visio.Drawing.11" ShapeID="_x0000_i1026" DrawAspect="Content" ObjectID="_1483873080" r:id="rId14"/>
         </w:object>
       </w:r>
       <w:r>
@@ -4177,10 +4203,10 @@
       </w:pPr>
       <w:r>
         <w:object w:dxaOrig="6805" w:dyaOrig="3996">
-          <v:shape id="_x0000_i1027" type="#_x0000_t75" style="width:379.5pt;height:219.4pt" o:ole="">
+          <v:shape id="_x0000_i1027" type="#_x0000_t75" style="width:379.7pt;height:219.45pt" o:ole="">
             <v:imagedata r:id="rId15" o:title=""/>
           </v:shape>
-          <o:OLEObject Type="Embed" ProgID="Visio.Drawing.11" ShapeID="_x0000_i1027" DrawAspect="Content" ObjectID="_1483867668" r:id="rId16"/>
+          <o:OLEObject Type="Embed" ProgID="Visio.Drawing.11" ShapeID="_x0000_i1027" DrawAspect="Content" ObjectID="_1483873081" r:id="rId16"/>
         </w:object>
       </w:r>
     </w:p>
@@ -4489,12 +4515,14 @@
                 <w:b/>
               </w:rPr>
             </w:pPr>
+            <w:proofErr w:type="spellStart"/>
             <w:r>
               <w:rPr>
                 <w:b/>
               </w:rPr>
               <w:t>Item</w:t>
             </w:r>
+            <w:proofErr w:type="spellEnd"/>
           </w:p>
         </w:tc>
         <w:tc>
@@ -4700,12 +4728,14 @@
                 <w:b/>
               </w:rPr>
             </w:pPr>
+            <w:proofErr w:type="spellStart"/>
             <w:r>
               <w:rPr>
                 <w:b/>
               </w:rPr>
               <w:t>Item</w:t>
             </w:r>
+            <w:proofErr w:type="spellEnd"/>
           </w:p>
         </w:tc>
         <w:tc>
@@ -4854,10 +4884,10 @@
       </w:pPr>
       <w:r>
         <w:object w:dxaOrig="5975" w:dyaOrig="4846">
-          <v:shape id="_x0000_i1028" type="#_x0000_t75" style="width:288.85pt;height:233.8pt" o:ole="">
+          <v:shape id="_x0000_i1028" type="#_x0000_t75" style="width:288.85pt;height:234pt" o:ole="">
             <v:imagedata r:id="rId17" o:title=""/>
           </v:shape>
-          <o:OLEObject Type="Embed" ProgID="Visio.Drawing.11" ShapeID="_x0000_i1028" DrawAspect="Content" ObjectID="_1483867669" r:id="rId18"/>
+          <o:OLEObject Type="Embed" ProgID="Visio.Drawing.11" ShapeID="_x0000_i1028" DrawAspect="Content" ObjectID="_1483873082" r:id="rId18"/>
         </w:object>
       </w:r>
     </w:p>
@@ -5006,7 +5036,15 @@
         <w:t xml:space="preserve">Los requerimientos de personal por parte de </w:t>
       </w:r>
       <w:r>
-        <w:t>&lt;nombre_empresa&gt;</w:t>
+        <w:t>&lt;</w:t>
+      </w:r>
+      <w:proofErr w:type="spellStart"/>
+      <w:r>
+        <w:t>nombre_empresa</w:t>
+      </w:r>
+      <w:proofErr w:type="spellEnd"/>
+      <w:r>
+        <w:t>&gt;</w:t>
       </w:r>
       <w:r>
         <w:t xml:space="preserve"> para el desarrollo del </w:t>
@@ -5169,8 +5207,13 @@
               <w:jc w:val="center"/>
             </w:pPr>
             <w:r>
-              <w:t>Christian Benites</w:t>
-            </w:r>
+              <w:t xml:space="preserve">Christian </w:t>
+            </w:r>
+            <w:proofErr w:type="spellStart"/>
+            <w:r>
+              <w:t>Benites</w:t>
+            </w:r>
+            <w:proofErr w:type="spellEnd"/>
           </w:p>
         </w:tc>
         <w:tc>
@@ -5223,8 +5266,13 @@
               <w:jc w:val="center"/>
             </w:pPr>
             <w:r>
-              <w:t>Juan Cortéz</w:t>
-            </w:r>
+              <w:t xml:space="preserve">Juan </w:t>
+            </w:r>
+            <w:proofErr w:type="spellStart"/>
+            <w:r>
+              <w:t>Cortéz</w:t>
+            </w:r>
+            <w:proofErr w:type="spellEnd"/>
           </w:p>
         </w:tc>
         <w:tc>
@@ -5515,8 +5563,13 @@
               <w:jc w:val="center"/>
             </w:pPr>
             <w:r>
-              <w:t>Manuel Saenz</w:t>
-            </w:r>
+              <w:t xml:space="preserve">Manuel </w:t>
+            </w:r>
+            <w:proofErr w:type="spellStart"/>
+            <w:r>
+              <w:t>Saenz</w:t>
+            </w:r>
+            <w:proofErr w:type="spellEnd"/>
           </w:p>
         </w:tc>
         <w:tc>
@@ -5666,12 +5719,14 @@
                 <w:b/>
               </w:rPr>
             </w:pPr>
+            <w:proofErr w:type="spellStart"/>
             <w:r>
               <w:rPr>
                 <w:b/>
               </w:rPr>
               <w:t>Item</w:t>
             </w:r>
+            <w:proofErr w:type="spellEnd"/>
           </w:p>
         </w:tc>
         <w:tc>
@@ -5739,12 +5794,28 @@
           </w:tcPr>
           <w:p>
             <w:r>
-              <w:t>Computadora portátil HP Pavilion DV7,</w:t>
-            </w:r>
-          </w:p>
-          <w:p>
-            <w:r>
-              <w:t>6GB RAM, HDD 500GB, Windows 7, Procesador Intel Core I5-2330M, pantalla de 17”.</w:t>
+              <w:t xml:space="preserve">Computadora portátil HP </w:t>
+            </w:r>
+            <w:proofErr w:type="spellStart"/>
+            <w:r>
+              <w:t>Pavilion</w:t>
+            </w:r>
+            <w:proofErr w:type="spellEnd"/>
+            <w:r>
+              <w:t xml:space="preserve"> DV7,</w:t>
+            </w:r>
+          </w:p>
+          <w:p>
+            <w:r>
+              <w:t xml:space="preserve">6GB RAM, HDD 500GB, Windows 7, Procesador Intel </w:t>
+            </w:r>
+            <w:proofErr w:type="spellStart"/>
+            <w:r>
+              <w:t>Core</w:t>
+            </w:r>
+            <w:proofErr w:type="spellEnd"/>
+            <w:r>
+              <w:t xml:space="preserve"> I5-2330M, pantalla de 17”.</w:t>
             </w:r>
           </w:p>
         </w:tc>
@@ -5912,12 +5983,14 @@
                 <w:b/>
               </w:rPr>
             </w:pPr>
+            <w:proofErr w:type="spellStart"/>
             <w:r>
               <w:rPr>
                 <w:b/>
               </w:rPr>
               <w:t>Item</w:t>
             </w:r>
+            <w:proofErr w:type="spellEnd"/>
           </w:p>
         </w:tc>
         <w:tc>
@@ -5954,12 +6027,28 @@
                 <w:b/>
               </w:rPr>
             </w:pPr>
+            <w:proofErr w:type="spellStart"/>
             <w:r>
               <w:rPr>
                 <w:b/>
               </w:rPr>
-              <w:t>Code Labs</w:t>
-            </w:r>
+              <w:t>Code</w:t>
+            </w:r>
+            <w:proofErr w:type="spellEnd"/>
+            <w:r>
+              <w:rPr>
+                <w:b/>
+              </w:rPr>
+              <w:t xml:space="preserve"> </w:t>
+            </w:r>
+            <w:proofErr w:type="spellStart"/>
+            <w:r>
+              <w:rPr>
+                <w:b/>
+              </w:rPr>
+              <w:t>Labs</w:t>
+            </w:r>
+            <w:proofErr w:type="spellEnd"/>
           </w:p>
         </w:tc>
         <w:tc>
@@ -6304,8 +6393,13 @@
           </w:tcPr>
           <w:p>
             <w:r>
-              <w:t>VCS GitHub</w:t>
-            </w:r>
+              <w:t xml:space="preserve">VCS </w:t>
+            </w:r>
+            <w:proofErr w:type="spellStart"/>
+            <w:r>
+              <w:t>GitHub</w:t>
+            </w:r>
+            <w:proofErr w:type="spellEnd"/>
           </w:p>
         </w:tc>
         <w:tc>
@@ -6568,10 +6662,10 @@
       </w:pPr>
       <w:r>
         <w:object w:dxaOrig="6915" w:dyaOrig="4165">
-          <v:shape id="_x0000_i1029" type="#_x0000_t75" style="width:326.1pt;height:196.5pt" o:ole="">
+          <v:shape id="_x0000_i1029" type="#_x0000_t75" style="width:325.7pt;height:196.3pt" o:ole="">
             <v:imagedata r:id="rId19" o:title=""/>
           </v:shape>
-          <o:OLEObject Type="Embed" ProgID="Visio.Drawing.11" ShapeID="_x0000_i1029" DrawAspect="Content" ObjectID="_1483867670" r:id="rId20"/>
+          <o:OLEObject Type="Embed" ProgID="Visio.Drawing.11" ShapeID="_x0000_i1029" DrawAspect="Content" ObjectID="_1483873083" r:id="rId20"/>
         </w:object>
       </w:r>
     </w:p>
@@ -7493,10 +7587,18 @@
           <w:b/>
         </w:rPr>
       </w:pPr>
-      <w:r>
-        <w:rPr>
-          <w:b/>
-        </w:rPr>
+    </w:p>
+    <w:p>
+      <w:pPr>
+        <w:rPr>
+          <w:b/>
+        </w:rPr>
+      </w:pPr>
+      <w:r>
+        <w:rPr>
+          <w:b/>
+        </w:rPr>
+        <w:lastRenderedPageBreak/>
         <w:t xml:space="preserve">7.2.3. </w:t>
       </w:r>
       <w:r>
@@ -7536,7 +7638,6 @@
               <w:rPr>
                 <w:b/>
               </w:rPr>
-              <w:lastRenderedPageBreak/>
               <w:t>Términos</w:t>
             </w:r>
           </w:p>
@@ -7584,7 +7685,15 @@
           </w:tcPr>
           <w:p>
             <w:r>
-              <w:t>En esta fase se planea los módulos que contendrá el sistema, cómo será construida la base de datos.</w:t>
+              <w:t xml:space="preserve">En esta fase se planea los módulos que </w:t>
+            </w:r>
+            <w:proofErr w:type="gramStart"/>
+            <w:r>
+              <w:t>contendrá</w:t>
+            </w:r>
+            <w:proofErr w:type="gramEnd"/>
+            <w:r>
+              <w:t xml:space="preserve"> el sistema, cómo será construida la base de datos.</w:t>
             </w:r>
           </w:p>
         </w:tc>
@@ -8643,6 +8752,7 @@
         <w:rPr>
           <w:b/>
         </w:rPr>
+        <w:lastRenderedPageBreak/>
         <w:t>7.3.</w:t>
       </w:r>
       <w:r>
@@ -8655,7 +8765,19 @@
         <w:rPr>
           <w:b/>
         </w:rPr>
-        <w:t>ESTRUCTURA DETALLADA DE TRABAJO (WBS – ENTRGABLES DE INGENIERIA)</w:t>
+        <w:t>ESTRUCTURA DETALLADA DE TRABAJO (WBS – ENTR</w:t>
+      </w:r>
+      <w:r>
+        <w:rPr>
+          <w:b/>
+        </w:rPr>
+        <w:t>E</w:t>
+      </w:r>
+      <w:r>
+        <w:rPr>
+          <w:b/>
+        </w:rPr>
+        <w:t>GABLES DE INGENIERIA)</w:t>
       </w:r>
     </w:p>
     <w:p>
@@ -8663,7 +8785,6 @@
         <w:jc w:val="both"/>
       </w:pPr>
       <w:r>
-        <w:lastRenderedPageBreak/>
         <w:tab/>
       </w:r>
       <w:r>
@@ -8682,10 +8803,10 @@
       </w:pPr>
       <w:r>
         <w:object w:dxaOrig="8928" w:dyaOrig="4676">
-          <v:shape id="_x0000_i1030" type="#_x0000_t75" style="width:383.7pt;height:200.75pt" o:ole="">
+          <v:shape id="_x0000_i1030" type="#_x0000_t75" style="width:384pt;height:200.55pt" o:ole="">
             <v:imagedata r:id="rId21" o:title=""/>
           </v:shape>
-          <o:OLEObject Type="Embed" ProgID="Visio.Drawing.11" ShapeID="_x0000_i1030" DrawAspect="Content" ObjectID="_1483867671" r:id="rId22"/>
+          <o:OLEObject Type="Embed" ProgID="Visio.Drawing.11" ShapeID="_x0000_i1030" DrawAspect="Content" ObjectID="_1483873084" r:id="rId22"/>
         </w:object>
       </w:r>
     </w:p>
@@ -9555,7 +9676,11 @@
           </w:tcPr>
           <w:p>
             <w:r>
-              <w:t>Analista Programador</w:t>
+              <w:t xml:space="preserve">Analista </w:t>
+            </w:r>
+            <w:r>
+              <w:lastRenderedPageBreak/>
+              <w:t>Programador</w:t>
             </w:r>
           </w:p>
         </w:tc>
@@ -9617,11 +9742,7 @@
           </w:tcPr>
           <w:p>
             <w:r>
-              <w:t xml:space="preserve">Analista </w:t>
-            </w:r>
-            <w:r>
-              <w:lastRenderedPageBreak/>
-              <w:t>Programador</w:t>
+              <w:t>Analista Programador</w:t>
             </w:r>
           </w:p>
         </w:tc>
@@ -9697,12 +9818,14 @@
                 <w:b/>
               </w:rPr>
             </w:pPr>
+            <w:proofErr w:type="spellStart"/>
             <w:r>
               <w:rPr>
                 <w:b/>
               </w:rPr>
               <w:t>Item</w:t>
             </w:r>
+            <w:proofErr w:type="spellEnd"/>
           </w:p>
         </w:tc>
         <w:tc>
@@ -10466,9 +10589,19 @@
       <w:r>
         <w:t xml:space="preserve">Se muestra a continuación el organigrama del proyecto por parte de </w:t>
       </w:r>
-      <w:r>
-        <w:t>Code Labs</w:t>
-      </w:r>
+      <w:proofErr w:type="spellStart"/>
+      <w:r>
+        <w:t>Code</w:t>
+      </w:r>
+      <w:proofErr w:type="spellEnd"/>
+      <w:r>
+        <w:t xml:space="preserve"> </w:t>
+      </w:r>
+      <w:proofErr w:type="spellStart"/>
+      <w:r>
+        <w:t>Labs</w:t>
+      </w:r>
+      <w:proofErr w:type="spellEnd"/>
       <w:r>
         <w:t xml:space="preserve">, indicando </w:t>
       </w:r>
@@ -10488,10 +10621,10 @@
       </w:pPr>
       <w:r>
         <w:object w:dxaOrig="5554" w:dyaOrig="7533">
-          <v:shape id="_x0000_i1031" type="#_x0000_t75" style="width:172.8pt;height:234.65pt" o:ole="">
+          <v:shape id="_x0000_i1031" type="#_x0000_t75" style="width:173.15pt;height:234.85pt" o:ole="">
             <v:imagedata r:id="rId23" o:title=""/>
           </v:shape>
-          <o:OLEObject Type="Embed" ProgID="Visio.Drawing.11" ShapeID="_x0000_i1031" DrawAspect="Content" ObjectID="_1483867672" r:id="rId24"/>
+          <o:OLEObject Type="Embed" ProgID="Visio.Drawing.11" ShapeID="_x0000_i1031" DrawAspect="Content" ObjectID="_1483873085" r:id="rId24"/>
         </w:object>
       </w:r>
     </w:p>
@@ -10543,9 +10676,19 @@
       <w:r>
         <w:t xml:space="preserve"> y </w:t>
       </w:r>
-      <w:r>
-        <w:t>Code Labs</w:t>
-      </w:r>
+      <w:proofErr w:type="spellStart"/>
+      <w:r>
+        <w:t>Code</w:t>
+      </w:r>
+      <w:proofErr w:type="spellEnd"/>
+      <w:r>
+        <w:t xml:space="preserve"> </w:t>
+      </w:r>
+      <w:proofErr w:type="spellStart"/>
+      <w:r>
+        <w:t>Labs</w:t>
+      </w:r>
+      <w:proofErr w:type="spellEnd"/>
       <w:r>
         <w:t xml:space="preserve"> la cual estará </w:t>
       </w:r>
@@ -10608,12 +10751,28 @@
           <w:b/>
         </w:rPr>
       </w:pPr>
-      <w:r>
-        <w:rPr>
-          <w:b/>
-        </w:rPr>
-        <w:t>Code Labs</w:t>
-      </w:r>
+      <w:proofErr w:type="spellStart"/>
+      <w:r>
+        <w:rPr>
+          <w:b/>
+        </w:rPr>
+        <w:t>Code</w:t>
+      </w:r>
+      <w:proofErr w:type="spellEnd"/>
+      <w:r>
+        <w:rPr>
+          <w:b/>
+        </w:rPr>
+        <w:t xml:space="preserve"> </w:t>
+      </w:r>
+      <w:proofErr w:type="spellStart"/>
+      <w:r>
+        <w:rPr>
+          <w:b/>
+        </w:rPr>
+        <w:t>Labs</w:t>
+      </w:r>
+      <w:proofErr w:type="spellEnd"/>
     </w:p>
     <w:p>
       <w:pPr>
@@ -10669,7 +10828,13 @@
         <w:rPr>
           <w:b/>
         </w:rPr>
-        <w:t>8.2. RESPONSABILIDAD DE LA INSTITUCION</w:t>
+        <w:t>8.2. RESPONSABILIDAD DE</w:t>
+      </w:r>
+      <w:r>
+        <w:rPr>
+          <w:b/>
+        </w:rPr>
+        <w:t>L CLIENTE</w:t>
       </w:r>
     </w:p>
     <w:tbl>
@@ -10697,12 +10862,14 @@
                 <w:b/>
               </w:rPr>
             </w:pPr>
+            <w:proofErr w:type="spellStart"/>
             <w:r>
               <w:rPr>
                 <w:b/>
               </w:rPr>
               <w:t>Item</w:t>
             </w:r>
+            <w:proofErr w:type="spellEnd"/>
           </w:p>
         </w:tc>
         <w:tc>
@@ -10844,9 +11011,19 @@
             <w:r>
               <w:t xml:space="preserve">probar documentación técnica presentada por </w:t>
             </w:r>
-            <w:r>
-              <w:t>Code Labs</w:t>
-            </w:r>
+            <w:proofErr w:type="spellStart"/>
+            <w:r>
+              <w:t>Code</w:t>
+            </w:r>
+            <w:proofErr w:type="spellEnd"/>
+            <w:r>
+              <w:t xml:space="preserve"> </w:t>
+            </w:r>
+            <w:proofErr w:type="spellStart"/>
+            <w:r>
+              <w:t>Labs</w:t>
+            </w:r>
+            <w:proofErr w:type="spellEnd"/>
             <w:r>
               <w:t>.</w:t>
             </w:r>
@@ -10861,11 +11038,38 @@
           <w:b/>
         </w:rPr>
       </w:pPr>
-      <w:r>
-        <w:rPr>
-          <w:b/>
-        </w:rPr>
-        <w:t>8.3. ROLES Y FUNCIONES DE LA INSTITUCIÓN</w:t>
+    </w:p>
+    <w:p>
+      <w:pPr>
+        <w:rPr>
+          <w:b/>
+        </w:rPr>
+      </w:pPr>
+    </w:p>
+    <w:p>
+      <w:pPr>
+        <w:rPr>
+          <w:b/>
+        </w:rPr>
+      </w:pPr>
+      <w:r>
+        <w:rPr>
+          <w:b/>
+        </w:rPr>
+        <w:lastRenderedPageBreak/>
+        <w:t>8.3. ROLES Y FUNCIONES DE</w:t>
+      </w:r>
+      <w:r>
+        <w:rPr>
+          <w:b/>
+        </w:rPr>
+        <w:t xml:space="preserve">L </w:t>
+      </w:r>
+      <w:r>
+        <w:rPr>
+          <w:b/>
+        </w:rPr>
+        <w:t>CLIENTE</w:t>
       </w:r>
     </w:p>
     <w:tbl>
@@ -10959,7 +11163,6 @@
               <w:jc w:val="center"/>
             </w:pPr>
             <w:r>
-              <w:lastRenderedPageBreak/>
               <w:t>Usuario Líder</w:t>
             </w:r>
           </w:p>
@@ -11014,7 +11217,23 @@
               </w:numPr>
             </w:pPr>
             <w:r>
-              <w:t>Revisar documentación presentada por Code Labs.</w:t>
+              <w:t xml:space="preserve">Revisar documentación presentada por </w:t>
+            </w:r>
+            <w:proofErr w:type="spellStart"/>
+            <w:r>
+              <w:t>Code</w:t>
+            </w:r>
+            <w:proofErr w:type="spellEnd"/>
+            <w:r>
+              <w:t xml:space="preserve"> </w:t>
+            </w:r>
+            <w:proofErr w:type="spellStart"/>
+            <w:r>
+              <w:t>Labs</w:t>
+            </w:r>
+            <w:proofErr w:type="spellEnd"/>
+            <w:r>
+              <w:t>.</w:t>
             </w:r>
           </w:p>
           <w:p>
@@ -11049,8 +11268,13 @@
           </w:tcPr>
           <w:p>
             <w:r>
-              <w:t>Manuel Saenz</w:t>
-            </w:r>
+              <w:t xml:space="preserve">Manuel </w:t>
+            </w:r>
+            <w:proofErr w:type="spellStart"/>
+            <w:r>
+              <w:t>Saenz</w:t>
+            </w:r>
+            <w:proofErr w:type="spellEnd"/>
           </w:p>
         </w:tc>
       </w:tr>
@@ -11068,12 +11292,28 @@
         </w:rPr>
         <w:t xml:space="preserve">8.4. RESPONSABILIDAD DE </w:t>
       </w:r>
-      <w:r>
-        <w:rPr>
-          <w:b/>
-        </w:rPr>
-        <w:t>Code Labs</w:t>
-      </w:r>
+      <w:proofErr w:type="spellStart"/>
+      <w:r>
+        <w:rPr>
+          <w:b/>
+        </w:rPr>
+        <w:t>Code</w:t>
+      </w:r>
+      <w:proofErr w:type="spellEnd"/>
+      <w:r>
+        <w:rPr>
+          <w:b/>
+        </w:rPr>
+        <w:t xml:space="preserve"> </w:t>
+      </w:r>
+      <w:proofErr w:type="spellStart"/>
+      <w:r>
+        <w:rPr>
+          <w:b/>
+        </w:rPr>
+        <w:t>Labs</w:t>
+      </w:r>
+      <w:proofErr w:type="spellEnd"/>
     </w:p>
     <w:tbl>
       <w:tblPr>
@@ -11100,12 +11340,14 @@
                 <w:b/>
               </w:rPr>
             </w:pPr>
+            <w:proofErr w:type="spellStart"/>
             <w:r>
               <w:rPr>
                 <w:b/>
               </w:rPr>
               <w:t>Item</w:t>
             </w:r>
+            <w:proofErr w:type="spellEnd"/>
           </w:p>
         </w:tc>
         <w:tc>
@@ -11294,12 +11536,28 @@
         </w:rPr>
         <w:t xml:space="preserve">ROLES Y FUNCIONES DE </w:t>
       </w:r>
-      <w:r>
-        <w:rPr>
-          <w:b/>
-        </w:rPr>
-        <w:t>Code Labs</w:t>
-      </w:r>
+      <w:proofErr w:type="spellStart"/>
+      <w:r>
+        <w:rPr>
+          <w:b/>
+        </w:rPr>
+        <w:t>Code</w:t>
+      </w:r>
+      <w:proofErr w:type="spellEnd"/>
+      <w:r>
+        <w:rPr>
+          <w:b/>
+        </w:rPr>
+        <w:t xml:space="preserve"> </w:t>
+      </w:r>
+      <w:proofErr w:type="spellStart"/>
+      <w:r>
+        <w:rPr>
+          <w:b/>
+        </w:rPr>
+        <w:t>Labs</w:t>
+      </w:r>
+      <w:proofErr w:type="spellEnd"/>
     </w:p>
     <w:tbl>
       <w:tblPr>
@@ -11392,12 +11650,14 @@
                 <w:b/>
               </w:rPr>
             </w:pPr>
+            <w:proofErr w:type="spellStart"/>
             <w:r>
               <w:rPr>
                 <w:b/>
               </w:rPr>
               <w:t>Particip</w:t>
             </w:r>
+            <w:proofErr w:type="spellEnd"/>
             <w:r>
               <w:rPr>
                 <w:b/>
@@ -11542,8 +11802,13 @@
               <w:jc w:val="center"/>
             </w:pPr>
             <w:r>
-              <w:t>Christian Benites</w:t>
-            </w:r>
+              <w:t xml:space="preserve">Christian </w:t>
+            </w:r>
+            <w:proofErr w:type="spellStart"/>
+            <w:r>
+              <w:t>Benites</w:t>
+            </w:r>
+            <w:proofErr w:type="spellEnd"/>
           </w:p>
         </w:tc>
         <w:tc>
@@ -11614,11 +11879,8 @@
               </w:numPr>
             </w:pPr>
             <w:r>
-              <w:t xml:space="preserve">Elaborar y/o actualizar los manuales y otros documentos relacionados con el Desarrollo de Sistemas teniendo en </w:t>
-            </w:r>
-            <w:r>
               <w:lastRenderedPageBreak/>
-              <w:t xml:space="preserve">cuenta los estándares establecidos por </w:t>
+              <w:t xml:space="preserve">Elaborar y/o actualizar los manuales y otros documentos relacionados con el Desarrollo de Sistemas teniendo en cuenta los estándares establecidos por </w:t>
             </w:r>
             <w:r>
               <w:t>La Empresa.</w:t>
@@ -11669,8 +11931,13 @@
             </w:pPr>
             <w:r>
               <w:lastRenderedPageBreak/>
-              <w:t>Juan Cortéz</w:t>
-            </w:r>
+              <w:t xml:space="preserve">Juan </w:t>
+            </w:r>
+            <w:proofErr w:type="spellStart"/>
+            <w:r>
+              <w:t>Cortéz</w:t>
+            </w:r>
+            <w:proofErr w:type="spellEnd"/>
           </w:p>
         </w:tc>
         <w:tc>
@@ -11995,25 +12262,7 @@
             <w:sz w:val="26"/>
             <w:szCs w:val="26"/>
           </w:rPr>
-          <w:t>Cronograma de</w:t>
-        </w:r>
-        <w:r>
-          <w:rPr>
-            <w:rStyle w:val="Hipervnculo"/>
-            <w:b/>
-            <w:sz w:val="26"/>
-            <w:szCs w:val="26"/>
-          </w:rPr>
-          <w:t xml:space="preserve"> </w:t>
-        </w:r>
-        <w:r>
-          <w:rPr>
-            <w:rStyle w:val="Hipervnculo"/>
-            <w:b/>
-            <w:sz w:val="26"/>
-            <w:szCs w:val="26"/>
-          </w:rPr>
-          <w:t>Actividades</w:t>
+          <w:t>Cronograma de Actividades</w:t>
         </w:r>
       </w:hyperlink>
     </w:p>
@@ -12036,6 +12285,7 @@
         <w:rPr>
           <w:b/>
         </w:rPr>
+        <w:lastRenderedPageBreak/>
         <w:t>10.</w:t>
       </w:r>
       <w:r>
@@ -12068,7 +12318,6 @@
         <w:rPr>
           <w:b/>
         </w:rPr>
-        <w:lastRenderedPageBreak/>
         <w:t>10.1.</w:t>
       </w:r>
       <w:r>
@@ -12076,12 +12325,12 @@
           <w:b/>
         </w:rPr>
         <w:tab/>
-      </w:r>
-      <w:r>
-        <w:rPr>
-          <w:b/>
-        </w:rPr>
-        <w:tab/>
+        <w:t xml:space="preserve"> </w:t>
+      </w:r>
+      <w:r>
+        <w:rPr>
+          <w:b/>
+        </w:rPr>
         <w:t>GESTION DE RIESGOS</w:t>
       </w:r>
     </w:p>
@@ -12114,12 +12363,14 @@
                 <w:b/>
               </w:rPr>
             </w:pPr>
+            <w:proofErr w:type="spellStart"/>
             <w:r>
               <w:rPr>
                 <w:b/>
               </w:rPr>
               <w:t>Item</w:t>
             </w:r>
+            <w:proofErr w:type="spellEnd"/>
           </w:p>
         </w:tc>
         <w:tc>
@@ -12268,8 +12519,13 @@
           </w:tcPr>
           <w:p>
             <w:r>
-              <w:t>Comprometer a las áreas a mantener la communicación</w:t>
-            </w:r>
+              <w:t xml:space="preserve">Comprometer a las áreas a mantener la </w:t>
+            </w:r>
+            <w:proofErr w:type="spellStart"/>
+            <w:r>
+              <w:t>communicación</w:t>
+            </w:r>
+            <w:proofErr w:type="spellEnd"/>
           </w:p>
         </w:tc>
       </w:tr>
@@ -12382,8 +12638,13 @@
             <w:vAlign w:val="center"/>
           </w:tcPr>
           <w:p>
-            <w:r>
-              <w:t>Areas que no intervenían en un principio del proyecto ahora están incluidas</w:t>
+            <w:proofErr w:type="spellStart"/>
+            <w:r>
+              <w:t>Areas</w:t>
+            </w:r>
+            <w:proofErr w:type="spellEnd"/>
+            <w:r>
+              <w:t xml:space="preserve"> que no intervenían en un principio del proyecto ahora están incluidas</w:t>
             </w:r>
           </w:p>
         </w:tc>
@@ -12550,32 +12811,51 @@
           <w:b/>
         </w:rPr>
         <w:tab/>
+      </w:r>
+      <w:r>
+        <w:rPr>
+          <w:b/>
+        </w:rPr>
+        <w:tab/>
+      </w:r>
+      <w:r>
+        <w:rPr>
+          <w:b/>
+        </w:rPr>
+        <w:t>GESTION DE COMUNICACIONES</w:t>
+      </w:r>
+    </w:p>
+    <w:p>
+      <w:r>
+        <w:rPr>
+          <w:b/>
+        </w:rPr>
+        <w:tab/>
+      </w:r>
+      <w:r>
+        <w:rPr>
+          <w:b/>
+        </w:rPr>
+        <w:tab/>
         <w:t xml:space="preserve"> </w:t>
       </w:r>
       <w:r>
-        <w:rPr>
-          <w:b/>
-        </w:rPr>
-        <w:t>GESTION DE COMUNICACIONES</w:t>
-      </w:r>
-    </w:p>
-    <w:p>
-      <w:r>
-        <w:rPr>
-          <w:b/>
-        </w:rPr>
-        <w:tab/>
-        <w:t xml:space="preserve"> </w:t>
-      </w:r>
-      <w:r>
         <w:t>En esta</w:t>
       </w:r>
       <w:r>
-        <w:t xml:space="preserve"> sección se indican las referencias necesarias para realizar una adecuada Gestión </w:t>
-      </w:r>
-      <w:r>
-        <w:tab/>
-        <w:t>de Comunicaciones en el Proyecto.</w:t>
+        <w:t xml:space="preserve"> sección se indican las referencias necesarias para realizar una adecuada </w:t>
+      </w:r>
+      <w:r>
+        <w:tab/>
+      </w:r>
+      <w:r>
+        <w:tab/>
+      </w:r>
+      <w:r>
+        <w:tab/>
+      </w:r>
+      <w:r>
+        <w:t>Gestión de Comunicaciones en el Proyecto.</w:t>
       </w:r>
     </w:p>
     <w:p/>
@@ -12648,7 +12928,15 @@
               <w:jc w:val="center"/>
             </w:pPr>
             <w:r>
-              <w:t>Líder Usuario (Manuel Saenz)</w:t>
+              <w:t xml:space="preserve">Líder Usuario (Manuel </w:t>
+            </w:r>
+            <w:proofErr w:type="spellStart"/>
+            <w:r>
+              <w:t>Saenz</w:t>
+            </w:r>
+            <w:proofErr w:type="spellEnd"/>
+            <w:r>
+              <w:t>)</w:t>
             </w:r>
           </w:p>
         </w:tc>
@@ -12667,7 +12955,23 @@
               <w:jc w:val="center"/>
             </w:pPr>
             <w:r>
-              <w:t>El Equipo (Code Labs)</w:t>
+              <w:t>El Equipo (</w:t>
+            </w:r>
+            <w:proofErr w:type="spellStart"/>
+            <w:r>
+              <w:t>Code</w:t>
+            </w:r>
+            <w:proofErr w:type="spellEnd"/>
+            <w:r>
+              <w:t xml:space="preserve"> </w:t>
+            </w:r>
+            <w:proofErr w:type="spellStart"/>
+            <w:r>
+              <w:t>Labs</w:t>
+            </w:r>
+            <w:proofErr w:type="spellEnd"/>
+            <w:r>
+              <w:t>)</w:t>
             </w:r>
           </w:p>
         </w:tc>
@@ -12704,6 +13008,7 @@
         <w:rPr>
           <w:b/>
         </w:rPr>
+        <w:lastRenderedPageBreak/>
         <w:t>10.2.2. REUNIONES DE CONTROL, SEGUIMIENTO Y COORDINACION</w:t>
       </w:r>
     </w:p>
@@ -12828,11 +13133,7 @@
           </w:tcPr>
           <w:p>
             <w:r>
-              <w:t xml:space="preserve">Revisar el avance , </w:t>
-            </w:r>
-            <w:r>
-              <w:lastRenderedPageBreak/>
-              <w:t>incidencias de error y calidad de los entregables</w:t>
+              <w:t>Revisar el avance , incidencias de error y calidad de los entregables</w:t>
             </w:r>
           </w:p>
         </w:tc>
@@ -12843,15 +13144,23 @@
           </w:tcPr>
           <w:p>
             <w:r>
-              <w:lastRenderedPageBreak/>
-              <w:t>Christian Benites</w:t>
-            </w:r>
-          </w:p>
-          <w:p>
-            <w:r>
-              <w:lastRenderedPageBreak/>
-              <w:t>Juan Cortéz</w:t>
-            </w:r>
+              <w:t xml:space="preserve">Christian </w:t>
+            </w:r>
+            <w:proofErr w:type="spellStart"/>
+            <w:r>
+              <w:t>Benites</w:t>
+            </w:r>
+            <w:proofErr w:type="spellEnd"/>
+          </w:p>
+          <w:p>
+            <w:r>
+              <w:t xml:space="preserve">Juan </w:t>
+            </w:r>
+            <w:proofErr w:type="spellStart"/>
+            <w:r>
+              <w:t>Cortéz</w:t>
+            </w:r>
+            <w:proofErr w:type="spellEnd"/>
           </w:p>
           <w:p>
             <w:r>
@@ -12874,7 +13183,6 @@
               <w:jc w:val="center"/>
             </w:pPr>
             <w:r>
-              <w:lastRenderedPageBreak/>
               <w:t>Semanal</w:t>
             </w:r>
           </w:p>
@@ -12891,7 +13199,6 @@
               <w:jc w:val="center"/>
             </w:pPr>
             <w:r>
-              <w:lastRenderedPageBreak/>
               <w:t>Reuniones Externas</w:t>
             </w:r>
           </w:p>
@@ -12914,13 +13221,23 @@
           </w:tcPr>
           <w:p>
             <w:r>
-              <w:t>Christian Benites</w:t>
-            </w:r>
-          </w:p>
-          <w:p>
-            <w:r>
-              <w:t>Juan Cortéz</w:t>
-            </w:r>
+              <w:t xml:space="preserve">Christian </w:t>
+            </w:r>
+            <w:proofErr w:type="spellStart"/>
+            <w:r>
+              <w:t>Benites</w:t>
+            </w:r>
+            <w:proofErr w:type="spellEnd"/>
+          </w:p>
+          <w:p>
+            <w:r>
+              <w:t xml:space="preserve">Juan </w:t>
+            </w:r>
+            <w:proofErr w:type="spellStart"/>
+            <w:r>
+              <w:t>Cortéz</w:t>
+            </w:r>
+            <w:proofErr w:type="spellEnd"/>
           </w:p>
           <w:p>
             <w:r>
@@ -12934,8 +13251,13 @@
           </w:p>
           <w:p>
             <w:r>
-              <w:t>Manuel Sanez</w:t>
-            </w:r>
+              <w:t xml:space="preserve">Manuel </w:t>
+            </w:r>
+            <w:proofErr w:type="spellStart"/>
+            <w:r>
+              <w:t>Sanez</w:t>
+            </w:r>
+            <w:proofErr w:type="spellEnd"/>
           </w:p>
         </w:tc>
         <w:tc>
@@ -13097,8 +13419,13 @@
           </w:tcPr>
           <w:p>
             <w:r>
-              <w:t>Christian Benites</w:t>
-            </w:r>
+              <w:t xml:space="preserve">Christian </w:t>
+            </w:r>
+            <w:proofErr w:type="spellStart"/>
+            <w:r>
+              <w:t>Benites</w:t>
+            </w:r>
+            <w:proofErr w:type="spellEnd"/>
           </w:p>
         </w:tc>
         <w:tc>
@@ -13157,8 +13484,13 @@
           </w:tcPr>
           <w:p>
             <w:r>
-              <w:t>Christian Benites</w:t>
-            </w:r>
+              <w:t xml:space="preserve">Christian </w:t>
+            </w:r>
+            <w:proofErr w:type="spellStart"/>
+            <w:r>
+              <w:t>Benites</w:t>
+            </w:r>
+            <w:proofErr w:type="spellEnd"/>
           </w:p>
         </w:tc>
         <w:tc>
@@ -13203,9 +13535,11 @@
             <w:pPr>
               <w:jc w:val="center"/>
             </w:pPr>
+            <w:proofErr w:type="spellStart"/>
             <w:r>
               <w:t>Unico</w:t>
             </w:r>
+            <w:proofErr w:type="spellEnd"/>
           </w:p>
         </w:tc>
       </w:tr>
@@ -13217,8 +13551,13 @@
           </w:tcPr>
           <w:p>
             <w:r>
-              <w:t>Christian Benites</w:t>
-            </w:r>
+              <w:t xml:space="preserve">Christian </w:t>
+            </w:r>
+            <w:proofErr w:type="spellStart"/>
+            <w:r>
+              <w:t>Benites</w:t>
+            </w:r>
+            <w:proofErr w:type="spellEnd"/>
           </w:p>
         </w:tc>
         <w:tc>
@@ -13272,15 +13611,34 @@
     </w:tbl>
     <w:p/>
     <w:p>
-      <w:r>
+      <w:pPr>
+        <w:rPr>
+          <w:b/>
+        </w:rPr>
+      </w:pPr>
+      <w:r>
+        <w:rPr>
+          <w:b/>
+        </w:rPr>
         <w:t>10.2.4. MATRIZ DE COMUNICACIONES</w:t>
       </w:r>
     </w:p>
     <w:p>
-      <w:r>
+      <w:pPr>
+        <w:rPr>
+          <w:b/>
+        </w:rPr>
+      </w:pPr>
+      <w:r>
+        <w:rPr>
+          <w:b/>
+        </w:rPr>
         <w:t>10.2.4.1.</w:t>
       </w:r>
       <w:r>
+        <w:rPr>
+          <w:b/>
+        </w:rPr>
         <w:tab/>
         <w:t>MATRIZ DE COMUNICACIONES DE GESTION</w:t>
       </w:r>
@@ -13499,38 +13857,103 @@
         <w:tc>
           <w:tcPr>
             <w:tcW w:w="774" w:type="dxa"/>
-          </w:tcPr>
-          <w:p/>
+            <w:vAlign w:val="center"/>
+          </w:tcPr>
+          <w:p>
+            <w:pPr>
+              <w:jc w:val="center"/>
+            </w:pPr>
+            <w:r>
+              <w:rPr>
+                <w:rFonts w:ascii="MS Outlook" w:hAnsi="MS Outlook" w:cs="MS Outlook"/>
+                <w:lang w:bidi="he-IL"/>
+              </w:rPr>
+              <w:t></w:t>
+            </w:r>
+          </w:p>
         </w:tc>
         <w:tc>
           <w:tcPr>
             <w:tcW w:w="737" w:type="dxa"/>
-          </w:tcPr>
-          <w:p/>
+            <w:vAlign w:val="center"/>
+          </w:tcPr>
+          <w:p>
+            <w:pPr>
+              <w:jc w:val="center"/>
+            </w:pPr>
+            <w:r>
+              <w:rPr>
+                <w:rFonts w:ascii="MS Outlook" w:hAnsi="MS Outlook" w:cs="MS Outlook"/>
+                <w:lang w:bidi="he-IL"/>
+              </w:rPr>
+              <w:t></w:t>
+            </w:r>
+          </w:p>
         </w:tc>
         <w:tc>
           <w:tcPr>
             <w:tcW w:w="737" w:type="dxa"/>
-          </w:tcPr>
-          <w:p/>
+            <w:vAlign w:val="center"/>
+          </w:tcPr>
+          <w:p>
+            <w:pPr>
+              <w:jc w:val="center"/>
+            </w:pPr>
+            <w:r>
+              <w:rPr>
+                <w:rFonts w:ascii="MS Outlook" w:hAnsi="MS Outlook" w:cs="MS Outlook"/>
+                <w:lang w:bidi="he-IL"/>
+              </w:rPr>
+              <w:t></w:t>
+            </w:r>
+          </w:p>
         </w:tc>
         <w:tc>
           <w:tcPr>
             <w:tcW w:w="737" w:type="dxa"/>
-          </w:tcPr>
-          <w:p/>
+            <w:vAlign w:val="center"/>
+          </w:tcPr>
+          <w:p>
+            <w:pPr>
+              <w:jc w:val="center"/>
+            </w:pPr>
+            <w:r>
+              <w:rPr>
+                <w:rFonts w:ascii="MS Outlook" w:hAnsi="MS Outlook" w:cs="MS Outlook"/>
+                <w:lang w:bidi="he-IL"/>
+              </w:rPr>
+              <w:t></w:t>
+            </w:r>
+          </w:p>
         </w:tc>
         <w:tc>
           <w:tcPr>
             <w:tcW w:w="737" w:type="dxa"/>
-          </w:tcPr>
-          <w:p/>
+            <w:vAlign w:val="center"/>
+          </w:tcPr>
+          <w:p>
+            <w:pPr>
+              <w:jc w:val="center"/>
+            </w:pPr>
+            <w:r>
+              <w:rPr>
+                <w:rFonts w:ascii="MS Outlook" w:hAnsi="MS Outlook" w:cs="MS Outlook"/>
+                <w:lang w:bidi="he-IL"/>
+              </w:rPr>
+              <w:t></w:t>
+            </w:r>
+          </w:p>
         </w:tc>
         <w:tc>
           <w:tcPr>
             <w:tcW w:w="691" w:type="dxa"/>
-          </w:tcPr>
-          <w:p/>
+            <w:vAlign w:val="center"/>
+          </w:tcPr>
+          <w:p>
+            <w:pPr>
+              <w:jc w:val="center"/>
+            </w:pPr>
+          </w:p>
         </w:tc>
       </w:tr>
       <w:tr>
@@ -13541,45 +13964,139 @@
           </w:tcPr>
           <w:p>
             <w:r>
-              <w:t>Líder Proyecto (Code Labs)</w:t>
+              <w:t>Líder Proyecto (</w:t>
+            </w:r>
+            <w:proofErr w:type="spellStart"/>
+            <w:r>
+              <w:t>Code</w:t>
+            </w:r>
+            <w:proofErr w:type="spellEnd"/>
+            <w:r>
+              <w:t xml:space="preserve"> </w:t>
+            </w:r>
+            <w:proofErr w:type="spellStart"/>
+            <w:r>
+              <w:t>Labs</w:t>
+            </w:r>
+            <w:proofErr w:type="spellEnd"/>
+            <w:r>
+              <w:t>)</w:t>
             </w:r>
           </w:p>
         </w:tc>
         <w:tc>
           <w:tcPr>
             <w:tcW w:w="774" w:type="dxa"/>
-          </w:tcPr>
-          <w:p/>
+            <w:vAlign w:val="center"/>
+          </w:tcPr>
+          <w:p>
+            <w:pPr>
+              <w:jc w:val="center"/>
+            </w:pPr>
+            <w:r>
+              <w:t>*</w:t>
+            </w:r>
+            <w:r>
+              <w:rPr>
+                <w:rFonts w:ascii="MS Outlook" w:hAnsi="MS Outlook" w:cs="MS Outlook"/>
+                <w:lang w:bidi="he-IL"/>
+              </w:rPr>
+              <w:t></w:t>
+            </w:r>
+          </w:p>
         </w:tc>
         <w:tc>
           <w:tcPr>
             <w:tcW w:w="737" w:type="dxa"/>
-          </w:tcPr>
-          <w:p/>
+            <w:vAlign w:val="center"/>
+          </w:tcPr>
+          <w:p>
+            <w:pPr>
+              <w:jc w:val="center"/>
+            </w:pPr>
+            <w:r>
+              <w:t>*</w:t>
+            </w:r>
+            <w:r>
+              <w:rPr>
+                <w:rFonts w:ascii="MS Outlook" w:hAnsi="MS Outlook" w:cs="MS Outlook"/>
+                <w:lang w:bidi="he-IL"/>
+              </w:rPr>
+              <w:t></w:t>
+            </w:r>
+          </w:p>
         </w:tc>
         <w:tc>
           <w:tcPr>
             <w:tcW w:w="737" w:type="dxa"/>
-          </w:tcPr>
-          <w:p/>
+            <w:vAlign w:val="center"/>
+          </w:tcPr>
+          <w:p>
+            <w:pPr>
+              <w:jc w:val="center"/>
+            </w:pPr>
+            <w:r>
+              <w:rPr>
+                <w:rFonts w:ascii="MS Outlook" w:hAnsi="MS Outlook" w:cs="MS Outlook"/>
+                <w:lang w:bidi="he-IL"/>
+              </w:rPr>
+              <w:t></w:t>
+            </w:r>
+          </w:p>
         </w:tc>
         <w:tc>
           <w:tcPr>
             <w:tcW w:w="737" w:type="dxa"/>
-          </w:tcPr>
-          <w:p/>
+            <w:vAlign w:val="center"/>
+          </w:tcPr>
+          <w:p>
+            <w:pPr>
+              <w:jc w:val="center"/>
+            </w:pPr>
+            <w:r>
+              <w:rPr>
+                <w:rFonts w:ascii="MS Outlook" w:hAnsi="MS Outlook" w:cs="MS Outlook"/>
+                <w:lang w:bidi="he-IL"/>
+              </w:rPr>
+              <w:t></w:t>
+            </w:r>
+          </w:p>
         </w:tc>
         <w:tc>
           <w:tcPr>
             <w:tcW w:w="737" w:type="dxa"/>
-          </w:tcPr>
-          <w:p/>
+            <w:vAlign w:val="center"/>
+          </w:tcPr>
+          <w:p>
+            <w:pPr>
+              <w:jc w:val="center"/>
+            </w:pPr>
+            <w:r>
+              <w:rPr>
+                <w:rFonts w:ascii="MS Outlook" w:hAnsi="MS Outlook" w:cs="MS Outlook"/>
+                <w:lang w:bidi="he-IL"/>
+              </w:rPr>
+              <w:t></w:t>
+            </w:r>
+            <w:r>
+              <w:rPr>
+                <w:rFonts w:cstheme="minorHAnsi"/>
+                <w:lang w:bidi="he-IL"/>
+              </w:rPr>
+              <w:t>@</w:t>
+            </w:r>
+          </w:p>
         </w:tc>
         <w:tc>
           <w:tcPr>
             <w:tcW w:w="691" w:type="dxa"/>
-          </w:tcPr>
-          <w:p/>
+            <w:vAlign w:val="center"/>
+          </w:tcPr>
+          <w:p>
+            <w:pPr>
+              <w:jc w:val="center"/>
+            </w:pPr>
+          </w:p>
         </w:tc>
       </w:tr>
       <w:tr>
@@ -13590,168 +14107,920 @@
           </w:tcPr>
           <w:p>
             <w:r>
-              <w:t xml:space="preserve">Analista de Calidad </w:t>
-            </w:r>
-            <w:r>
-              <w:t>(Code Labs)</w:t>
+              <w:t>Analista de Calidad</w:t>
+            </w:r>
+            <w:r>
+              <w:t xml:space="preserve"> y Documentador</w:t>
+            </w:r>
+          </w:p>
+          <w:p>
+            <w:r>
+              <w:t>(</w:t>
+            </w:r>
+            <w:proofErr w:type="spellStart"/>
+            <w:r>
+              <w:t>Code</w:t>
+            </w:r>
+            <w:proofErr w:type="spellEnd"/>
+            <w:r>
+              <w:t xml:space="preserve"> </w:t>
+            </w:r>
+            <w:proofErr w:type="spellStart"/>
+            <w:r>
+              <w:t>Labs</w:t>
+            </w:r>
+            <w:proofErr w:type="spellEnd"/>
+            <w:r>
+              <w:t>)</w:t>
             </w:r>
           </w:p>
         </w:tc>
         <w:tc>
           <w:tcPr>
             <w:tcW w:w="774" w:type="dxa"/>
-          </w:tcPr>
-          <w:p/>
+            <w:vAlign w:val="center"/>
+          </w:tcPr>
+          <w:p>
+            <w:pPr>
+              <w:jc w:val="center"/>
+            </w:pPr>
+            <w:r>
+              <w:rPr>
+                <w:rFonts w:cstheme="minorHAnsi"/>
+                <w:lang w:bidi="he-IL"/>
+              </w:rPr>
+              <w:t>*</w:t>
+            </w:r>
+            <w:r>
+              <w:rPr>
+                <w:rFonts w:ascii="MS Outlook" w:hAnsi="MS Outlook" w:cs="MS Outlook"/>
+                <w:lang w:bidi="he-IL"/>
+              </w:rPr>
+              <w:t></w:t>
+            </w:r>
+          </w:p>
         </w:tc>
         <w:tc>
           <w:tcPr>
             <w:tcW w:w="737" w:type="dxa"/>
-          </w:tcPr>
-          <w:p/>
+            <w:vAlign w:val="center"/>
+          </w:tcPr>
+          <w:p>
+            <w:pPr>
+              <w:jc w:val="center"/>
+            </w:pPr>
+            <w:r>
+              <w:t>*</w:t>
+            </w:r>
+            <w:r>
+              <w:rPr>
+                <w:rFonts w:ascii="MS Outlook" w:hAnsi="MS Outlook" w:cs="MS Outlook"/>
+                <w:lang w:bidi="he-IL"/>
+              </w:rPr>
+              <w:t></w:t>
+            </w:r>
+          </w:p>
         </w:tc>
         <w:tc>
           <w:tcPr>
             <w:tcW w:w="737" w:type="dxa"/>
-          </w:tcPr>
-          <w:p/>
+            <w:vAlign w:val="center"/>
+          </w:tcPr>
+          <w:p>
+            <w:pPr>
+              <w:jc w:val="center"/>
+            </w:pPr>
+            <w:r>
+              <w:rPr>
+                <w:rFonts w:cstheme="minorHAnsi"/>
+                <w:lang w:bidi="he-IL"/>
+              </w:rPr>
+              <w:t>*</w:t>
+            </w:r>
+            <w:r>
+              <w:rPr>
+                <w:rFonts w:ascii="MS Outlook" w:hAnsi="MS Outlook" w:cs="MS Outlook"/>
+                <w:lang w:bidi="he-IL"/>
+              </w:rPr>
+              <w:t></w:t>
+            </w:r>
+          </w:p>
         </w:tc>
         <w:tc>
           <w:tcPr>
             <w:tcW w:w="737" w:type="dxa"/>
-          </w:tcPr>
-          <w:p/>
+            <w:vAlign w:val="center"/>
+          </w:tcPr>
+          <w:p>
+            <w:pPr>
+              <w:jc w:val="center"/>
+            </w:pPr>
+            <w:r>
+              <w:rPr>
+                <w:rFonts w:ascii="MS Outlook" w:hAnsi="MS Outlook" w:cs="MS Outlook"/>
+                <w:lang w:bidi="he-IL"/>
+              </w:rPr>
+              <w:t></w:t>
+            </w:r>
+          </w:p>
         </w:tc>
         <w:tc>
           <w:tcPr>
             <w:tcW w:w="737" w:type="dxa"/>
-          </w:tcPr>
-          <w:p/>
+            <w:vAlign w:val="center"/>
+          </w:tcPr>
+          <w:p>
+            <w:pPr>
+              <w:jc w:val="center"/>
+            </w:pPr>
+            <w:r>
+              <w:rPr>
+                <w:rFonts w:ascii="MS Outlook" w:hAnsi="MS Outlook" w:cs="MS Outlook"/>
+                <w:lang w:bidi="he-IL"/>
+              </w:rPr>
+              <w:t></w:t>
+            </w:r>
+          </w:p>
         </w:tc>
         <w:tc>
           <w:tcPr>
             <w:tcW w:w="691" w:type="dxa"/>
-          </w:tcPr>
-          <w:p/>
-        </w:tc>
-      </w:tr>
-      <w:tr>
-        <w:tc>
-          <w:tcPr>
-            <w:tcW w:w="4092" w:type="dxa"/>
-            <w:vAlign w:val="center"/>
-          </w:tcPr>
-          <w:p>
-            <w:r>
-              <w:t xml:space="preserve">Analista Programador </w:t>
-            </w:r>
-            <w:r>
-              <w:t>(Code Labs)</w:t>
-            </w:r>
-          </w:p>
-        </w:tc>
-        <w:tc>
-          <w:tcPr>
-            <w:tcW w:w="774" w:type="dxa"/>
-          </w:tcPr>
-          <w:p/>
-        </w:tc>
-        <w:tc>
-          <w:tcPr>
-            <w:tcW w:w="737" w:type="dxa"/>
-          </w:tcPr>
-          <w:p/>
-        </w:tc>
-        <w:tc>
-          <w:tcPr>
-            <w:tcW w:w="737" w:type="dxa"/>
-          </w:tcPr>
-          <w:p/>
-        </w:tc>
-        <w:tc>
-          <w:tcPr>
-            <w:tcW w:w="737" w:type="dxa"/>
-          </w:tcPr>
-          <w:p/>
-        </w:tc>
-        <w:tc>
-          <w:tcPr>
-            <w:tcW w:w="737" w:type="dxa"/>
-          </w:tcPr>
-          <w:p/>
-        </w:tc>
-        <w:tc>
-          <w:tcPr>
-            <w:tcW w:w="691" w:type="dxa"/>
-          </w:tcPr>
-          <w:p/>
-        </w:tc>
-      </w:tr>
-      <w:tr>
-        <w:tc>
-          <w:tcPr>
-            <w:tcW w:w="4092" w:type="dxa"/>
-            <w:vAlign w:val="center"/>
-          </w:tcPr>
-          <w:p>
-            <w:r>
-              <w:t xml:space="preserve">Analista de Base de Datos </w:t>
-            </w:r>
-            <w:r>
-              <w:t>(Code Labs)</w:t>
-            </w:r>
-          </w:p>
-        </w:tc>
-        <w:tc>
-          <w:tcPr>
-            <w:tcW w:w="774" w:type="dxa"/>
-          </w:tcPr>
-          <w:p/>
-        </w:tc>
-        <w:tc>
-          <w:tcPr>
-            <w:tcW w:w="737" w:type="dxa"/>
-          </w:tcPr>
-          <w:p/>
-        </w:tc>
-        <w:tc>
-          <w:tcPr>
-            <w:tcW w:w="737" w:type="dxa"/>
-          </w:tcPr>
-          <w:p/>
-        </w:tc>
-        <w:tc>
-          <w:tcPr>
-            <w:tcW w:w="737" w:type="dxa"/>
-          </w:tcPr>
-          <w:p/>
-        </w:tc>
-        <w:tc>
-          <w:tcPr>
-            <w:tcW w:w="737" w:type="dxa"/>
-          </w:tcPr>
-          <w:p/>
-        </w:tc>
-        <w:tc>
-          <w:tcPr>
-            <w:tcW w:w="691" w:type="dxa"/>
-          </w:tcPr>
-          <w:p/>
+            <w:vAlign w:val="center"/>
+          </w:tcPr>
+          <w:p>
+            <w:pPr>
+              <w:jc w:val="center"/>
+            </w:pPr>
+          </w:p>
         </w:tc>
       </w:tr>
     </w:tbl>
     <w:p/>
     <w:p>
-      <w:r>
+      <w:pPr>
+        <w:jc w:val="both"/>
+      </w:pPr>
+      <w:r>
+        <w:lastRenderedPageBreak/>
         <w:t>Las versiones preliminares de estos documentos podrán presentarse por correo electrónico, los cuales serán impresos para ser formalizados.</w:t>
       </w:r>
     </w:p>
     <w:p>
-      <w:r>
-        <w:lastRenderedPageBreak/>
+      <w:pPr>
+        <w:rPr>
+          <w:b/>
+        </w:rPr>
+      </w:pPr>
+      <w:r>
+        <w:rPr>
+          <w:b/>
+        </w:rPr>
+        <w:t>10.2.4.2.</w:t>
+      </w:r>
+      <w:r>
+        <w:rPr>
+          <w:b/>
+        </w:rPr>
+        <w:tab/>
+        <w:t>MATRIZ DE COMUNICACIONES DE INGENIERIA</w:t>
+      </w:r>
+    </w:p>
+    <w:tbl>
+      <w:tblPr>
+        <w:tblStyle w:val="Tablaconcuadrcula"/>
+        <w:tblW w:w="0" w:type="auto"/>
+        <w:tblInd w:w="108" w:type="dxa"/>
+        <w:tblLook w:val="04A0" w:firstRow="1" w:lastRow="0" w:firstColumn="1" w:lastColumn="0" w:noHBand="0" w:noVBand="1"/>
+      </w:tblPr>
+      <w:tblGrid>
+        <w:gridCol w:w="4092"/>
+        <w:gridCol w:w="774"/>
+        <w:gridCol w:w="737"/>
+        <w:gridCol w:w="737"/>
+        <w:gridCol w:w="737"/>
+        <w:gridCol w:w="737"/>
+        <w:gridCol w:w="691"/>
+      </w:tblGrid>
+      <w:tr>
+        <w:trPr>
+          <w:cantSplit/>
+          <w:trHeight w:val="1806"/>
+        </w:trPr>
+        <w:tc>
+          <w:tcPr>
+            <w:tcW w:w="4092" w:type="dxa"/>
+            <w:shd w:val="clear" w:color="auto" w:fill="8DB3E2" w:themeFill="text2" w:themeFillTint="66"/>
+            <w:vAlign w:val="center"/>
+          </w:tcPr>
+          <w:p>
+            <w:pPr>
+              <w:jc w:val="center"/>
+              <w:rPr>
+                <w:b/>
+              </w:rPr>
+            </w:pPr>
+            <w:r>
+              <w:rPr>
+                <w:b/>
+              </w:rPr>
+              <w:t>Parte Interesada / Flujos de Información</w:t>
+            </w:r>
+          </w:p>
+        </w:tc>
+        <w:tc>
+          <w:tcPr>
+            <w:tcW w:w="774" w:type="dxa"/>
+            <w:shd w:val="clear" w:color="auto" w:fill="8DB3E2" w:themeFill="text2" w:themeFillTint="66"/>
+            <w:textDirection w:val="btLr"/>
+            <w:vAlign w:val="center"/>
+          </w:tcPr>
+          <w:p>
+            <w:pPr>
+              <w:ind w:right="113"/>
+              <w:jc w:val="center"/>
+              <w:rPr>
+                <w:b/>
+              </w:rPr>
+            </w:pPr>
+            <w:r>
+              <w:rPr>
+                <w:b/>
+              </w:rPr>
+              <w:t>Plan de</w:t>
+            </w:r>
+          </w:p>
+          <w:p>
+            <w:pPr>
+              <w:ind w:right="113"/>
+              <w:jc w:val="center"/>
+              <w:rPr>
+                <w:b/>
+              </w:rPr>
+            </w:pPr>
+            <w:r>
+              <w:rPr>
+                <w:b/>
+              </w:rPr>
+              <w:t>Proyecto</w:t>
+            </w:r>
+          </w:p>
+        </w:tc>
+        <w:tc>
+          <w:tcPr>
+            <w:tcW w:w="737" w:type="dxa"/>
+            <w:shd w:val="clear" w:color="auto" w:fill="8DB3E2" w:themeFill="text2" w:themeFillTint="66"/>
+            <w:textDirection w:val="btLr"/>
+            <w:vAlign w:val="center"/>
+          </w:tcPr>
+          <w:p>
+            <w:pPr>
+              <w:ind w:right="113"/>
+              <w:jc w:val="center"/>
+              <w:rPr>
+                <w:b/>
+              </w:rPr>
+            </w:pPr>
+            <w:r>
+              <w:rPr>
+                <w:b/>
+              </w:rPr>
+              <w:t>Acta de Reunión Interna</w:t>
+            </w:r>
+          </w:p>
+        </w:tc>
+        <w:tc>
+          <w:tcPr>
+            <w:tcW w:w="737" w:type="dxa"/>
+            <w:shd w:val="clear" w:color="auto" w:fill="8DB3E2" w:themeFill="text2" w:themeFillTint="66"/>
+            <w:textDirection w:val="btLr"/>
+            <w:vAlign w:val="center"/>
+          </w:tcPr>
+          <w:p>
+            <w:pPr>
+              <w:ind w:right="113"/>
+              <w:jc w:val="center"/>
+              <w:rPr>
+                <w:b/>
+              </w:rPr>
+            </w:pPr>
+            <w:r>
+              <w:rPr>
+                <w:b/>
+              </w:rPr>
+              <w:t>Cronograma de Proyecto</w:t>
+            </w:r>
+          </w:p>
+        </w:tc>
+        <w:tc>
+          <w:tcPr>
+            <w:tcW w:w="737" w:type="dxa"/>
+            <w:shd w:val="clear" w:color="auto" w:fill="8DB3E2" w:themeFill="text2" w:themeFillTint="66"/>
+            <w:textDirection w:val="btLr"/>
+            <w:vAlign w:val="center"/>
+          </w:tcPr>
+          <w:p>
+            <w:pPr>
+              <w:ind w:right="113"/>
+              <w:jc w:val="center"/>
+              <w:rPr>
+                <w:b/>
+              </w:rPr>
+            </w:pPr>
+            <w:r>
+              <w:rPr>
+                <w:b/>
+              </w:rPr>
+              <w:t>Lista Maestra de Requerimien</w:t>
+            </w:r>
+            <w:r>
+              <w:rPr>
+                <w:b/>
+              </w:rPr>
+              <w:t>tos</w:t>
+            </w:r>
+          </w:p>
+        </w:tc>
+        <w:tc>
+          <w:tcPr>
+            <w:tcW w:w="737" w:type="dxa"/>
+            <w:shd w:val="clear" w:color="auto" w:fill="8DB3E2" w:themeFill="text2" w:themeFillTint="66"/>
+            <w:textDirection w:val="btLr"/>
+            <w:vAlign w:val="center"/>
+          </w:tcPr>
+          <w:p>
+            <w:pPr>
+              <w:ind w:right="113"/>
+              <w:jc w:val="center"/>
+              <w:rPr>
+                <w:b/>
+              </w:rPr>
+            </w:pPr>
+            <w:r>
+              <w:rPr>
+                <w:b/>
+              </w:rPr>
+              <w:t>Informe Quincenal</w:t>
+            </w:r>
+          </w:p>
+        </w:tc>
+        <w:tc>
+          <w:tcPr>
+            <w:tcW w:w="691" w:type="dxa"/>
+            <w:shd w:val="clear" w:color="auto" w:fill="8DB3E2" w:themeFill="text2" w:themeFillTint="66"/>
+            <w:textDirection w:val="btLr"/>
+            <w:vAlign w:val="center"/>
+          </w:tcPr>
+          <w:p>
+            <w:pPr>
+              <w:ind w:right="113"/>
+              <w:jc w:val="center"/>
+              <w:rPr>
+                <w:b/>
+              </w:rPr>
+            </w:pPr>
+            <w:r>
+              <w:rPr>
+                <w:b/>
+              </w:rPr>
+              <w:t>Acta de Cierre de Proyecto</w:t>
+            </w:r>
+          </w:p>
+        </w:tc>
+      </w:tr>
+      <w:tr>
+        <w:tc>
+          <w:tcPr>
+            <w:tcW w:w="4092" w:type="dxa"/>
+            <w:vAlign w:val="center"/>
+          </w:tcPr>
+          <w:p>
+            <w:r>
+              <w:t>Líder Usuario (Cliente)</w:t>
+            </w:r>
+          </w:p>
+        </w:tc>
+        <w:tc>
+          <w:tcPr>
+            <w:tcW w:w="774" w:type="dxa"/>
+          </w:tcPr>
+          <w:p>
+            <w:r>
+              <w:rPr>
+                <w:rFonts w:ascii="MS Outlook" w:hAnsi="MS Outlook" w:cs="MS Outlook"/>
+                <w:lang w:bidi="he-IL"/>
+              </w:rPr>
+              <w:t></w:t>
+            </w:r>
+          </w:p>
+        </w:tc>
+        <w:tc>
+          <w:tcPr>
+            <w:tcW w:w="737" w:type="dxa"/>
+          </w:tcPr>
+          <w:p>
+            <w:r>
+              <w:rPr>
+                <w:rFonts w:ascii="MS Outlook" w:hAnsi="MS Outlook" w:cs="MS Outlook"/>
+                <w:lang w:bidi="he-IL"/>
+              </w:rPr>
+              <w:t></w:t>
+            </w:r>
+          </w:p>
+        </w:tc>
+        <w:tc>
+          <w:tcPr>
+            <w:tcW w:w="737" w:type="dxa"/>
+          </w:tcPr>
+          <w:p>
+            <w:r>
+              <w:rPr>
+                <w:rFonts w:ascii="MS Outlook" w:hAnsi="MS Outlook" w:cs="MS Outlook"/>
+                <w:lang w:bidi="he-IL"/>
+              </w:rPr>
+              <w:t></w:t>
+            </w:r>
+          </w:p>
+        </w:tc>
+        <w:tc>
+          <w:tcPr>
+            <w:tcW w:w="737" w:type="dxa"/>
+          </w:tcPr>
+          <w:p/>
+        </w:tc>
+        <w:tc>
+          <w:tcPr>
+            <w:tcW w:w="737" w:type="dxa"/>
+          </w:tcPr>
+          <w:p>
+            <w:r>
+              <w:rPr>
+                <w:rFonts w:ascii="MS Outlook" w:hAnsi="MS Outlook" w:cs="MS Outlook"/>
+                <w:lang w:bidi="he-IL"/>
+              </w:rPr>
+              <w:t></w:t>
+            </w:r>
+          </w:p>
+        </w:tc>
+        <w:tc>
+          <w:tcPr>
+            <w:tcW w:w="691" w:type="dxa"/>
+          </w:tcPr>
+          <w:p/>
+        </w:tc>
+      </w:tr>
+      <w:tr>
+        <w:tc>
+          <w:tcPr>
+            <w:tcW w:w="4092" w:type="dxa"/>
+            <w:vAlign w:val="center"/>
+          </w:tcPr>
+          <w:p>
+            <w:r>
+              <w:t>Líder Proyecto (</w:t>
+            </w:r>
+            <w:proofErr w:type="spellStart"/>
+            <w:r>
+              <w:t>Code</w:t>
+            </w:r>
+            <w:proofErr w:type="spellEnd"/>
+            <w:r>
+              <w:t xml:space="preserve"> </w:t>
+            </w:r>
+            <w:proofErr w:type="spellStart"/>
+            <w:r>
+              <w:t>Labs</w:t>
+            </w:r>
+            <w:proofErr w:type="spellEnd"/>
+            <w:r>
+              <w:t>)</w:t>
+            </w:r>
+          </w:p>
+        </w:tc>
+        <w:tc>
+          <w:tcPr>
+            <w:tcW w:w="774" w:type="dxa"/>
+          </w:tcPr>
+          <w:p>
+            <w:r>
+              <w:rPr>
+                <w:rFonts w:cstheme="minorHAnsi"/>
+                <w:lang w:bidi="he-IL"/>
+              </w:rPr>
+              <w:t>*</w:t>
+            </w:r>
+            <w:r>
+              <w:rPr>
+                <w:rFonts w:ascii="MS Outlook" w:hAnsi="MS Outlook" w:cs="MS Outlook"/>
+                <w:lang w:bidi="he-IL"/>
+              </w:rPr>
+              <w:t></w:t>
+            </w:r>
+          </w:p>
+        </w:tc>
+        <w:tc>
+          <w:tcPr>
+            <w:tcW w:w="737" w:type="dxa"/>
+          </w:tcPr>
+          <w:p>
+            <w:r>
+              <w:rPr>
+                <w:rFonts w:ascii="MS Outlook" w:hAnsi="MS Outlook" w:cs="MS Outlook"/>
+                <w:lang w:bidi="he-IL"/>
+              </w:rPr>
+              <w:t></w:t>
+            </w:r>
+          </w:p>
+        </w:tc>
+        <w:tc>
+          <w:tcPr>
+            <w:tcW w:w="737" w:type="dxa"/>
+          </w:tcPr>
+          <w:p>
+            <w:r>
+              <w:rPr>
+                <w:rFonts w:ascii="MS Outlook" w:hAnsi="MS Outlook" w:cs="MS Outlook"/>
+                <w:lang w:bidi="he-IL"/>
+              </w:rPr>
+              <w:t></w:t>
+            </w:r>
+          </w:p>
+        </w:tc>
+        <w:tc>
+          <w:tcPr>
+            <w:tcW w:w="737" w:type="dxa"/>
+          </w:tcPr>
+          <w:p/>
+        </w:tc>
+        <w:tc>
+          <w:tcPr>
+            <w:tcW w:w="737" w:type="dxa"/>
+          </w:tcPr>
+          <w:p>
+            <w:r>
+              <w:rPr>
+                <w:rFonts w:ascii="MS Outlook" w:hAnsi="MS Outlook" w:cs="MS Outlook"/>
+                <w:lang w:bidi="he-IL"/>
+              </w:rPr>
+              <w:t></w:t>
+            </w:r>
+            <w:r>
+              <w:rPr>
+                <w:rFonts w:cstheme="minorHAnsi"/>
+                <w:lang w:bidi="he-IL"/>
+              </w:rPr>
+              <w:t>@</w:t>
+            </w:r>
+          </w:p>
+        </w:tc>
+        <w:tc>
+          <w:tcPr>
+            <w:tcW w:w="691" w:type="dxa"/>
+          </w:tcPr>
+          <w:p/>
+        </w:tc>
+      </w:tr>
+      <w:tr>
+        <w:tc>
+          <w:tcPr>
+            <w:tcW w:w="4092" w:type="dxa"/>
+            <w:vAlign w:val="center"/>
+          </w:tcPr>
+          <w:p>
+            <w:r>
+              <w:t xml:space="preserve">Analista de Calidad </w:t>
+            </w:r>
+            <w:r>
+              <w:t>y Documentador</w:t>
+            </w:r>
+          </w:p>
+          <w:p>
+            <w:r>
+              <w:t>(</w:t>
+            </w:r>
+            <w:proofErr w:type="spellStart"/>
+            <w:r>
+              <w:t>Code</w:t>
+            </w:r>
+            <w:proofErr w:type="spellEnd"/>
+            <w:r>
+              <w:t xml:space="preserve"> </w:t>
+            </w:r>
+            <w:proofErr w:type="spellStart"/>
+            <w:r>
+              <w:t>Labs</w:t>
+            </w:r>
+            <w:proofErr w:type="spellEnd"/>
+            <w:r>
+              <w:t>)</w:t>
+            </w:r>
+          </w:p>
+        </w:tc>
+        <w:tc>
+          <w:tcPr>
+            <w:tcW w:w="774" w:type="dxa"/>
+          </w:tcPr>
+          <w:p>
+            <w:r>
+              <w:rPr>
+                <w:rFonts w:cstheme="minorHAnsi"/>
+                <w:lang w:bidi="he-IL"/>
+              </w:rPr>
+              <w:t>*</w:t>
+            </w:r>
+            <w:r>
+              <w:rPr>
+                <w:rFonts w:ascii="MS Outlook" w:hAnsi="MS Outlook" w:cs="MS Outlook"/>
+                <w:lang w:bidi="he-IL"/>
+              </w:rPr>
+              <w:t></w:t>
+            </w:r>
+          </w:p>
+        </w:tc>
+        <w:tc>
+          <w:tcPr>
+            <w:tcW w:w="737" w:type="dxa"/>
+          </w:tcPr>
+          <w:p>
+            <w:r>
+              <w:rPr>
+                <w:rFonts w:cstheme="minorHAnsi"/>
+                <w:lang w:bidi="he-IL"/>
+              </w:rPr>
+              <w:t>*</w:t>
+            </w:r>
+            <w:r>
+              <w:rPr>
+                <w:rFonts w:ascii="MS Outlook" w:hAnsi="MS Outlook" w:cs="MS Outlook"/>
+                <w:lang w:bidi="he-IL"/>
+              </w:rPr>
+              <w:t></w:t>
+            </w:r>
+          </w:p>
+        </w:tc>
+        <w:tc>
+          <w:tcPr>
+            <w:tcW w:w="737" w:type="dxa"/>
+          </w:tcPr>
+          <w:p>
+            <w:r>
+              <w:rPr>
+                <w:rFonts w:cstheme="minorHAnsi"/>
+                <w:lang w:bidi="he-IL"/>
+              </w:rPr>
+              <w:t>*</w:t>
+            </w:r>
+            <w:r>
+              <w:rPr>
+                <w:rFonts w:ascii="MS Outlook" w:hAnsi="MS Outlook" w:cs="MS Outlook"/>
+                <w:lang w:bidi="he-IL"/>
+              </w:rPr>
+              <w:t></w:t>
+            </w:r>
+          </w:p>
+        </w:tc>
+        <w:tc>
+          <w:tcPr>
+            <w:tcW w:w="737" w:type="dxa"/>
+          </w:tcPr>
+          <w:p/>
+        </w:tc>
+        <w:tc>
+          <w:tcPr>
+            <w:tcW w:w="737" w:type="dxa"/>
+          </w:tcPr>
+          <w:p>
+            <w:r>
+              <w:rPr>
+                <w:rFonts w:cstheme="minorHAnsi"/>
+                <w:lang w:bidi="he-IL"/>
+              </w:rPr>
+              <w:t>*</w:t>
+            </w:r>
+            <w:r>
+              <w:rPr>
+                <w:rFonts w:ascii="MS Outlook" w:hAnsi="MS Outlook" w:cs="MS Outlook"/>
+                <w:lang w:bidi="he-IL"/>
+              </w:rPr>
+              <w:t></w:t>
+            </w:r>
+          </w:p>
+        </w:tc>
+        <w:tc>
+          <w:tcPr>
+            <w:tcW w:w="691" w:type="dxa"/>
+          </w:tcPr>
+          <w:p/>
+        </w:tc>
+      </w:tr>
+      <w:tr>
+        <w:tc>
+          <w:tcPr>
+            <w:tcW w:w="4092" w:type="dxa"/>
+            <w:vAlign w:val="center"/>
+          </w:tcPr>
+          <w:p>
+            <w:r>
+              <w:t>Analista Programador (</w:t>
+            </w:r>
+            <w:proofErr w:type="spellStart"/>
+            <w:r>
+              <w:t>Code</w:t>
+            </w:r>
+            <w:proofErr w:type="spellEnd"/>
+            <w:r>
+              <w:t xml:space="preserve"> </w:t>
+            </w:r>
+            <w:proofErr w:type="spellStart"/>
+            <w:r>
+              <w:t>Labs</w:t>
+            </w:r>
+            <w:proofErr w:type="spellEnd"/>
+            <w:r>
+              <w:t>)</w:t>
+            </w:r>
+          </w:p>
+        </w:tc>
+        <w:tc>
+          <w:tcPr>
+            <w:tcW w:w="774" w:type="dxa"/>
+          </w:tcPr>
+          <w:p/>
+        </w:tc>
+        <w:tc>
+          <w:tcPr>
+            <w:tcW w:w="737" w:type="dxa"/>
+          </w:tcPr>
+          <w:p>
+            <w:r>
+              <w:t>*</w:t>
+            </w:r>
+          </w:p>
+        </w:tc>
+        <w:tc>
+          <w:tcPr>
+            <w:tcW w:w="737" w:type="dxa"/>
+          </w:tcPr>
+          <w:p>
+            <w:r>
+              <w:t>*</w:t>
+            </w:r>
+            <w:r>
+              <w:t>@</w:t>
+            </w:r>
+          </w:p>
+        </w:tc>
+        <w:tc>
+          <w:tcPr>
+            <w:tcW w:w="737" w:type="dxa"/>
+          </w:tcPr>
+          <w:p/>
+        </w:tc>
+        <w:tc>
+          <w:tcPr>
+            <w:tcW w:w="737" w:type="dxa"/>
+          </w:tcPr>
+          <w:p>
+            <w:r>
+              <w:rPr>
+                <w:rFonts w:ascii="MS Outlook" w:hAnsi="MS Outlook" w:cs="MS Outlook"/>
+                <w:lang w:bidi="he-IL"/>
+              </w:rPr>
+              <w:t></w:t>
+            </w:r>
+            <w:r>
+              <w:rPr>
+                <w:rFonts w:cstheme="minorHAnsi"/>
+                <w:lang w:bidi="he-IL"/>
+              </w:rPr>
+              <w:t>@</w:t>
+            </w:r>
+          </w:p>
+        </w:tc>
+        <w:tc>
+          <w:tcPr>
+            <w:tcW w:w="691" w:type="dxa"/>
+          </w:tcPr>
+          <w:p/>
+        </w:tc>
+      </w:tr>
+      <w:tr>
+        <w:tc>
+          <w:tcPr>
+            <w:tcW w:w="4092" w:type="dxa"/>
+            <w:vAlign w:val="center"/>
+          </w:tcPr>
+          <w:p>
+            <w:r>
+              <w:t>Analista de Base de Datos (</w:t>
+            </w:r>
+            <w:proofErr w:type="spellStart"/>
+            <w:r>
+              <w:t>Code</w:t>
+            </w:r>
+            <w:proofErr w:type="spellEnd"/>
+            <w:r>
+              <w:t xml:space="preserve"> </w:t>
+            </w:r>
+            <w:proofErr w:type="spellStart"/>
+            <w:r>
+              <w:t>Labs</w:t>
+            </w:r>
+            <w:proofErr w:type="spellEnd"/>
+            <w:r>
+              <w:t>)</w:t>
+            </w:r>
+          </w:p>
+        </w:tc>
+        <w:tc>
+          <w:tcPr>
+            <w:tcW w:w="774" w:type="dxa"/>
+          </w:tcPr>
+          <w:p/>
+        </w:tc>
+        <w:tc>
+          <w:tcPr>
+            <w:tcW w:w="737" w:type="dxa"/>
+          </w:tcPr>
+          <w:p>
+            <w:r>
+              <w:t>*</w:t>
+            </w:r>
+          </w:p>
+        </w:tc>
+        <w:tc>
+          <w:tcPr>
+            <w:tcW w:w="737" w:type="dxa"/>
+          </w:tcPr>
+          <w:p>
+            <w:r>
+              <w:t>*</w:t>
+            </w:r>
+            <w:r>
+              <w:t>@</w:t>
+            </w:r>
+          </w:p>
+        </w:tc>
+        <w:tc>
+          <w:tcPr>
+            <w:tcW w:w="737" w:type="dxa"/>
+          </w:tcPr>
+          <w:p/>
+        </w:tc>
+        <w:tc>
+          <w:tcPr>
+            <w:tcW w:w="737" w:type="dxa"/>
+          </w:tcPr>
+          <w:p>
+            <w:r>
+              <w:rPr>
+                <w:rFonts w:ascii="MS Outlook" w:hAnsi="MS Outlook" w:cs="MS Outlook"/>
+                <w:lang w:bidi="he-IL"/>
+              </w:rPr>
+              <w:t></w:t>
+            </w:r>
+            <w:r>
+              <w:rPr>
+                <w:rFonts w:cstheme="minorHAnsi"/>
+                <w:lang w:bidi="he-IL"/>
+              </w:rPr>
+              <w:t>@</w:t>
+            </w:r>
+          </w:p>
+        </w:tc>
+        <w:tc>
+          <w:tcPr>
+            <w:tcW w:w="691" w:type="dxa"/>
+          </w:tcPr>
+          <w:p/>
+        </w:tc>
+      </w:tr>
+    </w:tbl>
+    <w:p/>
+    <w:p>
+      <w:r>
+        <w:t>Las versiones preliminares de estos documentos podrán presentarse por correo electrónico los cuales serán impresos para ser formalizados.</w:t>
+      </w:r>
+    </w:p>
+    <w:p>
+      <w:pPr>
+        <w:rPr>
+          <w:b/>
+        </w:rPr>
+      </w:pPr>
+      <w:r>
+        <w:tab/>
+      </w:r>
+      <w:r>
+        <w:rPr>
+          <w:b/>
+        </w:rPr>
         <w:t>Leyenda:</w:t>
       </w:r>
     </w:p>
     <w:p>
+      <w:r>
+        <w:tab/>
+      </w:r>
       <w:r>
         <w:t>@</w:t>
       </w:r>
@@ -13776,13 +15045,20 @@
           <w:rFonts w:ascii="MS Outlook" w:hAnsi="MS Outlook" w:cs="MS Outlook"/>
           <w:lang w:bidi="he-IL"/>
         </w:rPr>
-        <w:t></w:t>
+        <w:tab/>
       </w:r>
       <w:r>
         <w:rPr>
           <w:rFonts w:ascii="MS Outlook" w:hAnsi="MS Outlook" w:cs="MS Outlook"/>
           <w:lang w:bidi="he-IL"/>
         </w:rPr>
+        <w:t></w:t>
+      </w:r>
+      <w:r>
+        <w:rPr>
+          <w:rFonts w:ascii="MS Outlook" w:hAnsi="MS Outlook" w:cs="MS Outlook"/>
+          <w:lang w:bidi="he-IL"/>
+        </w:rPr>
         <w:tab/>
       </w:r>
       <w:r>
@@ -13813,15 +15089,14 @@
           <w:rFonts w:cstheme="minorHAnsi"/>
           <w:lang w:bidi="he-IL"/>
         </w:rPr>
-        <w:t>*</w:t>
+        <w:tab/>
       </w:r>
       <w:r>
         <w:rPr>
           <w:rFonts w:cstheme="minorHAnsi"/>
           <w:lang w:bidi="he-IL"/>
         </w:rPr>
-        <w:tab/>
-        <w:t>:</w:t>
+        <w:t>*</w:t>
       </w:r>
       <w:r>
         <w:rPr>
@@ -13829,48 +15104,182 @@
           <w:lang w:bidi="he-IL"/>
         </w:rPr>
         <w:tab/>
+        <w:t>:</w:t>
+      </w:r>
+      <w:r>
+        <w:rPr>
+          <w:rFonts w:cstheme="minorHAnsi"/>
+          <w:lang w:bidi="he-IL"/>
+        </w:rPr>
+        <w:tab/>
         <w:t>Quien crea el Correo / Documento</w:t>
       </w:r>
     </w:p>
-    <w:p>
-      <w:r>
-        <w:t>10.2.4.2.</w:t>
-      </w:r>
-      <w:r>
-        <w:tab/>
-        <w:t>MATRIZ DE COMUNICACIONES DE INGENIERIA</w:t>
-      </w:r>
-    </w:p>
-    <w:p>
-      <w:bookmarkStart w:id="0" w:name="_GoBack"/>
-      <w:bookmarkEnd w:id="0"/>
-    </w:p>
-    <w:p>
-      <w:r>
+    <w:p/>
+    <w:p>
+      <w:pPr>
+        <w:rPr>
+          <w:b/>
+        </w:rPr>
+      </w:pPr>
+      <w:r>
+        <w:rPr>
+          <w:b/>
+        </w:rPr>
+        <w:t>10.3. GESTION DE DATOS</w:t>
+      </w:r>
+    </w:p>
+    <w:p>
+      <w:r>
+        <w:t xml:space="preserve">El proveedor </w:t>
+      </w:r>
+      <w:proofErr w:type="spellStart"/>
+      <w:r>
+        <w:t>Code</w:t>
+      </w:r>
+      <w:proofErr w:type="spellEnd"/>
+      <w:r>
+        <w:t xml:space="preserve"> </w:t>
+      </w:r>
+      <w:proofErr w:type="spellStart"/>
+      <w:r>
+        <w:t>Labs</w:t>
+      </w:r>
+      <w:proofErr w:type="spellEnd"/>
+      <w:r>
+        <w:t xml:space="preserve"> tendrá la documentación almacenada en el repositorio de </w:t>
+      </w:r>
+      <w:proofErr w:type="spellStart"/>
+      <w:r>
+        <w:t>GitHub</w:t>
+      </w:r>
+      <w:proofErr w:type="spellEnd"/>
+      <w:r>
+        <w:t>.</w:t>
+      </w:r>
+    </w:p>
+    <w:p/>
+    <w:p>
+      <w:pPr>
+        <w:rPr>
+          <w:b/>
+        </w:rPr>
+      </w:pPr>
+      <w:r>
+        <w:rPr>
+          <w:b/>
+        </w:rPr>
+        <w:t>10.4.</w:t>
+      </w:r>
+      <w:r>
+        <w:rPr>
+          <w:b/>
+        </w:rPr>
+        <w:tab/>
+        <w:t xml:space="preserve"> GESTION DE LA CONFIGURACION</w:t>
+      </w:r>
+    </w:p>
+    <w:p>
+      <w:pPr>
+        <w:rPr>
+          <w:b/>
+        </w:rPr>
+      </w:pPr>
+    </w:p>
+    <w:p>
+      <w:pPr>
+        <w:rPr>
+          <w:b/>
+        </w:rPr>
+      </w:pPr>
+      <w:r>
+        <w:rPr>
+          <w:b/>
+        </w:rPr>
+        <w:t>10.4.1. NOMENCLATURA</w:t>
+      </w:r>
+    </w:p>
+    <w:p>
+      <w:pPr>
+        <w:rPr>
+          <w:b/>
+        </w:rPr>
+      </w:pPr>
+    </w:p>
+    <w:p>
+      <w:pPr>
+        <w:rPr>
+          <w:b/>
+        </w:rPr>
+      </w:pPr>
+    </w:p>
+    <w:p>
+      <w:pPr>
+        <w:rPr>
+          <w:b/>
+        </w:rPr>
+      </w:pPr>
+    </w:p>
+    <w:p>
+      <w:pPr>
+        <w:rPr>
+          <w:b/>
+        </w:rPr>
+      </w:pPr>
+      <w:r>
+        <w:rPr>
+          <w:b/>
+        </w:rPr>
+        <w:lastRenderedPageBreak/>
         <w:t>10.4.2. VERSIONAMIENTO</w:t>
       </w:r>
     </w:p>
     <w:p>
+      <w:pPr>
+        <w:jc w:val="both"/>
+      </w:pPr>
       <w:r>
         <w:t>Los documentos cuentan con una tabla de historial de revisiones en la parte inicial, que constan de: ítem, versión, fecha, autor, descripción, estado, responsable de revisión de aprobación.</w:t>
       </w:r>
     </w:p>
     <w:p>
-      <w:r>
+      <w:pPr>
+        <w:jc w:val="both"/>
+      </w:pPr>
+    </w:p>
+    <w:p>
+      <w:pPr>
+        <w:rPr>
+          <w:b/>
+        </w:rPr>
+      </w:pPr>
+      <w:r>
+        <w:rPr>
+          <w:b/>
+        </w:rPr>
         <w:t>10.4.3. CARPETA COMPARTIDA DEL PROYECTO</w:t>
       </w:r>
     </w:p>
     <w:p>
       <w:pPr>
         <w:rPr>
+          <w:rStyle w:val="Hipervnculo"/>
           <w:lang w:val="en-US"/>
         </w:rPr>
       </w:pPr>
+      <w:proofErr w:type="spellStart"/>
       <w:r>
         <w:rPr>
           <w:lang w:val="en-US"/>
         </w:rPr>
-        <w:t xml:space="preserve">GitHub: </w:t>
+        <w:t>GitHub</w:t>
+      </w:r>
+      <w:proofErr w:type="spellEnd"/>
+      <w:r>
+        <w:rPr>
+          <w:lang w:val="en-US"/>
+        </w:rPr>
+        <w:t xml:space="preserve">: </w:t>
       </w:r>
       <w:hyperlink r:id="rId26" w:history="1">
         <w:r>
@@ -13883,24 +15292,87 @@
       </w:hyperlink>
     </w:p>
     <w:p>
-      <w:r>
+      <w:pPr>
+        <w:rPr>
+          <w:lang w:val="en-US"/>
+        </w:rPr>
+      </w:pPr>
+    </w:p>
+    <w:p>
+      <w:pPr>
+        <w:rPr>
+          <w:b/>
+        </w:rPr>
+      </w:pPr>
+      <w:r>
+        <w:rPr>
+          <w:b/>
+        </w:rPr>
         <w:t>10.5. GESTION DE CAMBIOS EN LOS REQUERIMIENTOS</w:t>
       </w:r>
     </w:p>
     <w:p>
+      <w:pPr>
+        <w:jc w:val="both"/>
+      </w:pPr>
       <w:r>
         <w:t>Como se mencionó en el punto 8.2., el cliente tiene la responsabilidad de informar sobre los cambios repentinos en los procesos de negocio de la empresa o cambios en los requerimientos (agregar o quitar). Una vez validada la documentación correspondiente a los cambios, se procederá a incorporarlos al proyecto.</w:t>
       </w:r>
     </w:p>
     <w:p>
-      <w:r>
+      <w:pPr>
+        <w:jc w:val="both"/>
+      </w:pPr>
+    </w:p>
+    <w:p>
+      <w:pPr>
+        <w:rPr>
+          <w:b/>
+        </w:rPr>
+      </w:pPr>
+      <w:r>
+        <w:rPr>
+          <w:b/>
+        </w:rPr>
         <w:t>10.6. GESTION DE LA CALIDAD DEL PRODUCTO</w:t>
       </w:r>
     </w:p>
     <w:p>
-      <w:r>
-        <w:t>Como parte del aseguramiento de la calidad en los entregables del presente proyecto se han establecido tareas de revisiones, el cual será revisado por el analista de calidad junto con el jefe de proyecto.</w:t>
-      </w:r>
+      <w:pPr>
+        <w:jc w:val="both"/>
+      </w:pPr>
+      <w:r>
+        <w:t xml:space="preserve">Como parte del aseguramiento de la calidad en los entregables del presente proyecto se han establecido tareas de revisiones, el cual será revisado por el </w:t>
+      </w:r>
+      <w:r>
+        <w:t>A</w:t>
+      </w:r>
+      <w:r>
+        <w:t xml:space="preserve">nalista de </w:t>
+      </w:r>
+      <w:r>
+        <w:t>C</w:t>
+      </w:r>
+      <w:r>
+        <w:t xml:space="preserve">alidad junto con el </w:t>
+      </w:r>
+      <w:r>
+        <w:t>Líder</w:t>
+      </w:r>
+      <w:r>
+        <w:t xml:space="preserve"> de </w:t>
+      </w:r>
+      <w:r>
+        <w:t>P</w:t>
+      </w:r>
+      <w:r>
+        <w:t>royecto.</w:t>
+      </w:r>
+    </w:p>
+    <w:p>
+      <w:pPr>
+        <w:jc w:val="both"/>
+      </w:pPr>
     </w:p>
     <w:p>
       <w:pPr>
@@ -13916,12 +15388,20 @@
       </w:r>
     </w:p>
     <w:p>
+      <w:pPr>
+        <w:jc w:val="both"/>
+      </w:pPr>
       <w:r>
         <w:t>Como parte de la gestión del cronograma, se ha establecido temporalmente el uso de MS Office Excel. De esta manera, se enviará las actualizaciones al coordinador del proyecto con el respectivo porcentaje de avance.</w:t>
       </w:r>
     </w:p>
     <w:p>
       <w:pPr>
+        <w:jc w:val="both"/>
+      </w:pPr>
+    </w:p>
+    <w:p>
+      <w:pPr>
         <w:rPr>
           <w:b/>
         </w:rPr>
@@ -13946,9 +15426,33 @@
       </w:r>
     </w:p>
     <w:p>
-      <w:r>
-        <w:t>No se ha previsto una capacitación al personal del proyecto. Las inducciones que se han realizado al personal nuevo han sido las que Code Labs tiene contempladas como parte de su política de incorporación de personal.</w:t>
-      </w:r>
+      <w:pPr>
+        <w:jc w:val="both"/>
+      </w:pPr>
+      <w:r>
+        <w:t xml:space="preserve">No se ha previsto una capacitación al personal del proyecto. Las inducciones que se han realizado al personal nuevo han sido las que </w:t>
+      </w:r>
+      <w:proofErr w:type="spellStart"/>
+      <w:r>
+        <w:t>Code</w:t>
+      </w:r>
+      <w:proofErr w:type="spellEnd"/>
+      <w:r>
+        <w:t xml:space="preserve"> </w:t>
+      </w:r>
+      <w:proofErr w:type="spellStart"/>
+      <w:r>
+        <w:t>Labs</w:t>
+      </w:r>
+      <w:proofErr w:type="spellEnd"/>
+      <w:r>
+        <w:t xml:space="preserve"> tiene contempladas como parte de su política de incorporación de personal.</w:t>
+      </w:r>
+    </w:p>
+    <w:p>
+      <w:pPr>
+        <w:jc w:val="both"/>
+      </w:pPr>
     </w:p>
     <w:p>
       <w:pPr>
@@ -13978,6 +15482,9 @@
       </w:r>
     </w:p>
     <w:p>
+      <w:pPr>
+        <w:jc w:val="both"/>
+      </w:pPr>
       <w:r>
         <w:t>Se aceptará el producto una vez que los usuarios hayan probado las pruebas funcionales y técnicas que se definan como parte de las pruebas de aceptación del Sistema de Facturación y Control de Inventario.</w:t>
       </w:r>
@@ -13996,9 +15503,144 @@
       </w:r>
     </w:p>
     <w:p>
+      <w:pPr>
+        <w:jc w:val="both"/>
+      </w:pPr>
       <w:r>
         <w:t>Durante las pruebas internas de los cinco módulos se invitará al usuario a participar de tal forma que se valide en forma temprana la funcionalidad final de la solución, a raíz de lo cual se podrán realizar correcciones para cumplir con el alcance aprobado.</w:t>
       </w:r>
+    </w:p>
+    <w:p/>
+    <w:p>
+      <w:pPr>
+        <w:rPr>
+          <w:b/>
+        </w:rPr>
+      </w:pPr>
+      <w:r>
+        <w:rPr>
+          <w:b/>
+        </w:rPr>
+        <w:t>11.</w:t>
+      </w:r>
+      <w:r>
+        <w:rPr>
+          <w:b/>
+        </w:rPr>
+        <w:tab/>
+        <w:t>ANEXOS</w:t>
+      </w:r>
+    </w:p>
+    <w:p>
+      <w:pPr>
+        <w:rPr>
+          <w:b/>
+        </w:rPr>
+      </w:pPr>
+      <w:r>
+        <w:rPr>
+          <w:b/>
+        </w:rPr>
+        <w:t>11.1. ANEXO I: ARQUITECTURA Y PLATAFORMA</w:t>
+      </w:r>
+      <w:bookmarkStart w:id="0" w:name="_GoBack"/>
+      <w:bookmarkEnd w:id="0"/>
+    </w:p>
+    <w:p>
+      <w:r>
+        <w:tab/>
+      </w:r>
+      <w:r>
+        <w:rPr>
+          <w:b/>
+        </w:rPr>
+        <w:t>Lengua</w:t>
+      </w:r>
+      <w:r>
+        <w:rPr>
+          <w:b/>
+        </w:rPr>
+        <w:t>j</w:t>
+      </w:r>
+      <w:r>
+        <w:rPr>
+          <w:b/>
+        </w:rPr>
+        <w:t>e</w:t>
+      </w:r>
+      <w:r>
+        <w:tab/>
+        <w:t>:</w:t>
+      </w:r>
+      <w:r>
+        <w:tab/>
+        <w:t>Java JDK</w:t>
+      </w:r>
+      <w:r>
+        <w:t xml:space="preserve"> 7</w:t>
+      </w:r>
+    </w:p>
+    <w:p>
+      <w:r>
+        <w:tab/>
+      </w:r>
+      <w:r>
+        <w:rPr>
+          <w:b/>
+        </w:rPr>
+        <w:t>SGBD</w:t>
+      </w:r>
+      <w:r>
+        <w:tab/>
+        <w:t>:</w:t>
+      </w:r>
+      <w:r>
+        <w:tab/>
+        <w:t xml:space="preserve">Oracle </w:t>
+      </w:r>
+      <w:proofErr w:type="spellStart"/>
+      <w:r>
+        <w:t>Database</w:t>
+      </w:r>
+      <w:proofErr w:type="spellEnd"/>
+      <w:r>
+        <w:t xml:space="preserve"> 11g</w:t>
+      </w:r>
+    </w:p>
+    <w:p>
+      <w:r>
+        <w:tab/>
+      </w:r>
+      <w:r>
+        <w:rPr>
+          <w:b/>
+        </w:rPr>
+        <w:t>IDE</w:t>
+      </w:r>
+      <w:r>
+        <w:tab/>
+      </w:r>
+      <w:r>
+        <w:tab/>
+        <w:t>:</w:t>
+      </w:r>
+      <w:r>
+        <w:tab/>
+        <w:t xml:space="preserve">Elipse Luna </w:t>
+      </w:r>
+      <w:proofErr w:type="spellStart"/>
+      <w:r>
+        <w:t>for</w:t>
+      </w:r>
+      <w:proofErr w:type="spellEnd"/>
+      <w:r>
+        <w:t xml:space="preserve"> Java </w:t>
+      </w:r>
+      <w:proofErr w:type="spellStart"/>
+      <w:r>
+        <w:t>Developers</w:t>
+      </w:r>
+      <w:proofErr w:type="spellEnd"/>
     </w:p>
     <w:p/>
     <w:sectPr>
@@ -14254,6 +15896,95 @@
     </w:lvl>
   </w:abstractNum>
   <w:abstractNum w:abstractNumId="1">
+    <w:nsid w:val="0B6128B2"/>
+    <w:multiLevelType w:val="multilevel"/>
+    <w:tmpl w:val="1F06B3A8"/>
+    <w:lvl w:ilvl="0">
+      <w:start w:val="1"/>
+      <w:numFmt w:val="decimal"/>
+      <w:lvlText w:val="%1."/>
+      <w:lvlJc w:val="left"/>
+      <w:pPr>
+        <w:ind w:left="360" w:hanging="360"/>
+      </w:pPr>
+      <w:rPr>
+        <w:rFonts w:asciiTheme="minorHAnsi" w:eastAsiaTheme="minorHAnsi" w:hAnsiTheme="minorHAnsi" w:cstheme="minorBidi"/>
+      </w:rPr>
+    </w:lvl>
+    <w:lvl w:ilvl="1">
+      <w:start w:val="1"/>
+      <w:numFmt w:val="decimal"/>
+      <w:lvlText w:val="%1.%2."/>
+      <w:lvlJc w:val="left"/>
+      <w:pPr>
+        <w:ind w:left="792" w:hanging="432"/>
+      </w:pPr>
+    </w:lvl>
+    <w:lvl w:ilvl="2">
+      <w:start w:val="1"/>
+      <w:numFmt w:val="decimal"/>
+      <w:lvlText w:val="%1.%2.%3."/>
+      <w:lvlJc w:val="left"/>
+      <w:pPr>
+        <w:ind w:left="1224" w:hanging="504"/>
+      </w:pPr>
+    </w:lvl>
+    <w:lvl w:ilvl="3">
+      <w:start w:val="1"/>
+      <w:numFmt w:val="decimal"/>
+      <w:lvlText w:val="%1.%2.%3.%4."/>
+      <w:lvlJc w:val="left"/>
+      <w:pPr>
+        <w:ind w:left="1728" w:hanging="648"/>
+      </w:pPr>
+    </w:lvl>
+    <w:lvl w:ilvl="4">
+      <w:start w:val="1"/>
+      <w:numFmt w:val="decimal"/>
+      <w:lvlText w:val="%1.%2.%3.%4.%5."/>
+      <w:lvlJc w:val="left"/>
+      <w:pPr>
+        <w:ind w:left="2232" w:hanging="792"/>
+      </w:pPr>
+    </w:lvl>
+    <w:lvl w:ilvl="5">
+      <w:start w:val="1"/>
+      <w:numFmt w:val="decimal"/>
+      <w:lvlText w:val="%1.%2.%3.%4.%5.%6."/>
+      <w:lvlJc w:val="left"/>
+      <w:pPr>
+        <w:ind w:left="2736" w:hanging="936"/>
+      </w:pPr>
+    </w:lvl>
+    <w:lvl w:ilvl="6">
+      <w:start w:val="1"/>
+      <w:numFmt w:val="decimal"/>
+      <w:lvlText w:val="%1.%2.%3.%4.%5.%6.%7."/>
+      <w:lvlJc w:val="left"/>
+      <w:pPr>
+        <w:ind w:left="3240" w:hanging="1080"/>
+      </w:pPr>
+    </w:lvl>
+    <w:lvl w:ilvl="7">
+      <w:start w:val="1"/>
+      <w:numFmt w:val="decimal"/>
+      <w:lvlText w:val="%1.%2.%3.%4.%5.%6.%7.%8."/>
+      <w:lvlJc w:val="left"/>
+      <w:pPr>
+        <w:ind w:left="3744" w:hanging="1224"/>
+      </w:pPr>
+    </w:lvl>
+    <w:lvl w:ilvl="8">
+      <w:start w:val="1"/>
+      <w:numFmt w:val="decimal"/>
+      <w:lvlText w:val="%1.%2.%3.%4.%5.%6.%7.%8.%9."/>
+      <w:lvlJc w:val="left"/>
+      <w:pPr>
+        <w:ind w:left="4320" w:hanging="1440"/>
+      </w:pPr>
+    </w:lvl>
+  </w:abstractNum>
+  <w:abstractNum w:abstractNumId="2">
     <w:nsid w:val="0D8C69B3"/>
     <w:multiLevelType w:val="hybridMultilevel"/>
     <w:tmpl w:val="26EC7F18"/>
@@ -14366,7 +16097,7 @@
       </w:rPr>
     </w:lvl>
   </w:abstractNum>
-  <w:abstractNum w:abstractNumId="2">
+  <w:abstractNum w:abstractNumId="3">
     <w:nsid w:val="12C24BD3"/>
     <w:multiLevelType w:val="hybridMultilevel"/>
     <w:tmpl w:val="2310641C"/>
@@ -14479,7 +16210,7 @@
       </w:rPr>
     </w:lvl>
   </w:abstractNum>
-  <w:abstractNum w:abstractNumId="3">
+  <w:abstractNum w:abstractNumId="4">
     <w:nsid w:val="191500EC"/>
     <w:multiLevelType w:val="multilevel"/>
     <w:tmpl w:val="1F06B3A8"/>
@@ -14568,7 +16299,7 @@
       </w:pPr>
     </w:lvl>
   </w:abstractNum>
-  <w:abstractNum w:abstractNumId="4">
+  <w:abstractNum w:abstractNumId="5">
     <w:nsid w:val="252A763A"/>
     <w:multiLevelType w:val="multilevel"/>
     <w:tmpl w:val="280A001F"/>
@@ -14657,7 +16388,7 @@
       </w:pPr>
     </w:lvl>
   </w:abstractNum>
-  <w:abstractNum w:abstractNumId="5">
+  <w:abstractNum w:abstractNumId="6">
     <w:nsid w:val="2D973022"/>
     <w:multiLevelType w:val="hybridMultilevel"/>
     <w:tmpl w:val="83B42AA4"/>
@@ -14770,7 +16501,7 @@
       </w:rPr>
     </w:lvl>
   </w:abstractNum>
-  <w:abstractNum w:abstractNumId="6">
+  <w:abstractNum w:abstractNumId="7">
     <w:nsid w:val="2F1C7095"/>
     <w:multiLevelType w:val="hybridMultilevel"/>
     <w:tmpl w:val="C944DCE0"/>
@@ -14883,7 +16614,7 @@
       </w:rPr>
     </w:lvl>
   </w:abstractNum>
-  <w:abstractNum w:abstractNumId="7">
+  <w:abstractNum w:abstractNumId="8">
     <w:nsid w:val="33F73DC1"/>
     <w:multiLevelType w:val="hybridMultilevel"/>
     <w:tmpl w:val="7BC6D8EE"/>
@@ -14996,7 +16727,7 @@
       </w:rPr>
     </w:lvl>
   </w:abstractNum>
-  <w:abstractNum w:abstractNumId="8">
+  <w:abstractNum w:abstractNumId="9">
     <w:nsid w:val="36B618BF"/>
     <w:multiLevelType w:val="hybridMultilevel"/>
     <w:tmpl w:val="065EA3D4"/>
@@ -15108,7 +16839,7 @@
       </w:rPr>
     </w:lvl>
   </w:abstractNum>
-  <w:abstractNum w:abstractNumId="9">
+  <w:abstractNum w:abstractNumId="10">
     <w:nsid w:val="37590E39"/>
     <w:multiLevelType w:val="hybridMultilevel"/>
     <w:tmpl w:val="10D07CC0"/>
@@ -15194,7 +16925,7 @@
       </w:pPr>
     </w:lvl>
   </w:abstractNum>
-  <w:abstractNum w:abstractNumId="10">
+  <w:abstractNum w:abstractNumId="11">
     <w:nsid w:val="3D3B3CF0"/>
     <w:multiLevelType w:val="hybridMultilevel"/>
     <w:tmpl w:val="4836D0C2"/>
@@ -15307,7 +17038,7 @@
       </w:rPr>
     </w:lvl>
   </w:abstractNum>
-  <w:abstractNum w:abstractNumId="11">
+  <w:abstractNum w:abstractNumId="12">
     <w:nsid w:val="3FFF6505"/>
     <w:multiLevelType w:val="hybridMultilevel"/>
     <w:tmpl w:val="7260561E"/>
@@ -15419,7 +17150,7 @@
       </w:rPr>
     </w:lvl>
   </w:abstractNum>
-  <w:abstractNum w:abstractNumId="12">
+  <w:abstractNum w:abstractNumId="13">
     <w:nsid w:val="40F4080E"/>
     <w:multiLevelType w:val="hybridMultilevel"/>
     <w:tmpl w:val="4A340056"/>
@@ -15531,7 +17262,7 @@
       </w:rPr>
     </w:lvl>
   </w:abstractNum>
-  <w:abstractNum w:abstractNumId="13">
+  <w:abstractNum w:abstractNumId="14">
     <w:nsid w:val="437C1B7D"/>
     <w:multiLevelType w:val="hybridMultilevel"/>
     <w:tmpl w:val="1E2034D2"/>
@@ -15644,7 +17375,7 @@
       </w:rPr>
     </w:lvl>
   </w:abstractNum>
-  <w:abstractNum w:abstractNumId="14">
+  <w:abstractNum w:abstractNumId="15">
     <w:nsid w:val="4A9E5AC0"/>
     <w:multiLevelType w:val="hybridMultilevel"/>
     <w:tmpl w:val="11462734"/>
@@ -15757,7 +17488,7 @@
       </w:rPr>
     </w:lvl>
   </w:abstractNum>
-  <w:abstractNum w:abstractNumId="15">
+  <w:abstractNum w:abstractNumId="16">
     <w:nsid w:val="4EB41A18"/>
     <w:multiLevelType w:val="hybridMultilevel"/>
     <w:tmpl w:val="EA24F3B6"/>
@@ -15843,7 +17574,7 @@
       </w:pPr>
     </w:lvl>
   </w:abstractNum>
-  <w:abstractNum w:abstractNumId="16">
+  <w:abstractNum w:abstractNumId="17">
     <w:nsid w:val="510870C8"/>
     <w:multiLevelType w:val="hybridMultilevel"/>
     <w:tmpl w:val="013E1AC2"/>
@@ -15956,7 +17687,7 @@
       </w:rPr>
     </w:lvl>
   </w:abstractNum>
-  <w:abstractNum w:abstractNumId="17">
+  <w:abstractNum w:abstractNumId="18">
     <w:nsid w:val="56276B3B"/>
     <w:multiLevelType w:val="hybridMultilevel"/>
     <w:tmpl w:val="24788E0C"/>
@@ -16069,7 +17800,7 @@
       </w:rPr>
     </w:lvl>
   </w:abstractNum>
-  <w:abstractNum w:abstractNumId="18">
+  <w:abstractNum w:abstractNumId="19">
     <w:nsid w:val="5C310A4B"/>
     <w:multiLevelType w:val="hybridMultilevel"/>
     <w:tmpl w:val="2F74DACA"/>
@@ -16182,7 +17913,7 @@
       </w:rPr>
     </w:lvl>
   </w:abstractNum>
-  <w:abstractNum w:abstractNumId="19">
+  <w:abstractNum w:abstractNumId="20">
     <w:nsid w:val="6C2235AE"/>
     <w:multiLevelType w:val="hybridMultilevel"/>
     <w:tmpl w:val="21A4E148"/>
@@ -16294,7 +18025,7 @@
       </w:rPr>
     </w:lvl>
   </w:abstractNum>
-  <w:abstractNum w:abstractNumId="20">
+  <w:abstractNum w:abstractNumId="21">
     <w:nsid w:val="7467634D"/>
     <w:multiLevelType w:val="hybridMultilevel"/>
     <w:tmpl w:val="B6C2E726"/>
@@ -16407,7 +18138,7 @@
       </w:rPr>
     </w:lvl>
   </w:abstractNum>
-  <w:abstractNum w:abstractNumId="21">
+  <w:abstractNum w:abstractNumId="22">
     <w:nsid w:val="754775C4"/>
     <w:multiLevelType w:val="hybridMultilevel"/>
     <w:tmpl w:val="676C2EAA"/>
@@ -16520,7 +18251,7 @@
       </w:rPr>
     </w:lvl>
   </w:abstractNum>
-  <w:abstractNum w:abstractNumId="22">
+  <w:abstractNum w:abstractNumId="23">
     <w:nsid w:val="7B2B05D9"/>
     <w:multiLevelType w:val="hybridMultilevel"/>
     <w:tmpl w:val="3D0ED122"/>
@@ -16633,7 +18364,7 @@
       </w:rPr>
     </w:lvl>
   </w:abstractNum>
-  <w:abstractNum w:abstractNumId="23">
+  <w:abstractNum w:abstractNumId="24">
     <w:nsid w:val="7CBE696A"/>
     <w:multiLevelType w:val="hybridMultilevel"/>
     <w:tmpl w:val="D5ACD484"/>
@@ -16747,76 +18478,79 @@
     </w:lvl>
   </w:abstractNum>
   <w:num w:numId="1">
+    <w:abstractNumId w:val="23"/>
+  </w:num>
+  <w:num w:numId="2">
+    <w:abstractNumId w:val="24"/>
+  </w:num>
+  <w:num w:numId="3">
+    <w:abstractNumId w:val="14"/>
+  </w:num>
+  <w:num w:numId="4">
+    <w:abstractNumId w:val="16"/>
+  </w:num>
+  <w:num w:numId="5">
+    <w:abstractNumId w:val="2"/>
+  </w:num>
+  <w:num w:numId="6">
+    <w:abstractNumId w:val="11"/>
+  </w:num>
+  <w:num w:numId="7">
+    <w:abstractNumId w:val="6"/>
+  </w:num>
+  <w:num w:numId="8">
+    <w:abstractNumId w:val="17"/>
+  </w:num>
+  <w:num w:numId="9">
+    <w:abstractNumId w:val="7"/>
+  </w:num>
+  <w:num w:numId="10">
     <w:abstractNumId w:val="22"/>
   </w:num>
-  <w:num w:numId="2">
-    <w:abstractNumId w:val="23"/>
-  </w:num>
-  <w:num w:numId="3">
-    <w:abstractNumId w:val="13"/>
-  </w:num>
-  <w:num w:numId="4">
+  <w:num w:numId="11">
     <w:abstractNumId w:val="15"/>
   </w:num>
-  <w:num w:numId="5">
-    <w:abstractNumId w:val="1"/>
+  <w:num w:numId="12">
+    <w:abstractNumId w:val="3"/>
   </w:num>
-  <w:num w:numId="6">
+  <w:num w:numId="13">
     <w:abstractNumId w:val="10"/>
   </w:num>
-  <w:num w:numId="7">
+  <w:num w:numId="14">
+    <w:abstractNumId w:val="18"/>
+  </w:num>
+  <w:num w:numId="15">
+    <w:abstractNumId w:val="21"/>
+  </w:num>
+  <w:num w:numId="16">
+    <w:abstractNumId w:val="19"/>
+  </w:num>
+  <w:num w:numId="17">
     <w:abstractNumId w:val="5"/>
   </w:num>
-  <w:num w:numId="8">
-    <w:abstractNumId w:val="16"/>
-  </w:num>
-  <w:num w:numId="9">
-    <w:abstractNumId w:val="6"/>
-  </w:num>
-  <w:num w:numId="10">
-    <w:abstractNumId w:val="21"/>
-  </w:num>
-  <w:num w:numId="11">
-    <w:abstractNumId w:val="14"/>
-  </w:num>
-  <w:num w:numId="12">
-    <w:abstractNumId w:val="2"/>
-  </w:num>
-  <w:num w:numId="13">
-    <w:abstractNumId w:val="9"/>
-  </w:num>
-  <w:num w:numId="14">
-    <w:abstractNumId w:val="17"/>
-  </w:num>
-  <w:num w:numId="15">
-    <w:abstractNumId w:val="20"/>
-  </w:num>
-  <w:num w:numId="16">
-    <w:abstractNumId w:val="18"/>
-  </w:num>
-  <w:num w:numId="17">
+  <w:num w:numId="18">
     <w:abstractNumId w:val="4"/>
   </w:num>
-  <w:num w:numId="18">
-    <w:abstractNumId w:val="3"/>
-  </w:num>
   <w:num w:numId="19">
-    <w:abstractNumId w:val="12"/>
+    <w:abstractNumId w:val="13"/>
   </w:num>
   <w:num w:numId="20">
     <w:abstractNumId w:val="0"/>
   </w:num>
   <w:num w:numId="21">
-    <w:abstractNumId w:val="19"/>
+    <w:abstractNumId w:val="20"/>
   </w:num>
   <w:num w:numId="22">
+    <w:abstractNumId w:val="9"/>
+  </w:num>
+  <w:num w:numId="23">
+    <w:abstractNumId w:val="12"/>
+  </w:num>
+  <w:num w:numId="24">
     <w:abstractNumId w:val="8"/>
   </w:num>
-  <w:num w:numId="23">
-    <w:abstractNumId w:val="11"/>
-  </w:num>
-  <w:num w:numId="24">
-    <w:abstractNumId w:val="7"/>
+  <w:num w:numId="25">
+    <w:abstractNumId w:val="1"/>
   </w:num>
 </w:numbering>
 </file>
@@ -16984,7 +18718,6 @@
   <w:style w:type="character" w:default="1" w:styleId="Fuentedeprrafopredeter">
     <w:name w:val="Default Paragraph Font"/>
     <w:uiPriority w:val="1"/>
-    <w:semiHidden/>
     <w:unhideWhenUsed/>
   </w:style>
   <w:style w:type="table" w:default="1" w:styleId="Tablanormal">
@@ -17333,7 +19066,6 @@
   <w:style w:type="character" w:default="1" w:styleId="Fuentedeprrafopredeter">
     <w:name w:val="Default Paragraph Font"/>
     <w:uiPriority w:val="1"/>
-    <w:semiHidden/>
     <w:unhideWhenUsed/>
   </w:style>
   <w:style w:type="table" w:default="1" w:styleId="Tablanormal">
@@ -17517,563 +19249,6 @@
     </w:rPr>
   </w:style>
 </w:styles>
-</file>
-
-<file path=word/glossary/document.xml><?xml version="1.0" encoding="utf-8"?>
-<w:glossaryDocument xmlns:wpc="http://schemas.microsoft.com/office/word/2010/wordprocessingCanvas" xmlns:mc="http://schemas.openxmlformats.org/markup-compatibility/2006" xmlns:o="urn:schemas-microsoft-com:office:office" xmlns:r="http://schemas.openxmlformats.org/officeDocument/2006/relationships" xmlns:m="http://schemas.openxmlformats.org/officeDocument/2006/math" xmlns:v="urn:schemas-microsoft-com:vml" xmlns:wp14="http://schemas.microsoft.com/office/word/2010/wordprocessingDrawing" xmlns:wp="http://schemas.openxmlformats.org/drawingml/2006/wordprocessingDrawing" xmlns:w10="urn:schemas-microsoft-com:office:word" xmlns:w="http://schemas.openxmlformats.org/wordprocessingml/2006/main" xmlns:w14="http://schemas.microsoft.com/office/word/2010/wordml" xmlns:wpg="http://schemas.microsoft.com/office/word/2010/wordprocessingGroup" xmlns:wpi="http://schemas.microsoft.com/office/word/2010/wordprocessingInk" xmlns:wne="http://schemas.microsoft.com/office/word/2006/wordml" xmlns:wps="http://schemas.microsoft.com/office/word/2010/wordprocessingShape" mc:Ignorable="w14 wp14"/>
-</file>
-
-<file path=word/glossary/fontTable.xml><?xml version="1.0" encoding="utf-8"?>
-<w:fonts xmlns:mc="http://schemas.openxmlformats.org/markup-compatibility/2006" xmlns:r="http://schemas.openxmlformats.org/officeDocument/2006/relationships" xmlns:w="http://schemas.openxmlformats.org/wordprocessingml/2006/main" xmlns:w14="http://schemas.microsoft.com/office/word/2010/wordml" mc:Ignorable="w14">
-  <w:font w:name="Arial">
-    <w:panose1 w:val="020B0604020202020204"/>
-    <w:charset w:val="00"/>
-    <w:family w:val="swiss"/>
-    <w:pitch w:val="variable"/>
-    <w:sig w:usb0="E0002AFF" w:usb1="C0007843" w:usb2="00000009" w:usb3="00000000" w:csb0="000001FF" w:csb1="00000000"/>
-  </w:font>
-  <w:font w:name="Arial Unicode MS">
-    <w:panose1 w:val="020B0604020202020204"/>
-    <w:charset w:val="80"/>
-    <w:family w:val="swiss"/>
-    <w:pitch w:val="variable"/>
-    <w:sig w:usb0="F7FFAFFF" w:usb1="E9DFFFFF" w:usb2="0000003F" w:usb3="00000000" w:csb0="003F01FF" w:csb1="00000000"/>
-  </w:font>
-  <w:font w:name="Courier New">
-    <w:panose1 w:val="02070309020205020404"/>
-    <w:charset w:val="00"/>
-    <w:family w:val="modern"/>
-    <w:pitch w:val="fixed"/>
-    <w:sig w:usb0="E0002AFF" w:usb1="C0007843" w:usb2="00000009" w:usb3="00000000" w:csb0="000001FF" w:csb1="00000000"/>
-  </w:font>
-  <w:font w:name="Times New Roman">
-    <w:panose1 w:val="02020603050405020304"/>
-    <w:charset w:val="00"/>
-    <w:family w:val="roman"/>
-    <w:pitch w:val="variable"/>
-    <w:sig w:usb0="E0002AFF" w:usb1="C0007841" w:usb2="00000009" w:usb3="00000000" w:csb0="000001FF" w:csb1="00000000"/>
-  </w:font>
-  <w:font w:name="Wingdings">
-    <w:panose1 w:val="05000000000000000000"/>
-    <w:charset w:val="02"/>
-    <w:family w:val="auto"/>
-    <w:pitch w:val="variable"/>
-    <w:sig w:usb0="00000000" w:usb1="10000000" w:usb2="00000000" w:usb3="00000000" w:csb0="80000000" w:csb1="00000000"/>
-  </w:font>
-  <w:font w:name="Symbol">
-    <w:panose1 w:val="05050102010706020507"/>
-    <w:charset w:val="02"/>
-    <w:family w:val="roman"/>
-    <w:pitch w:val="variable"/>
-    <w:sig w:usb0="00000000" w:usb1="10000000" w:usb2="00000000" w:usb3="00000000" w:csb0="80000000" w:csb1="00000000"/>
-  </w:font>
-  <w:font w:name="Calibri">
-    <w:panose1 w:val="020F0502020204030204"/>
-    <w:charset w:val="00"/>
-    <w:family w:val="swiss"/>
-    <w:pitch w:val="variable"/>
-    <w:sig w:usb0="E10002FF" w:usb1="4000ACFF" w:usb2="00000009" w:usb3="00000000" w:csb0="0000019F" w:csb1="00000000"/>
-  </w:font>
-  <w:font w:name="Tahoma">
-    <w:panose1 w:val="020B0604030504040204"/>
-    <w:charset w:val="00"/>
-    <w:family w:val="swiss"/>
-    <w:pitch w:val="variable"/>
-    <w:sig w:usb0="E1002EFF" w:usb1="C000605B" w:usb2="00000029" w:usb3="00000000" w:csb0="000101FF" w:csb1="00000000"/>
-  </w:font>
-  <w:font w:name="Cambria">
-    <w:panose1 w:val="02040503050406030204"/>
-    <w:charset w:val="00"/>
-    <w:family w:val="roman"/>
-    <w:pitch w:val="variable"/>
-    <w:sig w:usb0="E00002FF" w:usb1="400004FF" w:usb2="00000000" w:usb3="00000000" w:csb0="0000019F" w:csb1="00000000"/>
-  </w:font>
-  <w:font w:name="MS Outlook">
-    <w:panose1 w:val="05010100010000000000"/>
-    <w:charset w:val="02"/>
-    <w:family w:val="auto"/>
-    <w:pitch w:val="variable"/>
-    <w:sig w:usb0="00000000" w:usb1="10000000" w:usb2="00000000" w:usb3="00000000" w:csb0="80000000" w:csb1="00000000"/>
-  </w:font>
-</w:fonts>
-</file>
-
-<file path=word/glossary/settings.xml><?xml version="1.0" encoding="utf-8"?>
-<w:settings xmlns:mc="http://schemas.openxmlformats.org/markup-compatibility/2006" xmlns:o="urn:schemas-microsoft-com:office:office" xmlns:r="http://schemas.openxmlformats.org/officeDocument/2006/relationships" xmlns:m="http://schemas.openxmlformats.org/officeDocument/2006/math" xmlns:v="urn:schemas-microsoft-com:vml" xmlns:w10="urn:schemas-microsoft-com:office:word" xmlns:w="http://schemas.openxmlformats.org/wordprocessingml/2006/main" xmlns:w14="http://schemas.microsoft.com/office/word/2010/wordml" xmlns:sl="http://schemas.openxmlformats.org/schemaLibrary/2006/main" mc:Ignorable="w14">
-  <w:view w:val="normal"/>
-  <w:defaultTabStop w:val="708"/>
-  <w:hyphenationZone w:val="425"/>
-  <w:characterSpacingControl w:val="doNotCompress"/>
-  <w:compat>
-    <w:useFELayout/>
-    <w:compatSetting w:name="compatibilityMode" w:uri="http://schemas.microsoft.com/office/word" w:val="14"/>
-    <w:compatSetting w:name="overrideTableStyleFontSizeAndJustification" w:uri="http://schemas.microsoft.com/office/word" w:val="1"/>
-    <w:compatSetting w:name="enableOpenTypeFeatures" w:uri="http://schemas.microsoft.com/office/word" w:val="1"/>
-    <w:compatSetting w:name="doNotFlipMirrorIndents" w:uri="http://schemas.microsoft.com/office/word" w:val="1"/>
-  </w:compat>
-  <w:rsids>
-    <w:rsidRoot w:val="00CF7B52"/>
-    <w:rsid w:val="002418E6"/>
-    <w:rsid w:val="004808AE"/>
-    <w:rsid w:val="008C61FE"/>
-    <w:rsid w:val="00995004"/>
-    <w:rsid w:val="00BA2C34"/>
-    <w:rsid w:val="00BA3450"/>
-    <w:rsid w:val="00CF7B52"/>
-  </w:rsids>
-  <m:mathPr>
-    <m:mathFont m:val="Cambria Math"/>
-    <m:brkBin m:val="before"/>
-    <m:brkBinSub m:val="--"/>
-    <m:smallFrac m:val="0"/>
-    <m:dispDef/>
-    <m:lMargin m:val="0"/>
-    <m:rMargin m:val="0"/>
-    <m:defJc m:val="centerGroup"/>
-    <m:wrapIndent m:val="1440"/>
-    <m:intLim m:val="subSup"/>
-    <m:naryLim m:val="undOvr"/>
-  </m:mathPr>
-  <w:themeFontLang w:val="es-PE"/>
-  <w:clrSchemeMapping w:bg1="light1" w:t1="dark1" w:bg2="light2" w:t2="dark2" w:accent1="accent1" w:accent2="accent2" w:accent3="accent3" w:accent4="accent4" w:accent5="accent5" w:accent6="accent6" w:hyperlink="hyperlink" w:followedHyperlink="followedHyperlink"/>
-  <w:decimalSymbol w:val="."/>
-  <w:listSeparator w:val=","/>
-</w:settings>
-</file>
-
-<file path=word/glossary/styles.xml><?xml version="1.0" encoding="utf-8"?>
-<w:styles xmlns:mc="http://schemas.openxmlformats.org/markup-compatibility/2006" xmlns:r="http://schemas.openxmlformats.org/officeDocument/2006/relationships" xmlns:w="http://schemas.openxmlformats.org/wordprocessingml/2006/main" xmlns:w14="http://schemas.microsoft.com/office/word/2010/wordml" mc:Ignorable="w14">
-  <w:docDefaults>
-    <w:rPrDefault>
-      <w:rPr>
-        <w:rFonts w:asciiTheme="minorHAnsi" w:eastAsiaTheme="minorEastAsia" w:hAnsiTheme="minorHAnsi" w:cstheme="minorBidi"/>
-        <w:sz w:val="22"/>
-        <w:szCs w:val="22"/>
-        <w:lang w:val="es-PE" w:eastAsia="es-PE" w:bidi="ar-SA"/>
-      </w:rPr>
-    </w:rPrDefault>
-    <w:pPrDefault>
-      <w:pPr>
-        <w:spacing w:after="200" w:line="276" w:lineRule="auto"/>
-      </w:pPr>
-    </w:pPrDefault>
-  </w:docDefaults>
-  <w:latentStyles w:defLockedState="0" w:defUIPriority="99" w:defSemiHidden="1" w:defUnhideWhenUsed="1" w:defQFormat="0" w:count="267">
-    <w:lsdException w:name="Normal" w:semiHidden="0" w:uiPriority="0" w:unhideWhenUsed="0" w:qFormat="1"/>
-    <w:lsdException w:name="heading 1" w:semiHidden="0" w:uiPriority="9" w:unhideWhenUsed="0" w:qFormat="1"/>
-    <w:lsdException w:name="heading 2" w:uiPriority="9" w:qFormat="1"/>
-    <w:lsdException w:name="heading 3" w:uiPriority="9" w:qFormat="1"/>
-    <w:lsdException w:name="heading 4" w:uiPriority="9" w:qFormat="1"/>
-    <w:lsdException w:name="heading 5" w:uiPriority="9" w:qFormat="1"/>
-    <w:lsdException w:name="heading 6" w:uiPriority="9" w:qFormat="1"/>
-    <w:lsdException w:name="heading 7" w:uiPriority="9" w:qFormat="1"/>
-    <w:lsdException w:name="heading 8" w:uiPriority="9" w:qFormat="1"/>
-    <w:lsdException w:name="heading 9" w:uiPriority="9" w:qFormat="1"/>
-    <w:lsdException w:name="toc 1" w:uiPriority="39"/>
-    <w:lsdException w:name="toc 2" w:uiPriority="39"/>
-    <w:lsdException w:name="toc 3" w:uiPriority="39"/>
-    <w:lsdException w:name="toc 4" w:uiPriority="39"/>
-    <w:lsdException w:name="toc 5" w:uiPriority="39"/>
-    <w:lsdException w:name="toc 6" w:uiPriority="39"/>
-    <w:lsdException w:name="toc 7" w:uiPriority="39"/>
-    <w:lsdException w:name="toc 8" w:uiPriority="39"/>
-    <w:lsdException w:name="toc 9" w:uiPriority="39"/>
-    <w:lsdException w:name="caption" w:uiPriority="35" w:qFormat="1"/>
-    <w:lsdException w:name="Title" w:semiHidden="0" w:uiPriority="10" w:unhideWhenUsed="0" w:qFormat="1"/>
-    <w:lsdException w:name="Default Paragraph Font" w:uiPriority="1"/>
-    <w:lsdException w:name="Subtitle" w:semiHidden="0" w:uiPriority="11" w:unhideWhenUsed="0" w:qFormat="1"/>
-    <w:lsdException w:name="Strong" w:semiHidden="0" w:uiPriority="22" w:unhideWhenUsed="0" w:qFormat="1"/>
-    <w:lsdException w:name="Emphasis" w:semiHidden="0" w:uiPriority="20" w:unhideWhenUsed="0" w:qFormat="1"/>
-    <w:lsdException w:name="Table Grid" w:semiHidden="0" w:uiPriority="59" w:unhideWhenUsed="0"/>
-    <w:lsdException w:name="Placeholder Text" w:unhideWhenUsed="0"/>
-    <w:lsdException w:name="No Spacing" w:semiHidden="0" w:uiPriority="1" w:unhideWhenUsed="0" w:qFormat="1"/>
-    <w:lsdException w:name="Light Shading" w:semiHidden="0" w:uiPriority="60" w:unhideWhenUsed="0"/>
-    <w:lsdException w:name="Light List" w:semiHidden="0" w:uiPriority="61" w:unhideWhenUsed="0"/>
-    <w:lsdException w:name="Light Grid" w:semiHidden="0" w:uiPriority="62" w:unhideWhenUsed="0"/>
-    <w:lsdException w:name="Medium Shading 1" w:semiHidden="0" w:uiPriority="63" w:unhideWhenUsed="0"/>
-    <w:lsdException w:name="Medium Shading 2" w:semiHidden="0" w:uiPriority="64" w:unhideWhenUsed="0"/>
-    <w:lsdException w:name="Medium List 1" w:semiHidden="0" w:uiPriority="65" w:unhideWhenUsed="0"/>
-    <w:lsdException w:name="Medium List 2" w:semiHidden="0" w:uiPriority="66" w:unhideWhenUsed="0"/>
-    <w:lsdException w:name="Medium Grid 1" w:semiHidden="0" w:uiPriority="67" w:unhideWhenUsed="0"/>
-    <w:lsdException w:name="Medium Grid 2" w:semiHidden="0" w:uiPriority="68" w:unhideWhenUsed="0"/>
-    <w:lsdException w:name="Medium Grid 3" w:semiHidden="0" w:uiPriority="69" w:unhideWhenUsed="0"/>
-    <w:lsdException w:name="Dark List" w:semiHidden="0" w:uiPriority="70" w:unhideWhenUsed="0"/>
-    <w:lsdException w:name="Colorful Shading" w:semiHidden="0" w:uiPriority="71" w:unhideWhenUsed="0"/>
-    <w:lsdException w:name="Colorful List" w:semiHidden="0" w:uiPriority="72" w:unhideWhenUsed="0"/>
-    <w:lsdException w:name="Colorful Grid" w:semiHidden="0" w:uiPriority="73" w:unhideWhenUsed="0"/>
-    <w:lsdException w:name="Light Shading Accent 1" w:semiHidden="0" w:uiPriority="60" w:unhideWhenUsed="0"/>
-    <w:lsdException w:name="Light List Accent 1" w:semiHidden="0" w:uiPriority="61" w:unhideWhenUsed="0"/>
-    <w:lsdException w:name="Light Grid Accent 1" w:semiHidden="0" w:uiPriority="62" w:unhideWhenUsed="0"/>
-    <w:lsdException w:name="Medium Shading 1 Accent 1" w:semiHidden="0" w:uiPriority="63" w:unhideWhenUsed="0"/>
-    <w:lsdException w:name="Medium Shading 2 Accent 1" w:semiHidden="0" w:uiPriority="64" w:unhideWhenUsed="0"/>
-    <w:lsdException w:name="Medium List 1 Accent 1" w:semiHidden="0" w:uiPriority="65" w:unhideWhenUsed="0"/>
-    <w:lsdException w:name="Revision" w:unhideWhenUsed="0"/>
-    <w:lsdException w:name="List Paragraph" w:semiHidden="0" w:uiPriority="34" w:unhideWhenUsed="0" w:qFormat="1"/>
-    <w:lsdException w:name="Quote" w:semiHidden="0" w:uiPriority="29" w:unhideWhenUsed="0" w:qFormat="1"/>
-    <w:lsdException w:name="Intense Quote" w:semiHidden="0" w:uiPriority="30" w:unhideWhenUsed="0" w:qFormat="1"/>
-    <w:lsdException w:name="Medium List 2 Accent 1" w:semiHidden="0" w:uiPriority="66" w:unhideWhenUsed="0"/>
-    <w:lsdException w:name="Medium Grid 1 Accent 1" w:semiHidden="0" w:uiPriority="67" w:unhideWhenUsed="0"/>
-    <w:lsdException w:name="Medium Grid 2 Accent 1" w:semiHidden="0" w:uiPriority="68" w:unhideWhenUsed="0"/>
-    <w:lsdException w:name="Medium Grid 3 Accent 1" w:semiHidden="0" w:uiPriority="69" w:unhideWhenUsed="0"/>
-    <w:lsdException w:name="Dark List Accent 1" w:semiHidden="0" w:uiPriority="70" w:unhideWhenUsed="0"/>
-    <w:lsdException w:name="Colorful Shading Accent 1" w:semiHidden="0" w:uiPriority="71" w:unhideWhenUsed="0"/>
-    <w:lsdException w:name="Colorful List Accent 1" w:semiHidden="0" w:uiPriority="72" w:unhideWhenUsed="0"/>
-    <w:lsdException w:name="Colorful Grid Accent 1" w:semiHidden="0" w:uiPriority="73" w:unhideWhenUsed="0"/>
-    <w:lsdException w:name="Light Shading Accent 2" w:semiHidden="0" w:uiPriority="60" w:unhideWhenUsed="0"/>
-    <w:lsdException w:name="Light List Accent 2" w:semiHidden="0" w:uiPriority="61" w:unhideWhenUsed="0"/>
-    <w:lsdException w:name="Light Grid Accent 2" w:semiHidden="0" w:uiPriority="62" w:unhideWhenUsed="0"/>
-    <w:lsdException w:name="Medium Shading 1 Accent 2" w:semiHidden="0" w:uiPriority="63" w:unhideWhenUsed="0"/>
-    <w:lsdException w:name="Medium Shading 2 Accent 2" w:semiHidden="0" w:uiPriority="64" w:unhideWhenUsed="0"/>
-    <w:lsdException w:name="Medium List 1 Accent 2" w:semiHidden="0" w:uiPriority="65" w:unhideWhenUsed="0"/>
-    <w:lsdException w:name="Medium List 2 Accent 2" w:semiHidden="0" w:uiPriority="66" w:unhideWhenUsed="0"/>
-    <w:lsdException w:name="Medium Grid 1 Accent 2" w:semiHidden="0" w:uiPriority="67" w:unhideWhenUsed="0"/>
-    <w:lsdException w:name="Medium Grid 2 Accent 2" w:semiHidden="0" w:uiPriority="68" w:unhideWhenUsed="0"/>
-    <w:lsdException w:name="Medium Grid 3 Accent 2" w:semiHidden="0" w:uiPriority="69" w:unhideWhenUsed="0"/>
-    <w:lsdException w:name="Dark List Accent 2" w:semiHidden="0" w:uiPriority="70" w:unhideWhenUsed="0"/>
-    <w:lsdException w:name="Colorful Shading Accent 2" w:semiHidden="0" w:uiPriority="71" w:unhideWhenUsed="0"/>
-    <w:lsdException w:name="Colorful List Accent 2" w:semiHidden="0" w:uiPriority="72" w:unhideWhenUsed="0"/>
-    <w:lsdException w:name="Colorful Grid Accent 2" w:semiHidden="0" w:uiPriority="73" w:unhideWhenUsed="0"/>
-    <w:lsdException w:name="Light Shading Accent 3" w:semiHidden="0" w:uiPriority="60" w:unhideWhenUsed="0"/>
-    <w:lsdException w:name="Light List Accent 3" w:semiHidden="0" w:uiPriority="61" w:unhideWhenUsed="0"/>
-    <w:lsdException w:name="Light Grid Accent 3" w:semiHidden="0" w:uiPriority="62" w:unhideWhenUsed="0"/>
-    <w:lsdException w:name="Medium Shading 1 Accent 3" w:semiHidden="0" w:uiPriority="63" w:unhideWhenUsed="0"/>
-    <w:lsdException w:name="Medium Shading 2 Accent 3" w:semiHidden="0" w:uiPriority="64" w:unhideWhenUsed="0"/>
-    <w:lsdException w:name="Medium List 1 Accent 3" w:semiHidden="0" w:uiPriority="65" w:unhideWhenUsed="0"/>
-    <w:lsdException w:name="Medium List 2 Accent 3" w:semiHidden="0" w:uiPriority="66" w:unhideWhenUsed="0"/>
-    <w:lsdException w:name="Medium Grid 1 Accent 3" w:semiHidden="0" w:uiPriority="67" w:unhideWhenUsed="0"/>
-    <w:lsdException w:name="Medium Grid 2 Accent 3" w:semiHidden="0" w:uiPriority="68" w:unhideWhenUsed="0"/>
-    <w:lsdException w:name="Medium Grid 3 Accent 3" w:semiHidden="0" w:uiPriority="69" w:unhideWhenUsed="0"/>
-    <w:lsdException w:name="Dark List Accent 3" w:semiHidden="0" w:uiPriority="70" w:unhideWhenUsed="0"/>
-    <w:lsdException w:name="Colorful Shading Accent 3" w:semiHidden="0" w:uiPriority="71" w:unhideWhenUsed="0"/>
-    <w:lsdException w:name="Colorful List Accent 3" w:semiHidden="0" w:uiPriority="72" w:unhideWhenUsed="0"/>
-    <w:lsdException w:name="Colorful Grid Accent 3" w:semiHidden="0" w:uiPriority="73" w:unhideWhenUsed="0"/>
-    <w:lsdException w:name="Light Shading Accent 4" w:semiHidden="0" w:uiPriority="60" w:unhideWhenUsed="0"/>
-    <w:lsdException w:name="Light List Accent 4" w:semiHidden="0" w:uiPriority="61" w:unhideWhenUsed="0"/>
-    <w:lsdException w:name="Light Grid Accent 4" w:semiHidden="0" w:uiPriority="62" w:unhideWhenUsed="0"/>
-    <w:lsdException w:name="Medium Shading 1 Accent 4" w:semiHidden="0" w:uiPriority="63" w:unhideWhenUsed="0"/>
-    <w:lsdException w:name="Medium Shading 2 Accent 4" w:semiHidden="0" w:uiPriority="64" w:unhideWhenUsed="0"/>
-    <w:lsdException w:name="Medium List 1 Accent 4" w:semiHidden="0" w:uiPriority="65" w:unhideWhenUsed="0"/>
-    <w:lsdException w:name="Medium List 2 Accent 4" w:semiHidden="0" w:uiPriority="66" w:unhideWhenUsed="0"/>
-    <w:lsdException w:name="Medium Grid 1 Accent 4" w:semiHidden="0" w:uiPriority="67" w:unhideWhenUsed="0"/>
-    <w:lsdException w:name="Medium Grid 2 Accent 4" w:semiHidden="0" w:uiPriority="68" w:unhideWhenUsed="0"/>
-    <w:lsdException w:name="Medium Grid 3 Accent 4" w:semiHidden="0" w:uiPriority="69" w:unhideWhenUsed="0"/>
-    <w:lsdException w:name="Dark List Accent 4" w:semiHidden="0" w:uiPriority="70" w:unhideWhenUsed="0"/>
-    <w:lsdException w:name="Colorful Shading Accent 4" w:semiHidden="0" w:uiPriority="71" w:unhideWhenUsed="0"/>
-    <w:lsdException w:name="Colorful List Accent 4" w:semiHidden="0" w:uiPriority="72" w:unhideWhenUsed="0"/>
-    <w:lsdException w:name="Colorful Grid Accent 4" w:semiHidden="0" w:uiPriority="73" w:unhideWhenUsed="0"/>
-    <w:lsdException w:name="Light Shading Accent 5" w:semiHidden="0" w:uiPriority="60" w:unhideWhenUsed="0"/>
-    <w:lsdException w:name="Light List Accent 5" w:semiHidden="0" w:uiPriority="61" w:unhideWhenUsed="0"/>
-    <w:lsdException w:name="Light Grid Accent 5" w:semiHidden="0" w:uiPriority="62" w:unhideWhenUsed="0"/>
-    <w:lsdException w:name="Medium Shading 1 Accent 5" w:semiHidden="0" w:uiPriority="63" w:unhideWhenUsed="0"/>
-    <w:lsdException w:name="Medium Shading 2 Accent 5" w:semiHidden="0" w:uiPriority="64" w:unhideWhenUsed="0"/>
-    <w:lsdException w:name="Medium List 1 Accent 5" w:semiHidden="0" w:uiPriority="65" w:unhideWhenUsed="0"/>
-    <w:lsdException w:name="Medium List 2 Accent 5" w:semiHidden="0" w:uiPriority="66" w:unhideWhenUsed="0"/>
-    <w:lsdException w:name="Medium Grid 1 Accent 5" w:semiHidden="0" w:uiPriority="67" w:unhideWhenUsed="0"/>
-    <w:lsdException w:name="Medium Grid 2 Accent 5" w:semiHidden="0" w:uiPriority="68" w:unhideWhenUsed="0"/>
-    <w:lsdException w:name="Medium Grid 3 Accent 5" w:semiHidden="0" w:uiPriority="69" w:unhideWhenUsed="0"/>
-    <w:lsdException w:name="Dark List Accent 5" w:semiHidden="0" w:uiPriority="70" w:unhideWhenUsed="0"/>
-    <w:lsdException w:name="Colorful Shading Accent 5" w:semiHidden="0" w:uiPriority="71" w:unhideWhenUsed="0"/>
-    <w:lsdException w:name="Colorful List Accent 5" w:semiHidden="0" w:uiPriority="72" w:unhideWhenUsed="0"/>
-    <w:lsdException w:name="Colorful Grid Accent 5" w:semiHidden="0" w:uiPriority="73" w:unhideWhenUsed="0"/>
-    <w:lsdException w:name="Light Shading Accent 6" w:semiHidden="0" w:uiPriority="60" w:unhideWhenUsed="0"/>
-    <w:lsdException w:name="Light List Accent 6" w:semiHidden="0" w:uiPriority="61" w:unhideWhenUsed="0"/>
-    <w:lsdException w:name="Light Grid Accent 6" w:semiHidden="0" w:uiPriority="62" w:unhideWhenUsed="0"/>
-    <w:lsdException w:name="Medium Shading 1 Accent 6" w:semiHidden="0" w:uiPriority="63" w:unhideWhenUsed="0"/>
-    <w:lsdException w:name="Medium Shading 2 Accent 6" w:semiHidden="0" w:uiPriority="64" w:unhideWhenUsed="0"/>
-    <w:lsdException w:name="Medium List 1 Accent 6" w:semiHidden="0" w:uiPriority="65" w:unhideWhenUsed="0"/>
-    <w:lsdException w:name="Medium List 2 Accent 6" w:semiHidden="0" w:uiPriority="66" w:unhideWhenUsed="0"/>
-    <w:lsdException w:name="Medium Grid 1 Accent 6" w:semiHidden="0" w:uiPriority="67" w:unhideWhenUsed="0"/>
-    <w:lsdException w:name="Medium Grid 2 Accent 6" w:semiHidden="0" w:uiPriority="68" w:unhideWhenUsed="0"/>
-    <w:lsdException w:name="Medium Grid 3 Accent 6" w:semiHidden="0" w:uiPriority="69" w:unhideWhenUsed="0"/>
-    <w:lsdException w:name="Dark List Accent 6" w:semiHidden="0" w:uiPriority="70" w:unhideWhenUsed="0"/>
-    <w:lsdException w:name="Colorful Shading Accent 6" w:semiHidden="0" w:uiPriority="71" w:unhideWhenUsed="0"/>
-    <w:lsdException w:name="Colorful List Accent 6" w:semiHidden="0" w:uiPriority="72" w:unhideWhenUsed="0"/>
-    <w:lsdException w:name="Colorful Grid Accent 6" w:semiHidden="0" w:uiPriority="73" w:unhideWhenUsed="0"/>
-    <w:lsdException w:name="Subtle Emphasis" w:semiHidden="0" w:uiPriority="19" w:unhideWhenUsed="0" w:qFormat="1"/>
-    <w:lsdException w:name="Intense Emphasis" w:semiHidden="0" w:uiPriority="21" w:unhideWhenUsed="0" w:qFormat="1"/>
-    <w:lsdException w:name="Subtle Reference" w:semiHidden="0" w:uiPriority="31" w:unhideWhenUsed="0" w:qFormat="1"/>
-    <w:lsdException w:name="Intense Reference" w:semiHidden="0" w:uiPriority="32" w:unhideWhenUsed="0" w:qFormat="1"/>
-    <w:lsdException w:name="Book Title" w:semiHidden="0" w:uiPriority="33" w:unhideWhenUsed="0" w:qFormat="1"/>
-    <w:lsdException w:name="Bibliography" w:uiPriority="37"/>
-    <w:lsdException w:name="TOC Heading" w:uiPriority="39" w:qFormat="1"/>
-  </w:latentStyles>
-  <w:style w:type="paragraph" w:default="1" w:styleId="Normal">
-    <w:name w:val="Normal"/>
-    <w:qFormat/>
-  </w:style>
-  <w:style w:type="character" w:default="1" w:styleId="Fuentedeprrafopredeter">
-    <w:name w:val="Default Paragraph Font"/>
-    <w:uiPriority w:val="1"/>
-    <w:semiHidden/>
-    <w:unhideWhenUsed/>
-  </w:style>
-  <w:style w:type="table" w:default="1" w:styleId="Tablanormal">
-    <w:name w:val="Normal Table"/>
-    <w:uiPriority w:val="99"/>
-    <w:semiHidden/>
-    <w:unhideWhenUsed/>
-    <w:tblPr>
-      <w:tblInd w:w="0" w:type="dxa"/>
-      <w:tblCellMar>
-        <w:top w:w="0" w:type="dxa"/>
-        <w:left w:w="108" w:type="dxa"/>
-        <w:bottom w:w="0" w:type="dxa"/>
-        <w:right w:w="108" w:type="dxa"/>
-      </w:tblCellMar>
-    </w:tblPr>
-  </w:style>
-  <w:style w:type="numbering" w:default="1" w:styleId="Sinlista">
-    <w:name w:val="No List"/>
-    <w:uiPriority w:val="99"/>
-    <w:semiHidden/>
-    <w:unhideWhenUsed/>
-  </w:style>
-  <w:style w:type="paragraph" w:customStyle="1" w:styleId="3426A70A8BE9454AA0CE281790E84365">
-    <w:name w:val="3426A70A8BE9454AA0CE281790E84365"/>
-    <w:rsid w:val="00CF7B52"/>
-  </w:style>
-  <w:style w:type="paragraph" w:customStyle="1" w:styleId="85C83935D9F94F58A758955DD78CB32D">
-    <w:name w:val="85C83935D9F94F58A758955DD78CB32D"/>
-    <w:rsid w:val="00CF7B52"/>
-  </w:style>
-  <w:style w:type="paragraph" w:customStyle="1" w:styleId="8D18BBE53ED24FA89D22714252D76473">
-    <w:name w:val="8D18BBE53ED24FA89D22714252D76473"/>
-    <w:rsid w:val="00CF7B52"/>
-  </w:style>
-  <w:style w:type="paragraph" w:customStyle="1" w:styleId="F1EF804F69824938AF2DB7B2A15AF1C9">
-    <w:name w:val="F1EF804F69824938AF2DB7B2A15AF1C9"/>
-    <w:rsid w:val="00CF7B52"/>
-  </w:style>
-  <w:style w:type="paragraph" w:customStyle="1" w:styleId="0734E4DCCD8B4B398A8DE3325C3CEA55">
-    <w:name w:val="0734E4DCCD8B4B398A8DE3325C3CEA55"/>
-    <w:rsid w:val="00CF7B52"/>
-  </w:style>
-  <w:style w:type="paragraph" w:customStyle="1" w:styleId="6C605153FC0E4445AC0ECF77FBF6FF06">
-    <w:name w:val="6C605153FC0E4445AC0ECF77FBF6FF06"/>
-    <w:rsid w:val="00CF7B52"/>
-  </w:style>
-</w:styles>
-</file>
-
-<file path=word/glossary/stylesWithEffects.xml><?xml version="1.0" encoding="utf-8"?>
-<w:styles xmlns:wpc="http://schemas.microsoft.com/office/word/2010/wordprocessingCanvas" xmlns:mc="http://schemas.openxmlformats.org/markup-compatibility/2006" xmlns:o="urn:schemas-microsoft-com:office:office" xmlns:r="http://schemas.openxmlformats.org/officeDocument/2006/relationships" xmlns:m="http://schemas.openxmlformats.org/officeDocument/2006/math" xmlns:v="urn:schemas-microsoft-com:vml" xmlns:wp14="http://schemas.microsoft.com/office/word/2010/wordprocessingDrawing" xmlns:wp="http://schemas.openxmlformats.org/drawingml/2006/wordprocessingDrawing" xmlns:w10="urn:schemas-microsoft-com:office:word" xmlns:w="http://schemas.openxmlformats.org/wordprocessingml/2006/main" xmlns:w14="http://schemas.microsoft.com/office/word/2010/wordml" xmlns:wpg="http://schemas.microsoft.com/office/word/2010/wordprocessingGroup" xmlns:wpi="http://schemas.microsoft.com/office/word/2010/wordprocessingInk" xmlns:wne="http://schemas.microsoft.com/office/word/2006/wordml" xmlns:wps="http://schemas.microsoft.com/office/word/2010/wordprocessingShape" mc:Ignorable="w14 wp14">
-  <w:docDefaults>
-    <w:rPrDefault>
-      <w:rPr>
-        <w:rFonts w:asciiTheme="minorHAnsi" w:eastAsiaTheme="minorEastAsia" w:hAnsiTheme="minorHAnsi" w:cstheme="minorBidi"/>
-        <w:sz w:val="22"/>
-        <w:szCs w:val="22"/>
-        <w:lang w:val="es-PE" w:eastAsia="es-PE" w:bidi="ar-SA"/>
-      </w:rPr>
-    </w:rPrDefault>
-    <w:pPrDefault>
-      <w:pPr>
-        <w:spacing w:after="200" w:line="276" w:lineRule="auto"/>
-      </w:pPr>
-    </w:pPrDefault>
-  </w:docDefaults>
-  <w:latentStyles w:defLockedState="0" w:defUIPriority="99" w:defSemiHidden="1" w:defUnhideWhenUsed="1" w:defQFormat="0" w:count="267">
-    <w:lsdException w:name="Normal" w:semiHidden="0" w:uiPriority="0" w:unhideWhenUsed="0" w:qFormat="1"/>
-    <w:lsdException w:name="heading 1" w:semiHidden="0" w:uiPriority="9" w:unhideWhenUsed="0" w:qFormat="1"/>
-    <w:lsdException w:name="heading 2" w:uiPriority="9" w:qFormat="1"/>
-    <w:lsdException w:name="heading 3" w:uiPriority="9" w:qFormat="1"/>
-    <w:lsdException w:name="heading 4" w:uiPriority="9" w:qFormat="1"/>
-    <w:lsdException w:name="heading 5" w:uiPriority="9" w:qFormat="1"/>
-    <w:lsdException w:name="heading 6" w:uiPriority="9" w:qFormat="1"/>
-    <w:lsdException w:name="heading 7" w:uiPriority="9" w:qFormat="1"/>
-    <w:lsdException w:name="heading 8" w:uiPriority="9" w:qFormat="1"/>
-    <w:lsdException w:name="heading 9" w:uiPriority="9" w:qFormat="1"/>
-    <w:lsdException w:name="toc 1" w:uiPriority="39"/>
-    <w:lsdException w:name="toc 2" w:uiPriority="39"/>
-    <w:lsdException w:name="toc 3" w:uiPriority="39"/>
-    <w:lsdException w:name="toc 4" w:uiPriority="39"/>
-    <w:lsdException w:name="toc 5" w:uiPriority="39"/>
-    <w:lsdException w:name="toc 6" w:uiPriority="39"/>
-    <w:lsdException w:name="toc 7" w:uiPriority="39"/>
-    <w:lsdException w:name="toc 8" w:uiPriority="39"/>
-    <w:lsdException w:name="toc 9" w:uiPriority="39"/>
-    <w:lsdException w:name="caption" w:uiPriority="35" w:qFormat="1"/>
-    <w:lsdException w:name="Title" w:semiHidden="0" w:uiPriority="10" w:unhideWhenUsed="0" w:qFormat="1"/>
-    <w:lsdException w:name="Default Paragraph Font" w:uiPriority="1"/>
-    <w:lsdException w:name="Subtitle" w:semiHidden="0" w:uiPriority="11" w:unhideWhenUsed="0" w:qFormat="1"/>
-    <w:lsdException w:name="Strong" w:semiHidden="0" w:uiPriority="22" w:unhideWhenUsed="0" w:qFormat="1"/>
-    <w:lsdException w:name="Emphasis" w:semiHidden="0" w:uiPriority="20" w:unhideWhenUsed="0" w:qFormat="1"/>
-    <w:lsdException w:name="Table Grid" w:semiHidden="0" w:uiPriority="59" w:unhideWhenUsed="0"/>
-    <w:lsdException w:name="Placeholder Text" w:unhideWhenUsed="0"/>
-    <w:lsdException w:name="No Spacing" w:semiHidden="0" w:uiPriority="1" w:unhideWhenUsed="0" w:qFormat="1"/>
-    <w:lsdException w:name="Light Shading" w:semiHidden="0" w:uiPriority="60" w:unhideWhenUsed="0"/>
-    <w:lsdException w:name="Light List" w:semiHidden="0" w:uiPriority="61" w:unhideWhenUsed="0"/>
-    <w:lsdException w:name="Light Grid" w:semiHidden="0" w:uiPriority="62" w:unhideWhenUsed="0"/>
-    <w:lsdException w:name="Medium Shading 1" w:semiHidden="0" w:uiPriority="63" w:unhideWhenUsed="0"/>
-    <w:lsdException w:name="Medium Shading 2" w:semiHidden="0" w:uiPriority="64" w:unhideWhenUsed="0"/>
-    <w:lsdException w:name="Medium List 1" w:semiHidden="0" w:uiPriority="65" w:unhideWhenUsed="0"/>
-    <w:lsdException w:name="Medium List 2" w:semiHidden="0" w:uiPriority="66" w:unhideWhenUsed="0"/>
-    <w:lsdException w:name="Medium Grid 1" w:semiHidden="0" w:uiPriority="67" w:unhideWhenUsed="0"/>
-    <w:lsdException w:name="Medium Grid 2" w:semiHidden="0" w:uiPriority="68" w:unhideWhenUsed="0"/>
-    <w:lsdException w:name="Medium Grid 3" w:semiHidden="0" w:uiPriority="69" w:unhideWhenUsed="0"/>
-    <w:lsdException w:name="Dark List" w:semiHidden="0" w:uiPriority="70" w:unhideWhenUsed="0"/>
-    <w:lsdException w:name="Colorful Shading" w:semiHidden="0" w:uiPriority="71" w:unhideWhenUsed="0"/>
-    <w:lsdException w:name="Colorful List" w:semiHidden="0" w:uiPriority="72" w:unhideWhenUsed="0"/>
-    <w:lsdException w:name="Colorful Grid" w:semiHidden="0" w:uiPriority="73" w:unhideWhenUsed="0"/>
-    <w:lsdException w:name="Light Shading Accent 1" w:semiHidden="0" w:uiPriority="60" w:unhideWhenUsed="0"/>
-    <w:lsdException w:name="Light List Accent 1" w:semiHidden="0" w:uiPriority="61" w:unhideWhenUsed="0"/>
-    <w:lsdException w:name="Light Grid Accent 1" w:semiHidden="0" w:uiPriority="62" w:unhideWhenUsed="0"/>
-    <w:lsdException w:name="Medium Shading 1 Accent 1" w:semiHidden="0" w:uiPriority="63" w:unhideWhenUsed="0"/>
-    <w:lsdException w:name="Medium Shading 2 Accent 1" w:semiHidden="0" w:uiPriority="64" w:unhideWhenUsed="0"/>
-    <w:lsdException w:name="Medium List 1 Accent 1" w:semiHidden="0" w:uiPriority="65" w:unhideWhenUsed="0"/>
-    <w:lsdException w:name="Revision" w:unhideWhenUsed="0"/>
-    <w:lsdException w:name="List Paragraph" w:semiHidden="0" w:uiPriority="34" w:unhideWhenUsed="0" w:qFormat="1"/>
-    <w:lsdException w:name="Quote" w:semiHidden="0" w:uiPriority="29" w:unhideWhenUsed="0" w:qFormat="1"/>
-    <w:lsdException w:name="Intense Quote" w:semiHidden="0" w:uiPriority="30" w:unhideWhenUsed="0" w:qFormat="1"/>
-    <w:lsdException w:name="Medium List 2 Accent 1" w:semiHidden="0" w:uiPriority="66" w:unhideWhenUsed="0"/>
-    <w:lsdException w:name="Medium Grid 1 Accent 1" w:semiHidden="0" w:uiPriority="67" w:unhideWhenUsed="0"/>
-    <w:lsdException w:name="Medium Grid 2 Accent 1" w:semiHidden="0" w:uiPriority="68" w:unhideWhenUsed="0"/>
-    <w:lsdException w:name="Medium Grid 3 Accent 1" w:semiHidden="0" w:uiPriority="69" w:unhideWhenUsed="0"/>
-    <w:lsdException w:name="Dark List Accent 1" w:semiHidden="0" w:uiPriority="70" w:unhideWhenUsed="0"/>
-    <w:lsdException w:name="Colorful Shading Accent 1" w:semiHidden="0" w:uiPriority="71" w:unhideWhenUsed="0"/>
-    <w:lsdException w:name="Colorful List Accent 1" w:semiHidden="0" w:uiPriority="72" w:unhideWhenUsed="0"/>
-    <w:lsdException w:name="Colorful Grid Accent 1" w:semiHidden="0" w:uiPriority="73" w:unhideWhenUsed="0"/>
-    <w:lsdException w:name="Light Shading Accent 2" w:semiHidden="0" w:uiPriority="60" w:unhideWhenUsed="0"/>
-    <w:lsdException w:name="Light List Accent 2" w:semiHidden="0" w:uiPriority="61" w:unhideWhenUsed="0"/>
-    <w:lsdException w:name="Light Grid Accent 2" w:semiHidden="0" w:uiPriority="62" w:unhideWhenUsed="0"/>
-    <w:lsdException w:name="Medium Shading 1 Accent 2" w:semiHidden="0" w:uiPriority="63" w:unhideWhenUsed="0"/>
-    <w:lsdException w:name="Medium Shading 2 Accent 2" w:semiHidden="0" w:uiPriority="64" w:unhideWhenUsed="0"/>
-    <w:lsdException w:name="Medium List 1 Accent 2" w:semiHidden="0" w:uiPriority="65" w:unhideWhenUsed="0"/>
-    <w:lsdException w:name="Medium List 2 Accent 2" w:semiHidden="0" w:uiPriority="66" w:unhideWhenUsed="0"/>
-    <w:lsdException w:name="Medium Grid 1 Accent 2" w:semiHidden="0" w:uiPriority="67" w:unhideWhenUsed="0"/>
-    <w:lsdException w:name="Medium Grid 2 Accent 2" w:semiHidden="0" w:uiPriority="68" w:unhideWhenUsed="0"/>
-    <w:lsdException w:name="Medium Grid 3 Accent 2" w:semiHidden="0" w:uiPriority="69" w:unhideWhenUsed="0"/>
-    <w:lsdException w:name="Dark List Accent 2" w:semiHidden="0" w:uiPriority="70" w:unhideWhenUsed="0"/>
-    <w:lsdException w:name="Colorful Shading Accent 2" w:semiHidden="0" w:uiPriority="71" w:unhideWhenUsed="0"/>
-    <w:lsdException w:name="Colorful List Accent 2" w:semiHidden="0" w:uiPriority="72" w:unhideWhenUsed="0"/>
-    <w:lsdException w:name="Colorful Grid Accent 2" w:semiHidden="0" w:uiPriority="73" w:unhideWhenUsed="0"/>
-    <w:lsdException w:name="Light Shading Accent 3" w:semiHidden="0" w:uiPriority="60" w:unhideWhenUsed="0"/>
-    <w:lsdException w:name="Light List Accent 3" w:semiHidden="0" w:uiPriority="61" w:unhideWhenUsed="0"/>
-    <w:lsdException w:name="Light Grid Accent 3" w:semiHidden="0" w:uiPriority="62" w:unhideWhenUsed="0"/>
-    <w:lsdException w:name="Medium Shading 1 Accent 3" w:semiHidden="0" w:uiPriority="63" w:unhideWhenUsed="0"/>
-    <w:lsdException w:name="Medium Shading 2 Accent 3" w:semiHidden="0" w:uiPriority="64" w:unhideWhenUsed="0"/>
-    <w:lsdException w:name="Medium List 1 Accent 3" w:semiHidden="0" w:uiPriority="65" w:unhideWhenUsed="0"/>
-    <w:lsdException w:name="Medium List 2 Accent 3" w:semiHidden="0" w:uiPriority="66" w:unhideWhenUsed="0"/>
-    <w:lsdException w:name="Medium Grid 1 Accent 3" w:semiHidden="0" w:uiPriority="67" w:unhideWhenUsed="0"/>
-    <w:lsdException w:name="Medium Grid 2 Accent 3" w:semiHidden="0" w:uiPriority="68" w:unhideWhenUsed="0"/>
-    <w:lsdException w:name="Medium Grid 3 Accent 3" w:semiHidden="0" w:uiPriority="69" w:unhideWhenUsed="0"/>
-    <w:lsdException w:name="Dark List Accent 3" w:semiHidden="0" w:uiPriority="70" w:unhideWhenUsed="0"/>
-    <w:lsdException w:name="Colorful Shading Accent 3" w:semiHidden="0" w:uiPriority="71" w:unhideWhenUsed="0"/>
-    <w:lsdException w:name="Colorful List Accent 3" w:semiHidden="0" w:uiPriority="72" w:unhideWhenUsed="0"/>
-    <w:lsdException w:name="Colorful Grid Accent 3" w:semiHidden="0" w:uiPriority="73" w:unhideWhenUsed="0"/>
-    <w:lsdException w:name="Light Shading Accent 4" w:semiHidden="0" w:uiPriority="60" w:unhideWhenUsed="0"/>
-    <w:lsdException w:name="Light List Accent 4" w:semiHidden="0" w:uiPriority="61" w:unhideWhenUsed="0"/>
-    <w:lsdException w:name="Light Grid Accent 4" w:semiHidden="0" w:uiPriority="62" w:unhideWhenUsed="0"/>
-    <w:lsdException w:name="Medium Shading 1 Accent 4" w:semiHidden="0" w:uiPriority="63" w:unhideWhenUsed="0"/>
-    <w:lsdException w:name="Medium Shading 2 Accent 4" w:semiHidden="0" w:uiPriority="64" w:unhideWhenUsed="0"/>
-    <w:lsdException w:name="Medium List 1 Accent 4" w:semiHidden="0" w:uiPriority="65" w:unhideWhenUsed="0"/>
-    <w:lsdException w:name="Medium List 2 Accent 4" w:semiHidden="0" w:uiPriority="66" w:unhideWhenUsed="0"/>
-    <w:lsdException w:name="Medium Grid 1 Accent 4" w:semiHidden="0" w:uiPriority="67" w:unhideWhenUsed="0"/>
-    <w:lsdException w:name="Medium Grid 2 Accent 4" w:semiHidden="0" w:uiPriority="68" w:unhideWhenUsed="0"/>
-    <w:lsdException w:name="Medium Grid 3 Accent 4" w:semiHidden="0" w:uiPriority="69" w:unhideWhenUsed="0"/>
-    <w:lsdException w:name="Dark List Accent 4" w:semiHidden="0" w:uiPriority="70" w:unhideWhenUsed="0"/>
-    <w:lsdException w:name="Colorful Shading Accent 4" w:semiHidden="0" w:uiPriority="71" w:unhideWhenUsed="0"/>
-    <w:lsdException w:name="Colorful List Accent 4" w:semiHidden="0" w:uiPriority="72" w:unhideWhenUsed="0"/>
-    <w:lsdException w:name="Colorful Grid Accent 4" w:semiHidden="0" w:uiPriority="73" w:unhideWhenUsed="0"/>
-    <w:lsdException w:name="Light Shading Accent 5" w:semiHidden="0" w:uiPriority="60" w:unhideWhenUsed="0"/>
-    <w:lsdException w:name="Light List Accent 5" w:semiHidden="0" w:uiPriority="61" w:unhideWhenUsed="0"/>
-    <w:lsdException w:name="Light Grid Accent 5" w:semiHidden="0" w:uiPriority="62" w:unhideWhenUsed="0"/>
-    <w:lsdException w:name="Medium Shading 1 Accent 5" w:semiHidden="0" w:uiPriority="63" w:unhideWhenUsed="0"/>
-    <w:lsdException w:name="Medium Shading 2 Accent 5" w:semiHidden="0" w:uiPriority="64" w:unhideWhenUsed="0"/>
-    <w:lsdException w:name="Medium List 1 Accent 5" w:semiHidden="0" w:uiPriority="65" w:unhideWhenUsed="0"/>
-    <w:lsdException w:name="Medium List 2 Accent 5" w:semiHidden="0" w:uiPriority="66" w:unhideWhenUsed="0"/>
-    <w:lsdException w:name="Medium Grid 1 Accent 5" w:semiHidden="0" w:uiPriority="67" w:unhideWhenUsed="0"/>
-    <w:lsdException w:name="Medium Grid 2 Accent 5" w:semiHidden="0" w:uiPriority="68" w:unhideWhenUsed="0"/>
-    <w:lsdException w:name="Medium Grid 3 Accent 5" w:semiHidden="0" w:uiPriority="69" w:unhideWhenUsed="0"/>
-    <w:lsdException w:name="Dark List Accent 5" w:semiHidden="0" w:uiPriority="70" w:unhideWhenUsed="0"/>
-    <w:lsdException w:name="Colorful Shading Accent 5" w:semiHidden="0" w:uiPriority="71" w:unhideWhenUsed="0"/>
-    <w:lsdException w:name="Colorful List Accent 5" w:semiHidden="0" w:uiPriority="72" w:unhideWhenUsed="0"/>
-    <w:lsdException w:name="Colorful Grid Accent 5" w:semiHidden="0" w:uiPriority="73" w:unhideWhenUsed="0"/>
-    <w:lsdException w:name="Light Shading Accent 6" w:semiHidden="0" w:uiPriority="60" w:unhideWhenUsed="0"/>
-    <w:lsdException w:name="Light List Accent 6" w:semiHidden="0" w:uiPriority="61" w:unhideWhenUsed="0"/>
-    <w:lsdException w:name="Light Grid Accent 6" w:semiHidden="0" w:uiPriority="62" w:unhideWhenUsed="0"/>
-    <w:lsdException w:name="Medium Shading 1 Accent 6" w:semiHidden="0" w:uiPriority="63" w:unhideWhenUsed="0"/>
-    <w:lsdException w:name="Medium Shading 2 Accent 6" w:semiHidden="0" w:uiPriority="64" w:unhideWhenUsed="0"/>
-    <w:lsdException w:name="Medium List 1 Accent 6" w:semiHidden="0" w:uiPriority="65" w:unhideWhenUsed="0"/>
-    <w:lsdException w:name="Medium List 2 Accent 6" w:semiHidden="0" w:uiPriority="66" w:unhideWhenUsed="0"/>
-    <w:lsdException w:name="Medium Grid 1 Accent 6" w:semiHidden="0" w:uiPriority="67" w:unhideWhenUsed="0"/>
-    <w:lsdException w:name="Medium Grid 2 Accent 6" w:semiHidden="0" w:uiPriority="68" w:unhideWhenUsed="0"/>
-    <w:lsdException w:name="Medium Grid 3 Accent 6" w:semiHidden="0" w:uiPriority="69" w:unhideWhenUsed="0"/>
-    <w:lsdException w:name="Dark List Accent 6" w:semiHidden="0" w:uiPriority="70" w:unhideWhenUsed="0"/>
-    <w:lsdException w:name="Colorful Shading Accent 6" w:semiHidden="0" w:uiPriority="71" w:unhideWhenUsed="0"/>
-    <w:lsdException w:name="Colorful List Accent 6" w:semiHidden="0" w:uiPriority="72" w:unhideWhenUsed="0"/>
-    <w:lsdException w:name="Colorful Grid Accent 6" w:semiHidden="0" w:uiPriority="73" w:unhideWhenUsed="0"/>
-    <w:lsdException w:name="Subtle Emphasis" w:semiHidden="0" w:uiPriority="19" w:unhideWhenUsed="0" w:qFormat="1"/>
-    <w:lsdException w:name="Intense Emphasis" w:semiHidden="0" w:uiPriority="21" w:unhideWhenUsed="0" w:qFormat="1"/>
-    <w:lsdException w:name="Subtle Reference" w:semiHidden="0" w:uiPriority="31" w:unhideWhenUsed="0" w:qFormat="1"/>
-    <w:lsdException w:name="Intense Reference" w:semiHidden="0" w:uiPriority="32" w:unhideWhenUsed="0" w:qFormat="1"/>
-    <w:lsdException w:name="Book Title" w:semiHidden="0" w:uiPriority="33" w:unhideWhenUsed="0" w:qFormat="1"/>
-    <w:lsdException w:name="Bibliography" w:uiPriority="37"/>
-    <w:lsdException w:name="TOC Heading" w:uiPriority="39" w:qFormat="1"/>
-  </w:latentStyles>
-  <w:style w:type="paragraph" w:default="1" w:styleId="Normal">
-    <w:name w:val="Normal"/>
-    <w:qFormat/>
-  </w:style>
-  <w:style w:type="character" w:default="1" w:styleId="Fuentedeprrafopredeter">
-    <w:name w:val="Default Paragraph Font"/>
-    <w:uiPriority w:val="1"/>
-    <w:semiHidden/>
-    <w:unhideWhenUsed/>
-  </w:style>
-  <w:style w:type="table" w:default="1" w:styleId="Tablanormal">
-    <w:name w:val="Normal Table"/>
-    <w:uiPriority w:val="99"/>
-    <w:semiHidden/>
-    <w:unhideWhenUsed/>
-    <w:tblPr>
-      <w:tblInd w:w="0" w:type="dxa"/>
-      <w:tblCellMar>
-        <w:top w:w="0" w:type="dxa"/>
-        <w:left w:w="108" w:type="dxa"/>
-        <w:bottom w:w="0" w:type="dxa"/>
-        <w:right w:w="108" w:type="dxa"/>
-      </w:tblCellMar>
-    </w:tblPr>
-  </w:style>
-  <w:style w:type="numbering" w:default="1" w:styleId="Sinlista">
-    <w:name w:val="No List"/>
-    <w:uiPriority w:val="99"/>
-    <w:semiHidden/>
-    <w:unhideWhenUsed/>
-  </w:style>
-  <w:style w:type="paragraph" w:customStyle="1" w:styleId="3426A70A8BE9454AA0CE281790E84365">
-    <w:name w:val="3426A70A8BE9454AA0CE281790E84365"/>
-    <w:rsid w:val="00CF7B52"/>
-  </w:style>
-  <w:style w:type="paragraph" w:customStyle="1" w:styleId="85C83935D9F94F58A758955DD78CB32D">
-    <w:name w:val="85C83935D9F94F58A758955DD78CB32D"/>
-    <w:rsid w:val="00CF7B52"/>
-  </w:style>
-  <w:style w:type="paragraph" w:customStyle="1" w:styleId="8D18BBE53ED24FA89D22714252D76473">
-    <w:name w:val="8D18BBE53ED24FA89D22714252D76473"/>
-    <w:rsid w:val="00CF7B52"/>
-  </w:style>
-  <w:style w:type="paragraph" w:customStyle="1" w:styleId="F1EF804F69824938AF2DB7B2A15AF1C9">
-    <w:name w:val="F1EF804F69824938AF2DB7B2A15AF1C9"/>
-    <w:rsid w:val="00CF7B52"/>
-  </w:style>
-  <w:style w:type="paragraph" w:customStyle="1" w:styleId="0734E4DCCD8B4B398A8DE3325C3CEA55">
-    <w:name w:val="0734E4DCCD8B4B398A8DE3325C3CEA55"/>
-    <w:rsid w:val="00CF7B52"/>
-  </w:style>
-  <w:style w:type="paragraph" w:customStyle="1" w:styleId="6C605153FC0E4445AC0ECF77FBF6FF06">
-    <w:name w:val="6C605153FC0E4445AC0ECF77FBF6FF06"/>
-    <w:rsid w:val="00CF7B52"/>
-  </w:style>
-</w:styles>
-</file>
-
-<file path=word/glossary/webSettings.xml><?xml version="1.0" encoding="utf-8"?>
-<w:webSettings xmlns:mc="http://schemas.openxmlformats.org/markup-compatibility/2006" xmlns:r="http://schemas.openxmlformats.org/officeDocument/2006/relationships" xmlns:w="http://schemas.openxmlformats.org/wordprocessingml/2006/main" xmlns:w14="http://schemas.microsoft.com/office/word/2010/wordml" mc:Ignorable="w14">
-  <w:optimizeForBrowser/>
-  <w:allowPNG/>
-</w:webSettings>
 </file>
 
 <file path=word/theme/theme1.xml><?xml version="1.0" encoding="utf-8"?>
@@ -18385,7 +19560,7 @@
 </file>
 
 <file path=customXml/itemProps2.xml><?xml version="1.0" encoding="utf-8"?>
-<ds:datastoreItem xmlns:ds="http://schemas.openxmlformats.org/officeDocument/2006/customXml" ds:itemID="{EC3C02F9-D860-4D60-AF9D-4D83A9BA3968}">
+<ds:datastoreItem xmlns:ds="http://schemas.openxmlformats.org/officeDocument/2006/customXml" ds:itemID="{13DD8A35-15C9-4128-9B3C-556F69E454E0}">
   <ds:schemaRefs>
     <ds:schemaRef ds:uri="http://schemas.openxmlformats.org/officeDocument/2006/bibliography"/>
   </ds:schemaRefs>

</xml_diff>

<commit_message>
PP_PMC_PPRO_1.1_2015_Plan de Proyecto          12                             24
paginas 1 cuadro 1
</commit_message>
<xml_diff>
--- a/Documentacion/CMMI Nivel 2/Area PP_PMC/plan_de_proyecto.docx
+++ b/Documentacion/CMMI Nivel 2/Area PP_PMC/plan_de_proyecto.docx
@@ -3590,10 +3590,10 @@
             <v:path o:extrusionok="f" gradientshapeok="t" o:connecttype="rect"/>
             <o:lock v:ext="edit" aspectratio="t"/>
           </v:shapetype>
-          <v:shape id="_x0000_i1025" type="#_x0000_t75" style="width:425.15pt;height:217.7pt" o:ole="">
+          <v:shape id="_x0000_i1025" type="#_x0000_t75" style="width:425.25pt;height:217.5pt" o:ole="">
             <v:imagedata r:id="rId11" o:title=""/>
           </v:shape>
-          <o:OLEObject Type="Embed" ProgID="Visio.Drawing.11" ShapeID="_x0000_i1025" DrawAspect="Content" ObjectID="_1486439699" r:id="rId12"/>
+          <o:OLEObject Type="Embed" ProgID="Visio.Drawing.11" ShapeID="_x0000_i1025" DrawAspect="Content" ObjectID="_1486442354" r:id="rId12"/>
         </w:object>
       </w:r>
     </w:p>
@@ -3826,10 +3826,10 @@
       </w:pPr>
       <w:r>
         <w:object w:dxaOrig="10719" w:dyaOrig="5992">
-          <v:shape id="_x0000_i1026" type="#_x0000_t75" style="width:415.7pt;height:231.45pt" o:ole="">
+          <v:shape id="_x0000_i1026" type="#_x0000_t75" style="width:416.25pt;height:231.75pt" o:ole="">
             <v:imagedata r:id="rId13" o:title=""/>
           </v:shape>
-          <o:OLEObject Type="Embed" ProgID="Visio.Drawing.11" ShapeID="_x0000_i1026" DrawAspect="Content" ObjectID="_1486439700" r:id="rId14"/>
+          <o:OLEObject Type="Embed" ProgID="Visio.Drawing.11" ShapeID="_x0000_i1026" DrawAspect="Content" ObjectID="_1486442355" r:id="rId14"/>
         </w:object>
       </w:r>
       <w:r>
@@ -4199,10 +4199,10 @@
       </w:pPr>
       <w:r>
         <w:object w:dxaOrig="6805" w:dyaOrig="3996">
-          <v:shape id="_x0000_i1027" type="#_x0000_t75" style="width:379.7pt;height:219.45pt" o:ole="">
+          <v:shape id="_x0000_i1027" type="#_x0000_t75" style="width:379.5pt;height:219.75pt" o:ole="">
             <v:imagedata r:id="rId15" o:title=""/>
           </v:shape>
-          <o:OLEObject Type="Embed" ProgID="Visio.Drawing.11" ShapeID="_x0000_i1027" DrawAspect="Content" ObjectID="_1486439701" r:id="rId16"/>
+          <o:OLEObject Type="Embed" ProgID="Visio.Drawing.11" ShapeID="_x0000_i1027" DrawAspect="Content" ObjectID="_1486442356" r:id="rId16"/>
         </w:object>
       </w:r>
     </w:p>
@@ -4880,10 +4880,10 @@
       </w:pPr>
       <w:r>
         <w:object w:dxaOrig="5975" w:dyaOrig="4846">
-          <v:shape id="_x0000_i1028" type="#_x0000_t75" style="width:288.85pt;height:234pt" o:ole="">
+          <v:shape id="_x0000_i1028" type="#_x0000_t75" style="width:288.75pt;height:234pt" o:ole="">
             <v:imagedata r:id="rId17" o:title=""/>
           </v:shape>
-          <o:OLEObject Type="Embed" ProgID="Visio.Drawing.11" ShapeID="_x0000_i1028" DrawAspect="Content" ObjectID="_1486439702" r:id="rId18"/>
+          <o:OLEObject Type="Embed" ProgID="Visio.Drawing.11" ShapeID="_x0000_i1028" DrawAspect="Content" ObjectID="_1486442357" r:id="rId18"/>
         </w:object>
       </w:r>
     </w:p>
@@ -6658,10 +6658,10 @@
       </w:pPr>
       <w:r>
         <w:object w:dxaOrig="6915" w:dyaOrig="4165">
-          <v:shape id="_x0000_i1029" type="#_x0000_t75" style="width:325.7pt;height:196.3pt" o:ole="">
+          <v:shape id="_x0000_i1029" type="#_x0000_t75" style="width:325.5pt;height:196.5pt" o:ole="">
             <v:imagedata r:id="rId19" o:title=""/>
           </v:shape>
-          <o:OLEObject Type="Embed" ProgID="Visio.Drawing.11" ShapeID="_x0000_i1029" DrawAspect="Content" ObjectID="_1486439703" r:id="rId20"/>
+          <o:OLEObject Type="Embed" ProgID="Visio.Drawing.11" ShapeID="_x0000_i1029" DrawAspect="Content" ObjectID="_1486442358" r:id="rId20"/>
         </w:object>
       </w:r>
     </w:p>
@@ -8799,10 +8799,10 @@
       </w:pPr>
       <w:r>
         <w:object w:dxaOrig="8928" w:dyaOrig="4676">
-          <v:shape id="_x0000_i1030" type="#_x0000_t75" style="width:384pt;height:200.55pt" o:ole="">
+          <v:shape id="_x0000_i1030" type="#_x0000_t75" style="width:384pt;height:200.25pt" o:ole="">
             <v:imagedata r:id="rId21" o:title=""/>
           </v:shape>
-          <o:OLEObject Type="Embed" ProgID="Visio.Drawing.11" ShapeID="_x0000_i1030" DrawAspect="Content" ObjectID="_1486439704" r:id="rId22"/>
+          <o:OLEObject Type="Embed" ProgID="Visio.Drawing.11" ShapeID="_x0000_i1030" DrawAspect="Content" ObjectID="_1486442359" r:id="rId22"/>
         </w:object>
       </w:r>
     </w:p>
@@ -10617,10 +10617,10 @@
       </w:pPr>
       <w:r>
         <w:object w:dxaOrig="5554" w:dyaOrig="7533">
-          <v:shape id="_x0000_i1031" type="#_x0000_t75" style="width:173.15pt;height:234.85pt" o:ole="">
+          <v:shape id="_x0000_i1031" type="#_x0000_t75" style="width:173.25pt;height:234.75pt" o:ole="">
             <v:imagedata r:id="rId23" o:title=""/>
           </v:shape>
-          <o:OLEObject Type="Embed" ProgID="Visio.Drawing.11" ShapeID="_x0000_i1031" DrawAspect="Content" ObjectID="_1486439705" r:id="rId24"/>
+          <o:OLEObject Type="Embed" ProgID="Visio.Drawing.11" ShapeID="_x0000_i1031" DrawAspect="Content" ObjectID="_1486442360" r:id="rId24"/>
         </w:object>
       </w:r>
     </w:p>
@@ -15328,7 +15328,6 @@
               </w:rPr>
               <w:t xml:space="preserve">Siglas </w:t>
             </w:r>
-            <w:proofErr w:type="spellStart"/>
             <w:r>
               <w:rPr>
                 <w:rFonts w:ascii="Arial" w:eastAsia="Times New Roman" w:hAnsi="Arial" w:cs="Arial"/>
@@ -15338,9 +15337,8 @@
                 <w:szCs w:val="20"/>
                 <w:lang w:eastAsia="es-PE"/>
               </w:rPr>
-              <w:t>Area</w:t>
-            </w:r>
-            <w:proofErr w:type="spellEnd"/>
+              <w:t>Área</w:t>
+            </w:r>
           </w:p>
         </w:tc>
         <w:tc>
@@ -16047,8 +16045,6 @@
               </w:rPr>
               <w:t>PGPRO</w:t>
             </w:r>
-            <w:bookmarkStart w:id="0" w:name="_GoBack"/>
-            <w:bookmarkEnd w:id="0"/>
           </w:p>
         </w:tc>
         <w:tc>
@@ -19988,6 +19984,1050 @@
       </w:pPr>
     </w:p>
     <w:p>
+      <w:r>
+        <w:t xml:space="preserve">Para el área Administrativa y de archivo la nomenclatura seria </w:t>
+      </w:r>
+      <w:proofErr w:type="spellStart"/>
+      <w:r>
+        <w:t>asi</w:t>
+      </w:r>
+      <w:proofErr w:type="spellEnd"/>
+      <w:r>
+        <w:t xml:space="preserve">: </w:t>
+      </w:r>
+    </w:p>
+    <w:tbl>
+      <w:tblPr>
+        <w:tblW w:w="6020" w:type="dxa"/>
+        <w:jc w:val="center"/>
+        <w:tblInd w:w="55" w:type="dxa"/>
+        <w:tblBorders>
+          <w:top w:val="single" w:sz="8" w:space="0" w:color="auto"/>
+          <w:left w:val="single" w:sz="4" w:space="0" w:color="auto"/>
+          <w:bottom w:val="single" w:sz="8" w:space="0" w:color="auto"/>
+          <w:right w:val="single" w:sz="8" w:space="0" w:color="auto"/>
+          <w:insideH w:val="single" w:sz="8" w:space="0" w:color="auto"/>
+          <w:insideV w:val="single" w:sz="8" w:space="0" w:color="auto"/>
+        </w:tblBorders>
+        <w:tblCellMar>
+          <w:left w:w="70" w:type="dxa"/>
+          <w:right w:w="70" w:type="dxa"/>
+        </w:tblCellMar>
+        <w:tblLook w:val="04A0" w:firstRow="1" w:lastRow="0" w:firstColumn="1" w:lastColumn="0" w:noHBand="0" w:noVBand="1"/>
+      </w:tblPr>
+      <w:tblGrid>
+        <w:gridCol w:w="6020"/>
+      </w:tblGrid>
+      <w:tr>
+        <w:trPr>
+          <w:trHeight w:val="525"/>
+          <w:jc w:val="center"/>
+        </w:trPr>
+        <w:tc>
+          <w:tcPr>
+            <w:tcW w:w="6020" w:type="dxa"/>
+            <w:shd w:val="clear" w:color="000000" w:fill="DCE6F1"/>
+            <w:vAlign w:val="center"/>
+            <w:hideMark/>
+          </w:tcPr>
+          <w:p>
+            <w:pPr>
+              <w:spacing w:after="0" w:line="240" w:lineRule="auto"/>
+              <w:jc w:val="center"/>
+              <w:rPr>
+                <w:rFonts w:ascii="Arial" w:eastAsia="Times New Roman" w:hAnsi="Arial" w:cs="Arial"/>
+                <w:color w:val="000000"/>
+                <w:sz w:val="20"/>
+                <w:szCs w:val="20"/>
+                <w:lang w:eastAsia="es-PE"/>
+              </w:rPr>
+            </w:pPr>
+            <w:r>
+              <w:rPr>
+                <w:rFonts w:ascii="Arial" w:eastAsia="Times New Roman" w:hAnsi="Arial" w:cs="Arial"/>
+                <w:color w:val="000000"/>
+                <w:sz w:val="20"/>
+                <w:szCs w:val="20"/>
+                <w:lang w:eastAsia="es-PE"/>
+              </w:rPr>
+              <w:t>NOMENCLATURA ARCHIVOS ADMINISTRATIVOS</w:t>
+            </w:r>
+          </w:p>
+        </w:tc>
+      </w:tr>
+      <w:tr>
+        <w:trPr>
+          <w:trHeight w:val="315"/>
+          <w:jc w:val="center"/>
+        </w:trPr>
+        <w:tc>
+          <w:tcPr>
+            <w:tcW w:w="6020" w:type="dxa"/>
+            <w:shd w:val="clear" w:color="000000" w:fill="DCE6F1"/>
+            <w:vAlign w:val="center"/>
+            <w:hideMark/>
+          </w:tcPr>
+          <w:p>
+            <w:pPr>
+              <w:spacing w:after="0" w:line="240" w:lineRule="auto"/>
+              <w:jc w:val="center"/>
+              <w:rPr>
+                <w:rFonts w:ascii="Arial" w:eastAsia="Times New Roman" w:hAnsi="Arial" w:cs="Arial"/>
+                <w:color w:val="000000"/>
+                <w:sz w:val="20"/>
+                <w:szCs w:val="20"/>
+                <w:lang w:eastAsia="es-PE"/>
+              </w:rPr>
+            </w:pPr>
+            <w:r>
+              <w:rPr>
+                <w:rFonts w:ascii="Arial" w:eastAsia="Times New Roman" w:hAnsi="Arial" w:cs="Arial"/>
+                <w:color w:val="000000"/>
+                <w:sz w:val="20"/>
+                <w:szCs w:val="20"/>
+                <w:lang w:eastAsia="es-PE"/>
+              </w:rPr>
+              <w:t>C+B+D+E+A</w:t>
+            </w:r>
+          </w:p>
+        </w:tc>
+      </w:tr>
+      <w:tr>
+        <w:trPr>
+          <w:trHeight w:val="315"/>
+          <w:jc w:val="center"/>
+        </w:trPr>
+        <w:tc>
+          <w:tcPr>
+            <w:tcW w:w="6020" w:type="dxa"/>
+            <w:shd w:val="clear" w:color="auto" w:fill="auto"/>
+            <w:vAlign w:val="center"/>
+            <w:hideMark/>
+          </w:tcPr>
+          <w:p>
+            <w:pPr>
+              <w:spacing w:after="0" w:line="240" w:lineRule="auto"/>
+              <w:jc w:val="center"/>
+              <w:rPr>
+                <w:rFonts w:ascii="Arial" w:eastAsia="Times New Roman" w:hAnsi="Arial" w:cs="Arial"/>
+                <w:color w:val="000000"/>
+                <w:sz w:val="16"/>
+                <w:szCs w:val="16"/>
+                <w:lang w:eastAsia="es-PE"/>
+              </w:rPr>
+            </w:pPr>
+            <w:r>
+              <w:rPr>
+                <w:rFonts w:ascii="Arial" w:eastAsia="Times New Roman" w:hAnsi="Arial" w:cs="Arial"/>
+                <w:color w:val="000000"/>
+                <w:sz w:val="16"/>
+                <w:szCs w:val="16"/>
+                <w:lang w:eastAsia="es-PE"/>
+              </w:rPr>
+              <w:t>PP_PMC_PPRO_#_2015_Plan de Proyecto</w:t>
+            </w:r>
+          </w:p>
+        </w:tc>
+      </w:tr>
+      <w:tr>
+        <w:trPr>
+          <w:trHeight w:val="315"/>
+          <w:jc w:val="center"/>
+        </w:trPr>
+        <w:tc>
+          <w:tcPr>
+            <w:tcW w:w="6020" w:type="dxa"/>
+            <w:shd w:val="clear" w:color="auto" w:fill="auto"/>
+            <w:vAlign w:val="center"/>
+            <w:hideMark/>
+          </w:tcPr>
+          <w:p>
+            <w:pPr>
+              <w:spacing w:after="0" w:line="240" w:lineRule="auto"/>
+              <w:jc w:val="center"/>
+              <w:rPr>
+                <w:rFonts w:ascii="Arial" w:eastAsia="Times New Roman" w:hAnsi="Arial" w:cs="Arial"/>
+                <w:color w:val="000000"/>
+                <w:sz w:val="16"/>
+                <w:szCs w:val="16"/>
+                <w:lang w:eastAsia="es-PE"/>
+              </w:rPr>
+            </w:pPr>
+            <w:r>
+              <w:rPr>
+                <w:rFonts w:ascii="Arial" w:eastAsia="Times New Roman" w:hAnsi="Arial" w:cs="Arial"/>
+                <w:color w:val="000000"/>
+                <w:sz w:val="16"/>
+                <w:szCs w:val="16"/>
+                <w:lang w:eastAsia="es-PE"/>
+              </w:rPr>
+              <w:t>PP_PMC_CPRO_#_2015_Cronograma de Proyecto</w:t>
+            </w:r>
+          </w:p>
+        </w:tc>
+      </w:tr>
+      <w:tr>
+        <w:trPr>
+          <w:trHeight w:val="315"/>
+          <w:jc w:val="center"/>
+        </w:trPr>
+        <w:tc>
+          <w:tcPr>
+            <w:tcW w:w="6020" w:type="dxa"/>
+            <w:shd w:val="clear" w:color="auto" w:fill="auto"/>
+            <w:vAlign w:val="center"/>
+            <w:hideMark/>
+          </w:tcPr>
+          <w:p>
+            <w:pPr>
+              <w:spacing w:after="0" w:line="240" w:lineRule="auto"/>
+              <w:jc w:val="center"/>
+              <w:rPr>
+                <w:rFonts w:ascii="Arial" w:eastAsia="Times New Roman" w:hAnsi="Arial" w:cs="Arial"/>
+                <w:color w:val="000000"/>
+                <w:sz w:val="16"/>
+                <w:szCs w:val="16"/>
+                <w:lang w:eastAsia="es-PE"/>
+              </w:rPr>
+            </w:pPr>
+            <w:r>
+              <w:rPr>
+                <w:rFonts w:ascii="Arial" w:eastAsia="Times New Roman" w:hAnsi="Arial" w:cs="Arial"/>
+                <w:color w:val="000000"/>
+                <w:sz w:val="16"/>
+                <w:szCs w:val="16"/>
+                <w:lang w:eastAsia="es-PE"/>
+              </w:rPr>
+              <w:t>PP_PMC_PGPRO_#_2015_Proceso Gestión de Proyectos</w:t>
+            </w:r>
+          </w:p>
+        </w:tc>
+      </w:tr>
+      <w:tr>
+        <w:trPr>
+          <w:trHeight w:val="315"/>
+          <w:jc w:val="center"/>
+        </w:trPr>
+        <w:tc>
+          <w:tcPr>
+            <w:tcW w:w="6020" w:type="dxa"/>
+            <w:shd w:val="clear" w:color="auto" w:fill="auto"/>
+            <w:vAlign w:val="center"/>
+            <w:hideMark/>
+          </w:tcPr>
+          <w:p>
+            <w:pPr>
+              <w:spacing w:after="0" w:line="240" w:lineRule="auto"/>
+              <w:jc w:val="center"/>
+              <w:rPr>
+                <w:rFonts w:ascii="Arial" w:eastAsia="Times New Roman" w:hAnsi="Arial" w:cs="Arial"/>
+                <w:color w:val="000000"/>
+                <w:sz w:val="16"/>
+                <w:szCs w:val="16"/>
+                <w:lang w:eastAsia="es-PE"/>
+              </w:rPr>
+            </w:pPr>
+            <w:r>
+              <w:rPr>
+                <w:rFonts w:ascii="Arial" w:eastAsia="Times New Roman" w:hAnsi="Arial" w:cs="Arial"/>
+                <w:color w:val="000000"/>
+                <w:sz w:val="16"/>
+                <w:szCs w:val="16"/>
+                <w:lang w:eastAsia="es-PE"/>
+              </w:rPr>
+              <w:t>PP_PMC_ARI_#_2015_Acta de Reunión Interna</w:t>
+            </w:r>
+          </w:p>
+        </w:tc>
+      </w:tr>
+      <w:tr>
+        <w:trPr>
+          <w:trHeight w:val="315"/>
+          <w:jc w:val="center"/>
+        </w:trPr>
+        <w:tc>
+          <w:tcPr>
+            <w:tcW w:w="6020" w:type="dxa"/>
+            <w:shd w:val="clear" w:color="auto" w:fill="auto"/>
+            <w:vAlign w:val="center"/>
+            <w:hideMark/>
+          </w:tcPr>
+          <w:p>
+            <w:pPr>
+              <w:spacing w:after="0" w:line="240" w:lineRule="auto"/>
+              <w:jc w:val="center"/>
+              <w:rPr>
+                <w:rFonts w:ascii="Arial" w:eastAsia="Times New Roman" w:hAnsi="Arial" w:cs="Arial"/>
+                <w:color w:val="000000"/>
+                <w:sz w:val="16"/>
+                <w:szCs w:val="16"/>
+                <w:lang w:eastAsia="es-PE"/>
+              </w:rPr>
+            </w:pPr>
+            <w:r>
+              <w:rPr>
+                <w:rFonts w:ascii="Arial" w:eastAsia="Times New Roman" w:hAnsi="Arial" w:cs="Arial"/>
+                <w:color w:val="000000"/>
+                <w:sz w:val="16"/>
+                <w:szCs w:val="16"/>
+                <w:lang w:eastAsia="es-PE"/>
+              </w:rPr>
+              <w:t>PP_PMC_ARE_#_2015_Acta de Reunión Externa</w:t>
+            </w:r>
+          </w:p>
+        </w:tc>
+      </w:tr>
+      <w:tr>
+        <w:trPr>
+          <w:trHeight w:val="315"/>
+          <w:jc w:val="center"/>
+        </w:trPr>
+        <w:tc>
+          <w:tcPr>
+            <w:tcW w:w="6020" w:type="dxa"/>
+            <w:shd w:val="clear" w:color="auto" w:fill="auto"/>
+            <w:vAlign w:val="center"/>
+            <w:hideMark/>
+          </w:tcPr>
+          <w:p>
+            <w:pPr>
+              <w:spacing w:after="0" w:line="240" w:lineRule="auto"/>
+              <w:jc w:val="center"/>
+              <w:rPr>
+                <w:rFonts w:ascii="Arial" w:eastAsia="Times New Roman" w:hAnsi="Arial" w:cs="Arial"/>
+                <w:color w:val="000000"/>
+                <w:sz w:val="16"/>
+                <w:szCs w:val="16"/>
+                <w:lang w:eastAsia="es-PE"/>
+              </w:rPr>
+            </w:pPr>
+            <w:r>
+              <w:rPr>
+                <w:rFonts w:ascii="Arial" w:eastAsia="Times New Roman" w:hAnsi="Arial" w:cs="Arial"/>
+                <w:color w:val="000000"/>
+                <w:sz w:val="16"/>
+                <w:szCs w:val="16"/>
+                <w:lang w:eastAsia="es-PE"/>
+              </w:rPr>
+              <w:t>REQM_MT_#_2015_Matriz de Trazabilidad de Requerimientos</w:t>
+            </w:r>
+          </w:p>
+        </w:tc>
+      </w:tr>
+      <w:tr>
+        <w:trPr>
+          <w:trHeight w:val="315"/>
+          <w:jc w:val="center"/>
+        </w:trPr>
+        <w:tc>
+          <w:tcPr>
+            <w:tcW w:w="6020" w:type="dxa"/>
+            <w:shd w:val="clear" w:color="auto" w:fill="auto"/>
+            <w:vAlign w:val="center"/>
+            <w:hideMark/>
+          </w:tcPr>
+          <w:p>
+            <w:pPr>
+              <w:spacing w:after="0" w:line="240" w:lineRule="auto"/>
+              <w:jc w:val="center"/>
+              <w:rPr>
+                <w:rFonts w:ascii="Arial" w:eastAsia="Times New Roman" w:hAnsi="Arial" w:cs="Arial"/>
+                <w:color w:val="000000"/>
+                <w:sz w:val="16"/>
+                <w:szCs w:val="16"/>
+                <w:lang w:eastAsia="es-PE"/>
+              </w:rPr>
+            </w:pPr>
+            <w:r>
+              <w:rPr>
+                <w:rFonts w:ascii="Arial" w:eastAsia="Times New Roman" w:hAnsi="Arial" w:cs="Arial"/>
+                <w:color w:val="000000"/>
+                <w:sz w:val="16"/>
+                <w:szCs w:val="16"/>
+                <w:lang w:eastAsia="es-PE"/>
+              </w:rPr>
+              <w:t>REQM_LMR_#_2015_Lista Maestra de Requerimientos</w:t>
+            </w:r>
+          </w:p>
+        </w:tc>
+      </w:tr>
+      <w:tr>
+        <w:trPr>
+          <w:trHeight w:val="315"/>
+          <w:jc w:val="center"/>
+        </w:trPr>
+        <w:tc>
+          <w:tcPr>
+            <w:tcW w:w="6020" w:type="dxa"/>
+            <w:shd w:val="clear" w:color="auto" w:fill="auto"/>
+            <w:vAlign w:val="center"/>
+            <w:hideMark/>
+          </w:tcPr>
+          <w:p>
+            <w:pPr>
+              <w:spacing w:after="0" w:line="240" w:lineRule="auto"/>
+              <w:jc w:val="center"/>
+              <w:rPr>
+                <w:rFonts w:ascii="Arial" w:eastAsia="Times New Roman" w:hAnsi="Arial" w:cs="Arial"/>
+                <w:color w:val="000000"/>
+                <w:sz w:val="16"/>
+                <w:szCs w:val="16"/>
+                <w:lang w:eastAsia="es-PE"/>
+              </w:rPr>
+            </w:pPr>
+            <w:r>
+              <w:rPr>
+                <w:rFonts w:ascii="Arial" w:eastAsia="Times New Roman" w:hAnsi="Arial" w:cs="Arial"/>
+                <w:color w:val="000000"/>
+                <w:sz w:val="16"/>
+                <w:szCs w:val="16"/>
+                <w:lang w:eastAsia="es-PE"/>
+              </w:rPr>
+              <w:t>PP_PMC_REGR_#_20</w:t>
+            </w:r>
+            <w:bookmarkStart w:id="0" w:name="_GoBack"/>
+            <w:bookmarkEnd w:id="0"/>
+            <w:r>
+              <w:rPr>
+                <w:rFonts w:ascii="Arial" w:eastAsia="Times New Roman" w:hAnsi="Arial" w:cs="Arial"/>
+                <w:color w:val="000000"/>
+                <w:sz w:val="16"/>
+                <w:szCs w:val="16"/>
+                <w:lang w:eastAsia="es-PE"/>
+              </w:rPr>
+              <w:t>15_Registro de Riesgos</w:t>
+            </w:r>
+          </w:p>
+        </w:tc>
+      </w:tr>
+      <w:tr>
+        <w:trPr>
+          <w:trHeight w:val="315"/>
+          <w:jc w:val="center"/>
+        </w:trPr>
+        <w:tc>
+          <w:tcPr>
+            <w:tcW w:w="6020" w:type="dxa"/>
+            <w:shd w:val="clear" w:color="auto" w:fill="auto"/>
+            <w:vAlign w:val="center"/>
+            <w:hideMark/>
+          </w:tcPr>
+          <w:p>
+            <w:pPr>
+              <w:spacing w:after="0" w:line="240" w:lineRule="auto"/>
+              <w:jc w:val="center"/>
+              <w:rPr>
+                <w:rFonts w:ascii="Arial" w:eastAsia="Times New Roman" w:hAnsi="Arial" w:cs="Arial"/>
+                <w:color w:val="000000"/>
+                <w:sz w:val="16"/>
+                <w:szCs w:val="16"/>
+                <w:lang w:eastAsia="es-PE"/>
+              </w:rPr>
+            </w:pPr>
+            <w:r>
+              <w:rPr>
+                <w:rFonts w:ascii="Arial" w:eastAsia="Times New Roman" w:hAnsi="Arial" w:cs="Arial"/>
+                <w:color w:val="000000"/>
+                <w:sz w:val="16"/>
+                <w:szCs w:val="16"/>
+                <w:lang w:eastAsia="es-PE"/>
+              </w:rPr>
+              <w:lastRenderedPageBreak/>
+              <w:t>REQM_PGR_#_2015_Proceso Gestión Requerimientos</w:t>
+            </w:r>
+          </w:p>
+        </w:tc>
+      </w:tr>
+      <w:tr>
+        <w:trPr>
+          <w:trHeight w:val="315"/>
+          <w:jc w:val="center"/>
+        </w:trPr>
+        <w:tc>
+          <w:tcPr>
+            <w:tcW w:w="6020" w:type="dxa"/>
+            <w:shd w:val="clear" w:color="auto" w:fill="auto"/>
+            <w:vAlign w:val="center"/>
+            <w:hideMark/>
+          </w:tcPr>
+          <w:p>
+            <w:pPr>
+              <w:spacing w:after="0" w:line="240" w:lineRule="auto"/>
+              <w:jc w:val="center"/>
+              <w:rPr>
+                <w:rFonts w:ascii="Arial" w:eastAsia="Times New Roman" w:hAnsi="Arial" w:cs="Arial"/>
+                <w:color w:val="000000"/>
+                <w:sz w:val="16"/>
+                <w:szCs w:val="16"/>
+                <w:lang w:eastAsia="es-PE"/>
+              </w:rPr>
+            </w:pPr>
+            <w:r>
+              <w:rPr>
+                <w:rFonts w:ascii="Arial" w:eastAsia="Times New Roman" w:hAnsi="Arial" w:cs="Arial"/>
+                <w:color w:val="000000"/>
+                <w:sz w:val="16"/>
+                <w:szCs w:val="16"/>
+                <w:lang w:eastAsia="es-PE"/>
+              </w:rPr>
+              <w:t>MA_FIME_#_2015_Ficha  de Métrica</w:t>
+            </w:r>
+          </w:p>
+        </w:tc>
+      </w:tr>
+      <w:tr>
+        <w:trPr>
+          <w:trHeight w:val="315"/>
+          <w:jc w:val="center"/>
+        </w:trPr>
+        <w:tc>
+          <w:tcPr>
+            <w:tcW w:w="6020" w:type="dxa"/>
+            <w:shd w:val="clear" w:color="auto" w:fill="auto"/>
+            <w:vAlign w:val="center"/>
+            <w:hideMark/>
+          </w:tcPr>
+          <w:p>
+            <w:pPr>
+              <w:spacing w:after="0" w:line="240" w:lineRule="auto"/>
+              <w:jc w:val="center"/>
+              <w:rPr>
+                <w:rFonts w:ascii="Arial" w:eastAsia="Times New Roman" w:hAnsi="Arial" w:cs="Arial"/>
+                <w:color w:val="000000"/>
+                <w:sz w:val="16"/>
+                <w:szCs w:val="16"/>
+                <w:lang w:eastAsia="es-PE"/>
+              </w:rPr>
+            </w:pPr>
+            <w:r>
+              <w:rPr>
+                <w:rFonts w:ascii="Arial" w:eastAsia="Times New Roman" w:hAnsi="Arial" w:cs="Arial"/>
+                <w:color w:val="000000"/>
+                <w:sz w:val="16"/>
+                <w:szCs w:val="16"/>
+                <w:lang w:eastAsia="es-PE"/>
+              </w:rPr>
+              <w:t>PPQA_HGPRD_#_2015_Herramienta Gestión QA de Productos</w:t>
+            </w:r>
+          </w:p>
+        </w:tc>
+      </w:tr>
+      <w:tr>
+        <w:trPr>
+          <w:trHeight w:val="315"/>
+          <w:jc w:val="center"/>
+        </w:trPr>
+        <w:tc>
+          <w:tcPr>
+            <w:tcW w:w="6020" w:type="dxa"/>
+            <w:shd w:val="clear" w:color="auto" w:fill="auto"/>
+            <w:vAlign w:val="center"/>
+            <w:hideMark/>
+          </w:tcPr>
+          <w:p>
+            <w:pPr>
+              <w:spacing w:after="0" w:line="240" w:lineRule="auto"/>
+              <w:jc w:val="center"/>
+              <w:rPr>
+                <w:rFonts w:ascii="Arial" w:eastAsia="Times New Roman" w:hAnsi="Arial" w:cs="Arial"/>
+                <w:color w:val="000000"/>
+                <w:sz w:val="16"/>
+                <w:szCs w:val="16"/>
+                <w:lang w:eastAsia="es-PE"/>
+              </w:rPr>
+            </w:pPr>
+            <w:r>
+              <w:rPr>
+                <w:rFonts w:ascii="Arial" w:eastAsia="Times New Roman" w:hAnsi="Arial" w:cs="Arial"/>
+                <w:color w:val="000000"/>
+                <w:sz w:val="16"/>
+                <w:szCs w:val="16"/>
+                <w:lang w:eastAsia="es-PE"/>
+              </w:rPr>
+              <w:t>PPQA_PAC_#_2015_Proceso Aseguramiento Calidad</w:t>
+            </w:r>
+          </w:p>
+        </w:tc>
+      </w:tr>
+      <w:tr>
+        <w:trPr>
+          <w:trHeight w:val="315"/>
+          <w:jc w:val="center"/>
+        </w:trPr>
+        <w:tc>
+          <w:tcPr>
+            <w:tcW w:w="6020" w:type="dxa"/>
+            <w:shd w:val="clear" w:color="auto" w:fill="auto"/>
+            <w:vAlign w:val="center"/>
+            <w:hideMark/>
+          </w:tcPr>
+          <w:p>
+            <w:pPr>
+              <w:spacing w:after="0" w:line="240" w:lineRule="auto"/>
+              <w:jc w:val="center"/>
+              <w:rPr>
+                <w:rFonts w:ascii="Arial" w:eastAsia="Times New Roman" w:hAnsi="Arial" w:cs="Arial"/>
+                <w:color w:val="000000"/>
+                <w:sz w:val="16"/>
+                <w:szCs w:val="16"/>
+                <w:lang w:eastAsia="es-PE"/>
+              </w:rPr>
+            </w:pPr>
+            <w:r>
+              <w:rPr>
+                <w:rFonts w:ascii="Arial" w:eastAsia="Times New Roman" w:hAnsi="Arial" w:cs="Arial"/>
+                <w:color w:val="000000"/>
+                <w:sz w:val="16"/>
+                <w:szCs w:val="16"/>
+                <w:lang w:eastAsia="es-PE"/>
+              </w:rPr>
+              <w:t>REQM_RCR_#_2015_Registro de Cambios a Requerimientos</w:t>
+            </w:r>
+          </w:p>
+        </w:tc>
+      </w:tr>
+      <w:tr>
+        <w:trPr>
+          <w:trHeight w:val="315"/>
+          <w:jc w:val="center"/>
+        </w:trPr>
+        <w:tc>
+          <w:tcPr>
+            <w:tcW w:w="6020" w:type="dxa"/>
+            <w:shd w:val="clear" w:color="auto" w:fill="auto"/>
+            <w:vAlign w:val="center"/>
+            <w:hideMark/>
+          </w:tcPr>
+          <w:p>
+            <w:pPr>
+              <w:spacing w:after="0" w:line="240" w:lineRule="auto"/>
+              <w:jc w:val="center"/>
+              <w:rPr>
+                <w:rFonts w:ascii="Arial" w:eastAsia="Times New Roman" w:hAnsi="Arial" w:cs="Arial"/>
+                <w:color w:val="000000"/>
+                <w:sz w:val="16"/>
+                <w:szCs w:val="16"/>
+                <w:lang w:eastAsia="es-PE"/>
+              </w:rPr>
+            </w:pPr>
+            <w:r>
+              <w:rPr>
+                <w:rFonts w:ascii="Arial" w:eastAsia="Times New Roman" w:hAnsi="Arial" w:cs="Arial"/>
+                <w:color w:val="000000"/>
+                <w:sz w:val="16"/>
+                <w:szCs w:val="16"/>
+                <w:lang w:eastAsia="es-PE"/>
+              </w:rPr>
+              <w:t>REQM_SOLCAMR_#_2015_Solicitud de Cambios a Requerimientos</w:t>
+            </w:r>
+          </w:p>
+        </w:tc>
+      </w:tr>
+      <w:tr>
+        <w:trPr>
+          <w:trHeight w:val="315"/>
+          <w:jc w:val="center"/>
+        </w:trPr>
+        <w:tc>
+          <w:tcPr>
+            <w:tcW w:w="6020" w:type="dxa"/>
+            <w:shd w:val="clear" w:color="auto" w:fill="auto"/>
+            <w:vAlign w:val="center"/>
+            <w:hideMark/>
+          </w:tcPr>
+          <w:p>
+            <w:pPr>
+              <w:spacing w:after="0" w:line="240" w:lineRule="auto"/>
+              <w:jc w:val="center"/>
+              <w:rPr>
+                <w:rFonts w:ascii="Arial" w:eastAsia="Times New Roman" w:hAnsi="Arial" w:cs="Arial"/>
+                <w:color w:val="000000"/>
+                <w:sz w:val="16"/>
+                <w:szCs w:val="16"/>
+                <w:lang w:eastAsia="es-PE"/>
+              </w:rPr>
+            </w:pPr>
+            <w:r>
+              <w:rPr>
+                <w:rFonts w:ascii="Arial" w:eastAsia="Times New Roman" w:hAnsi="Arial" w:cs="Arial"/>
+                <w:color w:val="000000"/>
+                <w:sz w:val="16"/>
+                <w:szCs w:val="16"/>
+                <w:lang w:eastAsia="es-PE"/>
+              </w:rPr>
+              <w:t>GECONF_PGC_#_2015_Proceso de Gestión de la Configuración</w:t>
+            </w:r>
+          </w:p>
+        </w:tc>
+      </w:tr>
+      <w:tr>
+        <w:trPr>
+          <w:trHeight w:val="315"/>
+          <w:jc w:val="center"/>
+        </w:trPr>
+        <w:tc>
+          <w:tcPr>
+            <w:tcW w:w="6020" w:type="dxa"/>
+            <w:shd w:val="clear" w:color="auto" w:fill="auto"/>
+            <w:vAlign w:val="center"/>
+            <w:hideMark/>
+          </w:tcPr>
+          <w:p>
+            <w:pPr>
+              <w:spacing w:after="0" w:line="240" w:lineRule="auto"/>
+              <w:jc w:val="center"/>
+              <w:rPr>
+                <w:rFonts w:ascii="Arial" w:eastAsia="Times New Roman" w:hAnsi="Arial" w:cs="Arial"/>
+                <w:color w:val="000000"/>
+                <w:sz w:val="16"/>
+                <w:szCs w:val="16"/>
+                <w:lang w:eastAsia="es-PE"/>
+              </w:rPr>
+            </w:pPr>
+            <w:r>
+              <w:rPr>
+                <w:rFonts w:ascii="Arial" w:eastAsia="Times New Roman" w:hAnsi="Arial" w:cs="Arial"/>
+                <w:color w:val="000000"/>
+                <w:sz w:val="16"/>
+                <w:szCs w:val="16"/>
+                <w:lang w:eastAsia="es-PE"/>
+              </w:rPr>
+              <w:t>GECONF_REGITCON_#_2015_Registro de Ítems de Configuración</w:t>
+            </w:r>
+          </w:p>
+        </w:tc>
+      </w:tr>
+      <w:tr>
+        <w:trPr>
+          <w:trHeight w:val="315"/>
+          <w:jc w:val="center"/>
+        </w:trPr>
+        <w:tc>
+          <w:tcPr>
+            <w:tcW w:w="6020" w:type="dxa"/>
+            <w:shd w:val="clear" w:color="auto" w:fill="auto"/>
+            <w:vAlign w:val="center"/>
+            <w:hideMark/>
+          </w:tcPr>
+          <w:p>
+            <w:pPr>
+              <w:spacing w:after="0" w:line="240" w:lineRule="auto"/>
+              <w:jc w:val="center"/>
+              <w:rPr>
+                <w:rFonts w:ascii="Arial" w:eastAsia="Times New Roman" w:hAnsi="Arial" w:cs="Arial"/>
+                <w:color w:val="000000"/>
+                <w:sz w:val="16"/>
+                <w:szCs w:val="16"/>
+                <w:lang w:eastAsia="es-PE"/>
+              </w:rPr>
+            </w:pPr>
+            <w:r>
+              <w:rPr>
+                <w:rFonts w:ascii="Arial" w:eastAsia="Times New Roman" w:hAnsi="Arial" w:cs="Arial"/>
+                <w:color w:val="000000"/>
+                <w:sz w:val="16"/>
+                <w:szCs w:val="16"/>
+                <w:lang w:eastAsia="es-PE"/>
+              </w:rPr>
+              <w:t>GECONF_SOLACC_#_2015_Solicitud de Acceso</w:t>
+            </w:r>
+          </w:p>
+        </w:tc>
+      </w:tr>
+      <w:tr>
+        <w:trPr>
+          <w:trHeight w:val="465"/>
+          <w:jc w:val="center"/>
+        </w:trPr>
+        <w:tc>
+          <w:tcPr>
+            <w:tcW w:w="6020" w:type="dxa"/>
+            <w:shd w:val="clear" w:color="auto" w:fill="auto"/>
+            <w:vAlign w:val="center"/>
+            <w:hideMark/>
+          </w:tcPr>
+          <w:p>
+            <w:pPr>
+              <w:spacing w:after="0" w:line="240" w:lineRule="auto"/>
+              <w:jc w:val="center"/>
+              <w:rPr>
+                <w:rFonts w:ascii="Arial" w:eastAsia="Times New Roman" w:hAnsi="Arial" w:cs="Arial"/>
+                <w:color w:val="000000"/>
+                <w:sz w:val="16"/>
+                <w:szCs w:val="16"/>
+                <w:lang w:eastAsia="es-PE"/>
+              </w:rPr>
+            </w:pPr>
+            <w:r>
+              <w:rPr>
+                <w:rFonts w:ascii="Arial" w:eastAsia="Times New Roman" w:hAnsi="Arial" w:cs="Arial"/>
+                <w:color w:val="000000"/>
+                <w:sz w:val="16"/>
+                <w:szCs w:val="16"/>
+                <w:lang w:eastAsia="es-PE"/>
+              </w:rPr>
+              <w:t>PPQA_NUMNC_#_2015_Numero de N conformidades QA del Producto</w:t>
+            </w:r>
+          </w:p>
+        </w:tc>
+      </w:tr>
+      <w:tr>
+        <w:trPr>
+          <w:trHeight w:val="315"/>
+          <w:jc w:val="center"/>
+        </w:trPr>
+        <w:tc>
+          <w:tcPr>
+            <w:tcW w:w="6020" w:type="dxa"/>
+            <w:shd w:val="clear" w:color="auto" w:fill="auto"/>
+            <w:vAlign w:val="center"/>
+            <w:hideMark/>
+          </w:tcPr>
+          <w:p>
+            <w:pPr>
+              <w:spacing w:after="0" w:line="240" w:lineRule="auto"/>
+              <w:jc w:val="center"/>
+              <w:rPr>
+                <w:rFonts w:ascii="Arial" w:eastAsia="Times New Roman" w:hAnsi="Arial" w:cs="Arial"/>
+                <w:color w:val="000000"/>
+                <w:sz w:val="16"/>
+                <w:szCs w:val="16"/>
+                <w:lang w:eastAsia="es-PE"/>
+              </w:rPr>
+            </w:pPr>
+            <w:r>
+              <w:rPr>
+                <w:rFonts w:ascii="Arial" w:eastAsia="Times New Roman" w:hAnsi="Arial" w:cs="Arial"/>
+                <w:color w:val="000000"/>
+                <w:sz w:val="16"/>
+                <w:szCs w:val="16"/>
+                <w:lang w:eastAsia="es-PE"/>
+              </w:rPr>
+              <w:t>PP_PMC_IQ_#_2015_Informe Quincenal</w:t>
+            </w:r>
+          </w:p>
+        </w:tc>
+      </w:tr>
+      <w:tr>
+        <w:trPr>
+          <w:trHeight w:val="315"/>
+          <w:jc w:val="center"/>
+        </w:trPr>
+        <w:tc>
+          <w:tcPr>
+            <w:tcW w:w="6020" w:type="dxa"/>
+            <w:shd w:val="clear" w:color="auto" w:fill="auto"/>
+            <w:vAlign w:val="center"/>
+            <w:hideMark/>
+          </w:tcPr>
+          <w:p>
+            <w:pPr>
+              <w:spacing w:after="0" w:line="240" w:lineRule="auto"/>
+              <w:jc w:val="center"/>
+              <w:rPr>
+                <w:rFonts w:ascii="Arial" w:eastAsia="Times New Roman" w:hAnsi="Arial" w:cs="Arial"/>
+                <w:color w:val="000000"/>
+                <w:sz w:val="16"/>
+                <w:szCs w:val="16"/>
+                <w:lang w:eastAsia="es-PE"/>
+              </w:rPr>
+            </w:pPr>
+            <w:r>
+              <w:rPr>
+                <w:rFonts w:ascii="Arial" w:eastAsia="Times New Roman" w:hAnsi="Arial" w:cs="Arial"/>
+                <w:color w:val="000000"/>
+                <w:sz w:val="16"/>
+                <w:szCs w:val="16"/>
+                <w:lang w:eastAsia="es-PE"/>
+              </w:rPr>
+              <w:t>GECONF_ICIC_#_2015_Índice Cambios Ítems de Configuración</w:t>
+            </w:r>
+          </w:p>
+        </w:tc>
+      </w:tr>
+      <w:tr>
+        <w:trPr>
+          <w:trHeight w:val="315"/>
+          <w:jc w:val="center"/>
+        </w:trPr>
+        <w:tc>
+          <w:tcPr>
+            <w:tcW w:w="6020" w:type="dxa"/>
+            <w:shd w:val="clear" w:color="auto" w:fill="auto"/>
+            <w:vAlign w:val="center"/>
+            <w:hideMark/>
+          </w:tcPr>
+          <w:p>
+            <w:pPr>
+              <w:spacing w:after="0" w:line="240" w:lineRule="auto"/>
+              <w:jc w:val="center"/>
+              <w:rPr>
+                <w:rFonts w:ascii="Arial" w:eastAsia="Times New Roman" w:hAnsi="Arial" w:cs="Arial"/>
+                <w:color w:val="000000"/>
+                <w:sz w:val="16"/>
+                <w:szCs w:val="16"/>
+                <w:lang w:eastAsia="es-PE"/>
+              </w:rPr>
+            </w:pPr>
+            <w:r>
+              <w:rPr>
+                <w:rFonts w:ascii="Arial" w:eastAsia="Times New Roman" w:hAnsi="Arial" w:cs="Arial"/>
+                <w:color w:val="000000"/>
+                <w:sz w:val="16"/>
+                <w:szCs w:val="16"/>
+                <w:lang w:eastAsia="es-PE"/>
+              </w:rPr>
+              <w:t>GECONF_GC_#_2015_Gestión De la Configuración</w:t>
+            </w:r>
+          </w:p>
+        </w:tc>
+      </w:tr>
+      <w:tr>
+        <w:trPr>
+          <w:trHeight w:val="465"/>
+          <w:jc w:val="center"/>
+        </w:trPr>
+        <w:tc>
+          <w:tcPr>
+            <w:tcW w:w="6020" w:type="dxa"/>
+            <w:shd w:val="clear" w:color="auto" w:fill="auto"/>
+            <w:vAlign w:val="center"/>
+            <w:hideMark/>
+          </w:tcPr>
+          <w:p>
+            <w:pPr>
+              <w:spacing w:after="0" w:line="240" w:lineRule="auto"/>
+              <w:jc w:val="center"/>
+              <w:rPr>
+                <w:rFonts w:ascii="Arial" w:eastAsia="Times New Roman" w:hAnsi="Arial" w:cs="Arial"/>
+                <w:color w:val="000000"/>
+                <w:sz w:val="16"/>
+                <w:szCs w:val="16"/>
+                <w:lang w:eastAsia="es-PE"/>
+              </w:rPr>
+            </w:pPr>
+            <w:r>
+              <w:rPr>
+                <w:rFonts w:ascii="Arial" w:eastAsia="Times New Roman" w:hAnsi="Arial" w:cs="Arial"/>
+                <w:color w:val="000000"/>
+                <w:sz w:val="16"/>
+                <w:szCs w:val="16"/>
+                <w:lang w:eastAsia="es-PE"/>
+              </w:rPr>
+              <w:t>PPQA_MSPI_#_2015_Matriz de Seguimiento de Proyectos Internos</w:t>
+            </w:r>
+          </w:p>
+        </w:tc>
+      </w:tr>
+      <w:tr>
+        <w:trPr>
+          <w:trHeight w:val="465"/>
+          <w:jc w:val="center"/>
+        </w:trPr>
+        <w:tc>
+          <w:tcPr>
+            <w:tcW w:w="6020" w:type="dxa"/>
+            <w:shd w:val="clear" w:color="auto" w:fill="auto"/>
+            <w:vAlign w:val="center"/>
+            <w:hideMark/>
+          </w:tcPr>
+          <w:p>
+            <w:pPr>
+              <w:spacing w:after="0" w:line="240" w:lineRule="auto"/>
+              <w:jc w:val="center"/>
+              <w:rPr>
+                <w:rFonts w:ascii="Arial" w:eastAsia="Times New Roman" w:hAnsi="Arial" w:cs="Arial"/>
+                <w:color w:val="000000"/>
+                <w:sz w:val="16"/>
+                <w:szCs w:val="16"/>
+                <w:lang w:eastAsia="es-PE"/>
+              </w:rPr>
+            </w:pPr>
+            <w:r>
+              <w:rPr>
+                <w:rFonts w:ascii="Arial" w:eastAsia="Times New Roman" w:hAnsi="Arial" w:cs="Arial"/>
+                <w:color w:val="000000"/>
+                <w:sz w:val="16"/>
+                <w:szCs w:val="16"/>
+                <w:lang w:eastAsia="es-PE"/>
+              </w:rPr>
+              <w:t>PPQA_CDADC_#_2015_CheckList de Aseguramiento de la Calidad</w:t>
+            </w:r>
+          </w:p>
+        </w:tc>
+      </w:tr>
+      <w:tr>
+        <w:trPr>
+          <w:trHeight w:val="315"/>
+          <w:jc w:val="center"/>
+        </w:trPr>
+        <w:tc>
+          <w:tcPr>
+            <w:tcW w:w="6020" w:type="dxa"/>
+            <w:shd w:val="clear" w:color="auto" w:fill="auto"/>
+            <w:vAlign w:val="center"/>
+            <w:hideMark/>
+          </w:tcPr>
+          <w:p>
+            <w:pPr>
+              <w:spacing w:after="0" w:line="240" w:lineRule="auto"/>
+              <w:jc w:val="center"/>
+              <w:rPr>
+                <w:rFonts w:ascii="Arial" w:eastAsia="Times New Roman" w:hAnsi="Arial" w:cs="Arial"/>
+                <w:color w:val="000000"/>
+                <w:sz w:val="16"/>
+                <w:szCs w:val="16"/>
+                <w:lang w:eastAsia="es-PE"/>
+              </w:rPr>
+            </w:pPr>
+            <w:r>
+              <w:rPr>
+                <w:rFonts w:ascii="Arial" w:eastAsia="Times New Roman" w:hAnsi="Arial" w:cs="Arial"/>
+                <w:color w:val="000000"/>
+                <w:sz w:val="16"/>
+                <w:szCs w:val="16"/>
+                <w:lang w:eastAsia="es-PE"/>
+              </w:rPr>
+              <w:t xml:space="preserve">MA_VREQM_#_2015_Volatidad de requerimiento </w:t>
+            </w:r>
+          </w:p>
+        </w:tc>
+      </w:tr>
+    </w:tbl>
+    <w:p>
+      <w:pPr>
+        <w:jc w:val="center"/>
+      </w:pPr>
+    </w:p>
+    <w:p>
+      <w:r>
+        <w:t xml:space="preserve">Ejemplo: </w:t>
+      </w:r>
+    </w:p>
+    <w:p>
+      <w:r>
+        <w:rPr>
+          <w:rFonts w:ascii="Arial" w:eastAsia="Times New Roman" w:hAnsi="Arial" w:cs="Arial"/>
+          <w:color w:val="000000"/>
+          <w:sz w:val="16"/>
+          <w:szCs w:val="16"/>
+          <w:lang w:eastAsia="es-PE"/>
+        </w:rPr>
+        <w:t>PP_PMC_PPRO_1.0</w:t>
+      </w:r>
+      <w:r>
+        <w:rPr>
+          <w:rFonts w:ascii="Arial" w:eastAsia="Times New Roman" w:hAnsi="Arial" w:cs="Arial"/>
+          <w:color w:val="000000"/>
+          <w:sz w:val="16"/>
+          <w:szCs w:val="16"/>
+          <w:lang w:eastAsia="es-PE"/>
+        </w:rPr>
+        <w:t>_2015_Plan de Proyecto</w:t>
+      </w:r>
+    </w:p>
+    <w:p/>
+    <w:p>
       <w:pPr>
         <w:rPr>
           <w:b/>
@@ -20082,6 +21122,7 @@
         <w:jc w:val="both"/>
       </w:pPr>
       <w:r>
+        <w:lastRenderedPageBreak/>
         <w:t>Como se mencionó en el punto 8.2., el cliente tiene la responsabilidad de informar sobre los cambios repentinos en los procesos de negocio de la empresa o cambios en los requerimientos (agregar o quitar). Una vez validada la documentación correspondiente a los cambios, se procederá a incorporarlos al proyecto.</w:t>
       </w:r>
     </w:p>
@@ -20306,6 +21347,7 @@
         <w:rPr>
           <w:b/>
         </w:rPr>
+        <w:lastRenderedPageBreak/>
         <w:t>11.1. ANEXO I: ARQUITECTURA Y PLATAFORMA</w:t>
       </w:r>
     </w:p>
@@ -24325,7 +25367,7 @@
 </file>
 
 <file path=customXml/itemProps2.xml><?xml version="1.0" encoding="utf-8"?>
-<ds:datastoreItem xmlns:ds="http://schemas.openxmlformats.org/officeDocument/2006/customXml" ds:itemID="{B5F07CC8-6248-4842-B30A-2A3E7511BAE5}">
+<ds:datastoreItem xmlns:ds="http://schemas.openxmlformats.org/officeDocument/2006/customXml" ds:itemID="{E851A307-8A2C-4279-BC56-85D323ED8D47}">
   <ds:schemaRefs>
     <ds:schemaRef ds:uri="http://schemas.openxmlformats.org/officeDocument/2006/bibliography"/>
   </ds:schemaRefs>

</xml_diff>

<commit_message>
PP_PMC_PPRO_1.2_2015_Plan de Proyecto 12 24
paginas 1 grafico y texto
</commit_message>
<xml_diff>
--- a/Documentacion/CMMI Nivel 2/Area PP_PMC/plan_de_proyecto.docx
+++ b/Documentacion/CMMI Nivel 2/Area PP_PMC/plan_de_proyecto.docx
@@ -3590,10 +3590,10 @@
             <v:path o:extrusionok="f" gradientshapeok="t" o:connecttype="rect"/>
             <o:lock v:ext="edit" aspectratio="t"/>
           </v:shapetype>
-          <v:shape id="_x0000_i1025" type="#_x0000_t75" style="width:425.25pt;height:217.5pt" o:ole="">
+          <v:shape id="_x0000_i1025" type="#_x0000_t75" style="width:425.15pt;height:217.7pt" o:ole="">
             <v:imagedata r:id="rId11" o:title=""/>
           </v:shape>
-          <o:OLEObject Type="Embed" ProgID="Visio.Drawing.11" ShapeID="_x0000_i1025" DrawAspect="Content" ObjectID="_1486442354" r:id="rId12"/>
+          <o:OLEObject Type="Embed" ProgID="Visio.Drawing.11" ShapeID="_x0000_i1025" DrawAspect="Content" ObjectID="_1486444252" r:id="rId12"/>
         </w:object>
       </w:r>
     </w:p>
@@ -3677,6 +3677,7 @@
         <w:jc w:val="both"/>
       </w:pPr>
       <w:r>
+        <w:lastRenderedPageBreak/>
         <w:tab/>
       </w:r>
       <w:r>
@@ -3705,7 +3706,6 @@
         <w:rPr>
           <w:i/>
         </w:rPr>
-        <w:lastRenderedPageBreak/>
         <w:t>Generación de estadística de ventas</w:t>
       </w:r>
     </w:p>
@@ -3826,10 +3826,10 @@
       </w:pPr>
       <w:r>
         <w:object w:dxaOrig="10719" w:dyaOrig="5992">
-          <v:shape id="_x0000_i1026" type="#_x0000_t75" style="width:416.25pt;height:231.75pt" o:ole="">
+          <v:shape id="_x0000_i1026" type="#_x0000_t75" style="width:416.55pt;height:232.3pt" o:ole="">
             <v:imagedata r:id="rId13" o:title=""/>
           </v:shape>
-          <o:OLEObject Type="Embed" ProgID="Visio.Drawing.11" ShapeID="_x0000_i1026" DrawAspect="Content" ObjectID="_1486442355" r:id="rId14"/>
+          <o:OLEObject Type="Embed" ProgID="Visio.Drawing.11" ShapeID="_x0000_i1026" DrawAspect="Content" ObjectID="_1486444253" r:id="rId14"/>
         </w:object>
       </w:r>
       <w:r>
@@ -3941,6 +3941,7 @@
         <w:jc w:val="both"/>
       </w:pPr>
       <w:r>
+        <w:lastRenderedPageBreak/>
         <w:tab/>
       </w:r>
       <w:r>
@@ -4199,10 +4200,10 @@
       </w:pPr>
       <w:r>
         <w:object w:dxaOrig="6805" w:dyaOrig="3996">
-          <v:shape id="_x0000_i1027" type="#_x0000_t75" style="width:379.5pt;height:219.75pt" o:ole="">
+          <v:shape id="_x0000_i1027" type="#_x0000_t75" style="width:379.7pt;height:219.45pt" o:ole="">
             <v:imagedata r:id="rId15" o:title=""/>
           </v:shape>
-          <o:OLEObject Type="Embed" ProgID="Visio.Drawing.11" ShapeID="_x0000_i1027" DrawAspect="Content" ObjectID="_1486442356" r:id="rId16"/>
+          <o:OLEObject Type="Embed" ProgID="Visio.Drawing.11" ShapeID="_x0000_i1027" DrawAspect="Content" ObjectID="_1486444254" r:id="rId16"/>
         </w:object>
       </w:r>
     </w:p>
@@ -4245,6 +4246,7 @@
         <w:rPr>
           <w:b/>
         </w:rPr>
+        <w:lastRenderedPageBreak/>
         <w:t>5</w:t>
       </w:r>
       <w:r>
@@ -4378,7 +4380,6 @@
           </w:tcPr>
           <w:p>
             <w:r>
-              <w:lastRenderedPageBreak/>
               <w:t>Métodos de pago</w:t>
             </w:r>
           </w:p>
@@ -4880,10 +4881,10 @@
       </w:pPr>
       <w:r>
         <w:object w:dxaOrig="5975" w:dyaOrig="4846">
-          <v:shape id="_x0000_i1028" type="#_x0000_t75" style="width:288.75pt;height:234pt" o:ole="">
+          <v:shape id="_x0000_i1028" type="#_x0000_t75" style="width:288.85pt;height:234pt" o:ole="">
             <v:imagedata r:id="rId17" o:title=""/>
           </v:shape>
-          <o:OLEObject Type="Embed" ProgID="Visio.Drawing.11" ShapeID="_x0000_i1028" DrawAspect="Content" ObjectID="_1486442357" r:id="rId18"/>
+          <o:OLEObject Type="Embed" ProgID="Visio.Drawing.11" ShapeID="_x0000_i1028" DrawAspect="Content" ObjectID="_1486444255" r:id="rId18"/>
         </w:object>
       </w:r>
     </w:p>
@@ -6658,10 +6659,10 @@
       </w:pPr>
       <w:r>
         <w:object w:dxaOrig="6915" w:dyaOrig="4165">
-          <v:shape id="_x0000_i1029" type="#_x0000_t75" style="width:325.5pt;height:196.5pt" o:ole="">
+          <v:shape id="_x0000_i1029" type="#_x0000_t75" style="width:325.7pt;height:196.3pt" o:ole="">
             <v:imagedata r:id="rId19" o:title=""/>
           </v:shape>
-          <o:OLEObject Type="Embed" ProgID="Visio.Drawing.11" ShapeID="_x0000_i1029" DrawAspect="Content" ObjectID="_1486442358" r:id="rId20"/>
+          <o:OLEObject Type="Embed" ProgID="Visio.Drawing.11" ShapeID="_x0000_i1029" DrawAspect="Content" ObjectID="_1486444256" r:id="rId20"/>
         </w:object>
       </w:r>
     </w:p>
@@ -8799,10 +8800,10 @@
       </w:pPr>
       <w:r>
         <w:object w:dxaOrig="8928" w:dyaOrig="4676">
-          <v:shape id="_x0000_i1030" type="#_x0000_t75" style="width:384pt;height:200.25pt" o:ole="">
+          <v:shape id="_x0000_i1030" type="#_x0000_t75" style="width:384pt;height:200.55pt" o:ole="">
             <v:imagedata r:id="rId21" o:title=""/>
           </v:shape>
-          <o:OLEObject Type="Embed" ProgID="Visio.Drawing.11" ShapeID="_x0000_i1030" DrawAspect="Content" ObjectID="_1486442359" r:id="rId22"/>
+          <o:OLEObject Type="Embed" ProgID="Visio.Drawing.11" ShapeID="_x0000_i1030" DrawAspect="Content" ObjectID="_1486444257" r:id="rId22"/>
         </w:object>
       </w:r>
     </w:p>
@@ -10617,10 +10618,10 @@
       </w:pPr>
       <w:r>
         <w:object w:dxaOrig="5554" w:dyaOrig="7533">
-          <v:shape id="_x0000_i1031" type="#_x0000_t75" style="width:173.25pt;height:234.75pt" o:ole="">
+          <v:shape id="_x0000_i1031" type="#_x0000_t75" style="width:173.15pt;height:234.85pt" o:ole="">
             <v:imagedata r:id="rId23" o:title=""/>
           </v:shape>
-          <o:OLEObject Type="Embed" ProgID="Visio.Drawing.11" ShapeID="_x0000_i1031" DrawAspect="Content" ObjectID="_1486442360" r:id="rId24"/>
+          <o:OLEObject Type="Embed" ProgID="Visio.Drawing.11" ShapeID="_x0000_i1031" DrawAspect="Content" ObjectID="_1486444258" r:id="rId24"/>
         </w:object>
       </w:r>
     </w:p>
@@ -19984,6 +19985,13 @@
       </w:pPr>
     </w:p>
     <w:p>
+      <w:pPr>
+        <w:pStyle w:val="Prrafodelista"/>
+        <w:numPr>
+          <w:ilvl w:val="0"/>
+          <w:numId w:val="20"/>
+        </w:numPr>
+      </w:pPr>
       <w:r>
         <w:t xml:space="preserve">Para el área Administrativa y de archivo la nomenclatura seria </w:t>
       </w:r>
@@ -20383,19 +20391,7 @@
                 <w:szCs w:val="16"/>
                 <w:lang w:eastAsia="es-PE"/>
               </w:rPr>
-              <w:t>PP_PMC_REGR_#_20</w:t>
-            </w:r>
-            <w:bookmarkStart w:id="0" w:name="_GoBack"/>
-            <w:bookmarkEnd w:id="0"/>
-            <w:r>
-              <w:rPr>
-                <w:rFonts w:ascii="Arial" w:eastAsia="Times New Roman" w:hAnsi="Arial" w:cs="Arial"/>
-                <w:color w:val="000000"/>
-                <w:sz w:val="16"/>
-                <w:szCs w:val="16"/>
-                <w:lang w:eastAsia="es-PE"/>
-              </w:rPr>
-              <w:t>15_Registro de Riesgos</w:t>
+              <w:t>PP_PMC_REGR_#_2015_Registro de Riesgos</w:t>
             </w:r>
           </w:p>
         </w:tc>
@@ -21026,13 +21022,148 @@
         <w:t>_2015_Plan de Proyecto</w:t>
       </w:r>
     </w:p>
-    <w:p/>
-    <w:p>
-      <w:pPr>
-        <w:rPr>
-          <w:b/>
-        </w:rPr>
-      </w:pPr>
+    <w:p>
+      <w:pPr>
+        <w:pStyle w:val="Prrafodelista"/>
+        <w:numPr>
+          <w:ilvl w:val="0"/>
+          <w:numId w:val="20"/>
+        </w:numPr>
+      </w:pPr>
+      <w:r>
+        <w:t xml:space="preserve">Para el </w:t>
+      </w:r>
+      <w:proofErr w:type="spellStart"/>
+      <w:r>
+        <w:t>Github</w:t>
+      </w:r>
+      <w:proofErr w:type="spellEnd"/>
+      <w:r>
+        <w:t xml:space="preserve"> </w:t>
+      </w:r>
+      <w:r>
+        <w:t xml:space="preserve">se mantendrá </w:t>
+      </w:r>
+      <w:r>
+        <w:t xml:space="preserve">el nombre original del documentos y las versiones se actualizan manualmente en la casilla  </w:t>
+      </w:r>
+      <w:proofErr w:type="spellStart"/>
+      <w:proofErr w:type="gramStart"/>
+      <w:r>
+        <w:t>Summary</w:t>
+      </w:r>
+      <w:proofErr w:type="spellEnd"/>
+      <w:r>
+        <w:t xml:space="preserve"> .</w:t>
+      </w:r>
+      <w:proofErr w:type="gramEnd"/>
+      <w:r>
+        <w:t xml:space="preserve"> Luego  en </w:t>
+      </w:r>
+      <w:proofErr w:type="spellStart"/>
+      <w:r>
+        <w:t>Description</w:t>
+      </w:r>
+      <w:proofErr w:type="spellEnd"/>
+      <w:r>
+        <w:t xml:space="preserve">  se colocara el comentari</w:t>
+      </w:r>
+      <w:r>
+        <w:t>o de: paginas #, contenido (texto, grafico, cuadros)</w:t>
+      </w:r>
+    </w:p>
+    <w:p>
+      <w:pPr>
+        <w:pStyle w:val="Prrafodelista"/>
+        <w:rPr>
+          <w:noProof/>
+          <w:lang w:eastAsia="es-PE"/>
+        </w:rPr>
+      </w:pPr>
+    </w:p>
+    <w:p>
+      <w:pPr>
+        <w:pStyle w:val="Prrafodelista"/>
+        <w:rPr>
+          <w:noProof/>
+          <w:lang w:eastAsia="es-PE"/>
+        </w:rPr>
+      </w:pPr>
+    </w:p>
+    <w:p>
+      <w:pPr>
+        <w:pStyle w:val="Prrafodelista"/>
+      </w:pPr>
+      <w:r>
+        <w:rPr>
+          <w:noProof/>
+          <w:lang w:eastAsia="es-PE"/>
+        </w:rPr>
+        <w:drawing>
+          <wp:inline distT="0" distB="0" distL="0" distR="0" wp14:anchorId="29E0C97D" wp14:editId="68AB09CC">
+            <wp:extent cx="5350981" cy="1545771"/>
+            <wp:effectExtent l="0" t="0" r="2540" b="0"/>
+            <wp:docPr id="1" name="Imagen 1"/>
+            <wp:cNvGraphicFramePr>
+              <a:graphicFrameLocks xmlns:a="http://schemas.openxmlformats.org/drawingml/2006/main" noChangeAspect="1"/>
+            </wp:cNvGraphicFramePr>
+            <a:graphic xmlns:a="http://schemas.openxmlformats.org/drawingml/2006/main">
+              <a:graphicData uri="http://schemas.openxmlformats.org/drawingml/2006/picture">
+                <pic:pic xmlns:pic="http://schemas.openxmlformats.org/drawingml/2006/picture">
+                  <pic:nvPicPr>
+                    <pic:cNvPr id="0" name=""/>
+                    <pic:cNvPicPr/>
+                  </pic:nvPicPr>
+                  <pic:blipFill rotWithShape="1">
+                    <a:blip r:embed="rId26"/>
+                    <a:srcRect l="7460" t="10323" r="7455" b="60322"/>
+                    <a:stretch/>
+                  </pic:blipFill>
+                  <pic:spPr bwMode="auto">
+                    <a:xfrm>
+                      <a:off x="0" y="0"/>
+                      <a:ext cx="5350986" cy="1545772"/>
+                    </a:xfrm>
+                    <a:prstGeom prst="rect">
+                      <a:avLst/>
+                    </a:prstGeom>
+                    <a:ln>
+                      <a:noFill/>
+                    </a:ln>
+                    <a:extLst>
+                      <a:ext uri="{53640926-AAD7-44D8-BBD7-CCE9431645EC}">
+                        <a14:shadowObscured xmlns:a14="http://schemas.microsoft.com/office/drawing/2010/main"/>
+                      </a:ext>
+                    </a:extLst>
+                  </pic:spPr>
+                </pic:pic>
+              </a:graphicData>
+            </a:graphic>
+          </wp:inline>
+        </w:drawing>
+      </w:r>
+    </w:p>
+    <w:p>
+      <w:pPr>
+        <w:rPr>
+          <w:b/>
+        </w:rPr>
+      </w:pPr>
+    </w:p>
+    <w:p>
+      <w:pPr>
+        <w:rPr>
+          <w:b/>
+        </w:rPr>
+      </w:pPr>
+      <w:r>
+        <w:rPr>
+          <w:b/>
+        </w:rPr>
+        <w:t>ejemplo</w:t>
+      </w:r>
+      <w:bookmarkStart w:id="0" w:name="_GoBack"/>
+      <w:bookmarkEnd w:id="0"/>
     </w:p>
     <w:p>
       <w:pPr>
@@ -21059,6 +21190,7 @@
         <w:jc w:val="both"/>
       </w:pPr>
       <w:r>
+        <w:lastRenderedPageBreak/>
         <w:t>Los documentos cuentan con una tabla de historial de revisiones en la parte inicial, que constan de: ítem, versión, fecha, autor, descripción, estado, responsable de revisión de aprobación.</w:t>
       </w:r>
     </w:p>
@@ -21094,7 +21226,7 @@
       <w:r>
         <w:t xml:space="preserve">: </w:t>
       </w:r>
-      <w:hyperlink r:id="rId26" w:history="1">
+      <w:hyperlink r:id="rId27" w:history="1">
         <w:r>
           <w:rPr>
             <w:rStyle w:val="Hipervnculo"/>
@@ -21122,176 +21254,176 @@
         <w:jc w:val="both"/>
       </w:pPr>
       <w:r>
+        <w:t>Como se mencionó en el punto 8.2., el cliente tiene la responsabilidad de informar sobre los cambios repentinos en los procesos de negocio de la empresa o cambios en los requerimientos (agregar o quitar). Una vez validada la documentación correspondiente a los cambios, se procederá a incorporarlos al proyecto.</w:t>
+      </w:r>
+    </w:p>
+    <w:p>
+      <w:pPr>
+        <w:jc w:val="both"/>
+      </w:pPr>
+    </w:p>
+    <w:p>
+      <w:pPr>
+        <w:rPr>
+          <w:b/>
+        </w:rPr>
+      </w:pPr>
+      <w:r>
+        <w:rPr>
+          <w:b/>
+        </w:rPr>
+        <w:t>10.6. GESTION DE LA CALIDAD DEL PRODUCTO</w:t>
+      </w:r>
+    </w:p>
+    <w:p>
+      <w:pPr>
+        <w:jc w:val="both"/>
+      </w:pPr>
+      <w:r>
+        <w:t xml:space="preserve">Como parte del aseguramiento de la calidad en los entregables del presente proyecto se han establecido tareas de revisiones, el cual será revisado por el </w:t>
+      </w:r>
+      <w:r>
+        <w:t>A</w:t>
+      </w:r>
+      <w:r>
+        <w:t xml:space="preserve">nalista de </w:t>
+      </w:r>
+      <w:r>
+        <w:t>C</w:t>
+      </w:r>
+      <w:r>
+        <w:t xml:space="preserve">alidad junto con el </w:t>
+      </w:r>
+      <w:r>
+        <w:t>Líder</w:t>
+      </w:r>
+      <w:r>
+        <w:t xml:space="preserve"> de </w:t>
+      </w:r>
+      <w:r>
+        <w:t>P</w:t>
+      </w:r>
+      <w:r>
+        <w:t>royecto.</w:t>
+      </w:r>
+    </w:p>
+    <w:p>
+      <w:pPr>
+        <w:jc w:val="both"/>
+      </w:pPr>
+    </w:p>
+    <w:p>
+      <w:pPr>
+        <w:rPr>
+          <w:b/>
+        </w:rPr>
+      </w:pPr>
+      <w:r>
+        <w:rPr>
+          <w:b/>
+        </w:rPr>
+        <w:t>10.7. GESTION DEL CRONOGRAMA</w:t>
+      </w:r>
+    </w:p>
+    <w:p>
+      <w:pPr>
+        <w:jc w:val="both"/>
+      </w:pPr>
+      <w:r>
+        <w:t>Como parte de la gestión del cronograma, se ha establecido temporalmente el uso de MS Office Excel. De esta manera, se enviará las actualizaciones al coordinador del proyecto con el respectivo porcentaje de avance.</w:t>
+      </w:r>
+    </w:p>
+    <w:p>
+      <w:pPr>
+        <w:jc w:val="both"/>
+      </w:pPr>
+    </w:p>
+    <w:p>
+      <w:pPr>
+        <w:rPr>
+          <w:b/>
+        </w:rPr>
+      </w:pPr>
+      <w:r>
+        <w:rPr>
+          <w:b/>
+        </w:rPr>
+        <w:t>10.</w:t>
+      </w:r>
+      <w:r>
+        <w:rPr>
+          <w:b/>
+        </w:rPr>
+        <w:t>8</w:t>
+      </w:r>
+      <w:r>
+        <w:rPr>
+          <w:b/>
+        </w:rPr>
+        <w:t>. GESTION DE LA CAPACITACION DEL PERSONAL DEL PROYECTO</w:t>
+      </w:r>
+    </w:p>
+    <w:p>
+      <w:pPr>
+        <w:jc w:val="both"/>
+      </w:pPr>
+      <w:r>
+        <w:t xml:space="preserve">No se ha previsto una capacitación al personal del proyecto. Las inducciones que se han realizado al personal nuevo han sido las que </w:t>
+      </w:r>
+      <w:proofErr w:type="spellStart"/>
+      <w:r>
+        <w:t>Code</w:t>
+      </w:r>
+      <w:proofErr w:type="spellEnd"/>
+      <w:r>
+        <w:t xml:space="preserve"> </w:t>
+      </w:r>
+      <w:proofErr w:type="spellStart"/>
+      <w:r>
+        <w:t>Labs</w:t>
+      </w:r>
+      <w:proofErr w:type="spellEnd"/>
+      <w:r>
+        <w:t xml:space="preserve"> tiene contempladas como parte de su política de incorporación de personal.</w:t>
+      </w:r>
+    </w:p>
+    <w:p>
+      <w:pPr>
+        <w:jc w:val="both"/>
+      </w:pPr>
+    </w:p>
+    <w:p>
+      <w:pPr>
+        <w:rPr>
+          <w:b/>
+        </w:rPr>
+      </w:pPr>
+      <w:r>
+        <w:rPr>
+          <w:b/>
+        </w:rPr>
+        <w:t>10.9. ACEPTACION DE PRODUCTO</w:t>
+      </w:r>
+    </w:p>
+    <w:p>
+      <w:pPr>
+        <w:rPr>
+          <w:b/>
+        </w:rPr>
+      </w:pPr>
+      <w:r>
+        <w:rPr>
+          <w:b/>
+        </w:rPr>
+        <w:t>10.9.1. CRITERIOS PARA LA ACEPTACION DEL PRODUCTO (PLAN DE PRUEBAS)</w:t>
+      </w:r>
+    </w:p>
+    <w:p>
+      <w:pPr>
+        <w:jc w:val="both"/>
+      </w:pPr>
+      <w:r>
         <w:lastRenderedPageBreak/>
-        <w:t>Como se mencionó en el punto 8.2., el cliente tiene la responsabilidad de informar sobre los cambios repentinos en los procesos de negocio de la empresa o cambios en los requerimientos (agregar o quitar). Una vez validada la documentación correspondiente a los cambios, se procederá a incorporarlos al proyecto.</w:t>
-      </w:r>
-    </w:p>
-    <w:p>
-      <w:pPr>
-        <w:jc w:val="both"/>
-      </w:pPr>
-    </w:p>
-    <w:p>
-      <w:pPr>
-        <w:rPr>
-          <w:b/>
-        </w:rPr>
-      </w:pPr>
-      <w:r>
-        <w:rPr>
-          <w:b/>
-        </w:rPr>
-        <w:t>10.6. GESTION DE LA CALIDAD DEL PRODUCTO</w:t>
-      </w:r>
-    </w:p>
-    <w:p>
-      <w:pPr>
-        <w:jc w:val="both"/>
-      </w:pPr>
-      <w:r>
-        <w:t xml:space="preserve">Como parte del aseguramiento de la calidad en los entregables del presente proyecto se han establecido tareas de revisiones, el cual será revisado por el </w:t>
-      </w:r>
-      <w:r>
-        <w:t>A</w:t>
-      </w:r>
-      <w:r>
-        <w:t xml:space="preserve">nalista de </w:t>
-      </w:r>
-      <w:r>
-        <w:t>C</w:t>
-      </w:r>
-      <w:r>
-        <w:t xml:space="preserve">alidad junto con el </w:t>
-      </w:r>
-      <w:r>
-        <w:t>Líder</w:t>
-      </w:r>
-      <w:r>
-        <w:t xml:space="preserve"> de </w:t>
-      </w:r>
-      <w:r>
-        <w:t>P</w:t>
-      </w:r>
-      <w:r>
-        <w:t>royecto.</w:t>
-      </w:r>
-    </w:p>
-    <w:p>
-      <w:pPr>
-        <w:jc w:val="both"/>
-      </w:pPr>
-    </w:p>
-    <w:p>
-      <w:pPr>
-        <w:rPr>
-          <w:b/>
-        </w:rPr>
-      </w:pPr>
-      <w:r>
-        <w:rPr>
-          <w:b/>
-        </w:rPr>
-        <w:t>10.7. GESTION DEL CRONOGRAMA</w:t>
-      </w:r>
-    </w:p>
-    <w:p>
-      <w:pPr>
-        <w:jc w:val="both"/>
-      </w:pPr>
-      <w:r>
-        <w:t>Como parte de la gestión del cronograma, se ha establecido temporalmente el uso de MS Office Excel. De esta manera, se enviará las actualizaciones al coordinador del proyecto con el respectivo porcentaje de avance.</w:t>
-      </w:r>
-    </w:p>
-    <w:p>
-      <w:pPr>
-        <w:jc w:val="both"/>
-      </w:pPr>
-    </w:p>
-    <w:p>
-      <w:pPr>
-        <w:rPr>
-          <w:b/>
-        </w:rPr>
-      </w:pPr>
-      <w:r>
-        <w:rPr>
-          <w:b/>
-        </w:rPr>
-        <w:t>10.</w:t>
-      </w:r>
-      <w:r>
-        <w:rPr>
-          <w:b/>
-        </w:rPr>
-        <w:t>8</w:t>
-      </w:r>
-      <w:r>
-        <w:rPr>
-          <w:b/>
-        </w:rPr>
-        <w:t>. GESTION DE LA CAPACITACION DEL PERSONAL DEL PROYECTO</w:t>
-      </w:r>
-    </w:p>
-    <w:p>
-      <w:pPr>
-        <w:jc w:val="both"/>
-      </w:pPr>
-      <w:r>
-        <w:t xml:space="preserve">No se ha previsto una capacitación al personal del proyecto. Las inducciones que se han realizado al personal nuevo han sido las que </w:t>
-      </w:r>
-      <w:proofErr w:type="spellStart"/>
-      <w:r>
-        <w:t>Code</w:t>
-      </w:r>
-      <w:proofErr w:type="spellEnd"/>
-      <w:r>
-        <w:t xml:space="preserve"> </w:t>
-      </w:r>
-      <w:proofErr w:type="spellStart"/>
-      <w:r>
-        <w:t>Labs</w:t>
-      </w:r>
-      <w:proofErr w:type="spellEnd"/>
-      <w:r>
-        <w:t xml:space="preserve"> tiene contempladas como parte de su política de incorporación de personal.</w:t>
-      </w:r>
-    </w:p>
-    <w:p>
-      <w:pPr>
-        <w:jc w:val="both"/>
-      </w:pPr>
-    </w:p>
-    <w:p>
-      <w:pPr>
-        <w:rPr>
-          <w:b/>
-        </w:rPr>
-      </w:pPr>
-      <w:r>
-        <w:rPr>
-          <w:b/>
-        </w:rPr>
-        <w:t>10.9. ACEPTACION DE PRODUCTO</w:t>
-      </w:r>
-    </w:p>
-    <w:p>
-      <w:pPr>
-        <w:rPr>
-          <w:b/>
-        </w:rPr>
-      </w:pPr>
-      <w:r>
-        <w:rPr>
-          <w:b/>
-        </w:rPr>
-        <w:t>10.9.1. CRITERIOS PARA LA ACEPTACION DEL PRODUCTO (PLAN DE PRUEBAS)</w:t>
-      </w:r>
-    </w:p>
-    <w:p>
-      <w:pPr>
-        <w:jc w:val="both"/>
-      </w:pPr>
-      <w:r>
         <w:t>Se aceptará el producto una vez que los usuarios hayan probado las pruebas funcionales y técnicas que se definan como parte de las pruebas de aceptación del Sistema de Facturación y Control de Inventario.</w:t>
       </w:r>
     </w:p>
@@ -21347,7 +21479,6 @@
         <w:rPr>
           <w:b/>
         </w:rPr>
-        <w:lastRenderedPageBreak/>
         <w:t>11.1. ANEXO I: ARQUITECTURA Y PLATAFORMA</w:t>
       </w:r>
     </w:p>
@@ -21449,7 +21580,7 @@
     </w:p>
     <w:p/>
     <w:sectPr>
-      <w:headerReference w:type="default" r:id="rId27"/>
+      <w:headerReference w:type="default" r:id="rId28"/>
       <w:pgSz w:w="11907" w:h="16839" w:code="9"/>
       <w:pgMar w:top="2089" w:right="1701" w:bottom="1417" w:left="1701" w:header="737" w:footer="680" w:gutter="0"/>
       <w:pgNumType w:start="0"/>
@@ -25367,7 +25498,7 @@
 </file>
 
 <file path=customXml/itemProps2.xml><?xml version="1.0" encoding="utf-8"?>
-<ds:datastoreItem xmlns:ds="http://schemas.openxmlformats.org/officeDocument/2006/customXml" ds:itemID="{E851A307-8A2C-4279-BC56-85D323ED8D47}">
+<ds:datastoreItem xmlns:ds="http://schemas.openxmlformats.org/officeDocument/2006/customXml" ds:itemID="{1BBC738E-6886-4E0D-91B5-B5ADB3C901A6}">
   <ds:schemaRefs>
     <ds:schemaRef ds:uri="http://schemas.openxmlformats.org/officeDocument/2006/bibliography"/>
   </ds:schemaRefs>

</xml_diff>

<commit_message>
Revert "PP_PMC_PPRO_1.2_2015_Plan de Proyecto 12 24"
This reverts commit 0cbe607fd6887ecbd46c9588b760475e2e5771ae.
</commit_message>
<xml_diff>
--- a/Documentacion/CMMI Nivel 2/Area PP_PMC/plan_de_proyecto.docx
+++ b/Documentacion/CMMI Nivel 2/Area PP_PMC/plan_de_proyecto.docx
@@ -3590,10 +3590,10 @@
             <v:path o:extrusionok="f" gradientshapeok="t" o:connecttype="rect"/>
             <o:lock v:ext="edit" aspectratio="t"/>
           </v:shapetype>
-          <v:shape id="_x0000_i1025" type="#_x0000_t75" style="width:425.15pt;height:217.7pt" o:ole="">
+          <v:shape id="_x0000_i1025" type="#_x0000_t75" style="width:425.25pt;height:217.5pt" o:ole="">
             <v:imagedata r:id="rId11" o:title=""/>
           </v:shape>
-          <o:OLEObject Type="Embed" ProgID="Visio.Drawing.11" ShapeID="_x0000_i1025" DrawAspect="Content" ObjectID="_1486444252" r:id="rId12"/>
+          <o:OLEObject Type="Embed" ProgID="Visio.Drawing.11" ShapeID="_x0000_i1025" DrawAspect="Content" ObjectID="_1486442354" r:id="rId12"/>
         </w:object>
       </w:r>
     </w:p>
@@ -3677,7 +3677,6 @@
         <w:jc w:val="both"/>
       </w:pPr>
       <w:r>
-        <w:lastRenderedPageBreak/>
         <w:tab/>
       </w:r>
       <w:r>
@@ -3706,6 +3705,7 @@
         <w:rPr>
           <w:i/>
         </w:rPr>
+        <w:lastRenderedPageBreak/>
         <w:t>Generación de estadística de ventas</w:t>
       </w:r>
     </w:p>
@@ -3826,10 +3826,10 @@
       </w:pPr>
       <w:r>
         <w:object w:dxaOrig="10719" w:dyaOrig="5992">
-          <v:shape id="_x0000_i1026" type="#_x0000_t75" style="width:416.55pt;height:232.3pt" o:ole="">
+          <v:shape id="_x0000_i1026" type="#_x0000_t75" style="width:416.25pt;height:231.75pt" o:ole="">
             <v:imagedata r:id="rId13" o:title=""/>
           </v:shape>
-          <o:OLEObject Type="Embed" ProgID="Visio.Drawing.11" ShapeID="_x0000_i1026" DrawAspect="Content" ObjectID="_1486444253" r:id="rId14"/>
+          <o:OLEObject Type="Embed" ProgID="Visio.Drawing.11" ShapeID="_x0000_i1026" DrawAspect="Content" ObjectID="_1486442355" r:id="rId14"/>
         </w:object>
       </w:r>
       <w:r>
@@ -3941,7 +3941,6 @@
         <w:jc w:val="both"/>
       </w:pPr>
       <w:r>
-        <w:lastRenderedPageBreak/>
         <w:tab/>
       </w:r>
       <w:r>
@@ -4200,10 +4199,10 @@
       </w:pPr>
       <w:r>
         <w:object w:dxaOrig="6805" w:dyaOrig="3996">
-          <v:shape id="_x0000_i1027" type="#_x0000_t75" style="width:379.7pt;height:219.45pt" o:ole="">
+          <v:shape id="_x0000_i1027" type="#_x0000_t75" style="width:379.5pt;height:219.75pt" o:ole="">
             <v:imagedata r:id="rId15" o:title=""/>
           </v:shape>
-          <o:OLEObject Type="Embed" ProgID="Visio.Drawing.11" ShapeID="_x0000_i1027" DrawAspect="Content" ObjectID="_1486444254" r:id="rId16"/>
+          <o:OLEObject Type="Embed" ProgID="Visio.Drawing.11" ShapeID="_x0000_i1027" DrawAspect="Content" ObjectID="_1486442356" r:id="rId16"/>
         </w:object>
       </w:r>
     </w:p>
@@ -4246,7 +4245,6 @@
         <w:rPr>
           <w:b/>
         </w:rPr>
-        <w:lastRenderedPageBreak/>
         <w:t>5</w:t>
       </w:r>
       <w:r>
@@ -4380,6 +4378,7 @@
           </w:tcPr>
           <w:p>
             <w:r>
+              <w:lastRenderedPageBreak/>
               <w:t>Métodos de pago</w:t>
             </w:r>
           </w:p>
@@ -4881,10 +4880,10 @@
       </w:pPr>
       <w:r>
         <w:object w:dxaOrig="5975" w:dyaOrig="4846">
-          <v:shape id="_x0000_i1028" type="#_x0000_t75" style="width:288.85pt;height:234pt" o:ole="">
+          <v:shape id="_x0000_i1028" type="#_x0000_t75" style="width:288.75pt;height:234pt" o:ole="">
             <v:imagedata r:id="rId17" o:title=""/>
           </v:shape>
-          <o:OLEObject Type="Embed" ProgID="Visio.Drawing.11" ShapeID="_x0000_i1028" DrawAspect="Content" ObjectID="_1486444255" r:id="rId18"/>
+          <o:OLEObject Type="Embed" ProgID="Visio.Drawing.11" ShapeID="_x0000_i1028" DrawAspect="Content" ObjectID="_1486442357" r:id="rId18"/>
         </w:object>
       </w:r>
     </w:p>
@@ -6659,10 +6658,10 @@
       </w:pPr>
       <w:r>
         <w:object w:dxaOrig="6915" w:dyaOrig="4165">
-          <v:shape id="_x0000_i1029" type="#_x0000_t75" style="width:325.7pt;height:196.3pt" o:ole="">
+          <v:shape id="_x0000_i1029" type="#_x0000_t75" style="width:325.5pt;height:196.5pt" o:ole="">
             <v:imagedata r:id="rId19" o:title=""/>
           </v:shape>
-          <o:OLEObject Type="Embed" ProgID="Visio.Drawing.11" ShapeID="_x0000_i1029" DrawAspect="Content" ObjectID="_1486444256" r:id="rId20"/>
+          <o:OLEObject Type="Embed" ProgID="Visio.Drawing.11" ShapeID="_x0000_i1029" DrawAspect="Content" ObjectID="_1486442358" r:id="rId20"/>
         </w:object>
       </w:r>
     </w:p>
@@ -8800,10 +8799,10 @@
       </w:pPr>
       <w:r>
         <w:object w:dxaOrig="8928" w:dyaOrig="4676">
-          <v:shape id="_x0000_i1030" type="#_x0000_t75" style="width:384pt;height:200.55pt" o:ole="">
+          <v:shape id="_x0000_i1030" type="#_x0000_t75" style="width:384pt;height:200.25pt" o:ole="">
             <v:imagedata r:id="rId21" o:title=""/>
           </v:shape>
-          <o:OLEObject Type="Embed" ProgID="Visio.Drawing.11" ShapeID="_x0000_i1030" DrawAspect="Content" ObjectID="_1486444257" r:id="rId22"/>
+          <o:OLEObject Type="Embed" ProgID="Visio.Drawing.11" ShapeID="_x0000_i1030" DrawAspect="Content" ObjectID="_1486442359" r:id="rId22"/>
         </w:object>
       </w:r>
     </w:p>
@@ -10618,10 +10617,10 @@
       </w:pPr>
       <w:r>
         <w:object w:dxaOrig="5554" w:dyaOrig="7533">
-          <v:shape id="_x0000_i1031" type="#_x0000_t75" style="width:173.15pt;height:234.85pt" o:ole="">
+          <v:shape id="_x0000_i1031" type="#_x0000_t75" style="width:173.25pt;height:234.75pt" o:ole="">
             <v:imagedata r:id="rId23" o:title=""/>
           </v:shape>
-          <o:OLEObject Type="Embed" ProgID="Visio.Drawing.11" ShapeID="_x0000_i1031" DrawAspect="Content" ObjectID="_1486444258" r:id="rId24"/>
+          <o:OLEObject Type="Embed" ProgID="Visio.Drawing.11" ShapeID="_x0000_i1031" DrawAspect="Content" ObjectID="_1486442360" r:id="rId24"/>
         </w:object>
       </w:r>
     </w:p>
@@ -19985,13 +19984,6 @@
       </w:pPr>
     </w:p>
     <w:p>
-      <w:pPr>
-        <w:pStyle w:val="Prrafodelista"/>
-        <w:numPr>
-          <w:ilvl w:val="0"/>
-          <w:numId w:val="20"/>
-        </w:numPr>
-      </w:pPr>
       <w:r>
         <w:t xml:space="preserve">Para el área Administrativa y de archivo la nomenclatura seria </w:t>
       </w:r>
@@ -20391,7 +20383,19 @@
                 <w:szCs w:val="16"/>
                 <w:lang w:eastAsia="es-PE"/>
               </w:rPr>
-              <w:t>PP_PMC_REGR_#_2015_Registro de Riesgos</w:t>
+              <w:t>PP_PMC_REGR_#_20</w:t>
+            </w:r>
+            <w:bookmarkStart w:id="0" w:name="_GoBack"/>
+            <w:bookmarkEnd w:id="0"/>
+            <w:r>
+              <w:rPr>
+                <w:rFonts w:ascii="Arial" w:eastAsia="Times New Roman" w:hAnsi="Arial" w:cs="Arial"/>
+                <w:color w:val="000000"/>
+                <w:sz w:val="16"/>
+                <w:szCs w:val="16"/>
+                <w:lang w:eastAsia="es-PE"/>
+              </w:rPr>
+              <w:t>15_Registro de Riesgos</w:t>
             </w:r>
           </w:p>
         </w:tc>
@@ -21022,211 +21026,75 @@
         <w:t>_2015_Plan de Proyecto</w:t>
       </w:r>
     </w:p>
-    <w:p>
-      <w:pPr>
-        <w:pStyle w:val="Prrafodelista"/>
-        <w:numPr>
-          <w:ilvl w:val="0"/>
-          <w:numId w:val="20"/>
-        </w:numPr>
-      </w:pPr>
-      <w:r>
-        <w:t xml:space="preserve">Para el </w:t>
-      </w:r>
+    <w:p/>
+    <w:p>
+      <w:pPr>
+        <w:rPr>
+          <w:b/>
+        </w:rPr>
+      </w:pPr>
+    </w:p>
+    <w:p>
+      <w:pPr>
+        <w:rPr>
+          <w:b/>
+        </w:rPr>
+      </w:pPr>
+    </w:p>
+    <w:p>
+      <w:pPr>
+        <w:rPr>
+          <w:b/>
+        </w:rPr>
+      </w:pPr>
+      <w:r>
+        <w:rPr>
+          <w:b/>
+        </w:rPr>
+        <w:t>10.4.2. VERSIONAMIENTO</w:t>
+      </w:r>
+    </w:p>
+    <w:p>
+      <w:pPr>
+        <w:jc w:val="both"/>
+      </w:pPr>
+      <w:r>
+        <w:t>Los documentos cuentan con una tabla de historial de revisiones en la parte inicial, que constan de: ítem, versión, fecha, autor, descripción, estado, responsable de revisión de aprobación.</w:t>
+      </w:r>
+    </w:p>
+    <w:p>
+      <w:pPr>
+        <w:jc w:val="both"/>
+      </w:pPr>
+    </w:p>
+    <w:p>
+      <w:pPr>
+        <w:rPr>
+          <w:b/>
+        </w:rPr>
+      </w:pPr>
+      <w:r>
+        <w:rPr>
+          <w:b/>
+        </w:rPr>
+        <w:t>10.4.3. CARPETA COMPARTIDA DEL PROYECTO</w:t>
+      </w:r>
+    </w:p>
+    <w:p>
+      <w:pPr>
+        <w:rPr>
+          <w:rStyle w:val="Hipervnculo"/>
+        </w:rPr>
+      </w:pPr>
       <w:proofErr w:type="spellStart"/>
       <w:r>
-        <w:t>Github</w:t>
+        <w:t>GitHub</w:t>
       </w:r>
       <w:proofErr w:type="spellEnd"/>
       <w:r>
-        <w:t xml:space="preserve"> </w:t>
-      </w:r>
-      <w:r>
-        <w:t xml:space="preserve">se mantendrá </w:t>
-      </w:r>
-      <w:r>
-        <w:t xml:space="preserve">el nombre original del documentos y las versiones se actualizan manualmente en la casilla  </w:t>
-      </w:r>
-      <w:proofErr w:type="spellStart"/>
-      <w:proofErr w:type="gramStart"/>
-      <w:r>
-        <w:t>Summary</w:t>
-      </w:r>
-      <w:proofErr w:type="spellEnd"/>
-      <w:r>
-        <w:t xml:space="preserve"> .</w:t>
-      </w:r>
-      <w:proofErr w:type="gramEnd"/>
-      <w:r>
-        <w:t xml:space="preserve"> Luego  en </w:t>
-      </w:r>
-      <w:proofErr w:type="spellStart"/>
-      <w:r>
-        <w:t>Description</w:t>
-      </w:r>
-      <w:proofErr w:type="spellEnd"/>
-      <w:r>
-        <w:t xml:space="preserve">  se colocara el comentari</w:t>
-      </w:r>
-      <w:r>
-        <w:t>o de: paginas #, contenido (texto, grafico, cuadros)</w:t>
-      </w:r>
-    </w:p>
-    <w:p>
-      <w:pPr>
-        <w:pStyle w:val="Prrafodelista"/>
-        <w:rPr>
-          <w:noProof/>
-          <w:lang w:eastAsia="es-PE"/>
-        </w:rPr>
-      </w:pPr>
-    </w:p>
-    <w:p>
-      <w:pPr>
-        <w:pStyle w:val="Prrafodelista"/>
-        <w:rPr>
-          <w:noProof/>
-          <w:lang w:eastAsia="es-PE"/>
-        </w:rPr>
-      </w:pPr>
-    </w:p>
-    <w:p>
-      <w:pPr>
-        <w:pStyle w:val="Prrafodelista"/>
-      </w:pPr>
-      <w:r>
-        <w:rPr>
-          <w:noProof/>
-          <w:lang w:eastAsia="es-PE"/>
-        </w:rPr>
-        <w:drawing>
-          <wp:inline distT="0" distB="0" distL="0" distR="0" wp14:anchorId="29E0C97D" wp14:editId="68AB09CC">
-            <wp:extent cx="5350981" cy="1545771"/>
-            <wp:effectExtent l="0" t="0" r="2540" b="0"/>
-            <wp:docPr id="1" name="Imagen 1"/>
-            <wp:cNvGraphicFramePr>
-              <a:graphicFrameLocks xmlns:a="http://schemas.openxmlformats.org/drawingml/2006/main" noChangeAspect="1"/>
-            </wp:cNvGraphicFramePr>
-            <a:graphic xmlns:a="http://schemas.openxmlformats.org/drawingml/2006/main">
-              <a:graphicData uri="http://schemas.openxmlformats.org/drawingml/2006/picture">
-                <pic:pic xmlns:pic="http://schemas.openxmlformats.org/drawingml/2006/picture">
-                  <pic:nvPicPr>
-                    <pic:cNvPr id="0" name=""/>
-                    <pic:cNvPicPr/>
-                  </pic:nvPicPr>
-                  <pic:blipFill rotWithShape="1">
-                    <a:blip r:embed="rId26"/>
-                    <a:srcRect l="7460" t="10323" r="7455" b="60322"/>
-                    <a:stretch/>
-                  </pic:blipFill>
-                  <pic:spPr bwMode="auto">
-                    <a:xfrm>
-                      <a:off x="0" y="0"/>
-                      <a:ext cx="5350986" cy="1545772"/>
-                    </a:xfrm>
-                    <a:prstGeom prst="rect">
-                      <a:avLst/>
-                    </a:prstGeom>
-                    <a:ln>
-                      <a:noFill/>
-                    </a:ln>
-                    <a:extLst>
-                      <a:ext uri="{53640926-AAD7-44D8-BBD7-CCE9431645EC}">
-                        <a14:shadowObscured xmlns:a14="http://schemas.microsoft.com/office/drawing/2010/main"/>
-                      </a:ext>
-                    </a:extLst>
-                  </pic:spPr>
-                </pic:pic>
-              </a:graphicData>
-            </a:graphic>
-          </wp:inline>
-        </w:drawing>
-      </w:r>
-    </w:p>
-    <w:p>
-      <w:pPr>
-        <w:rPr>
-          <w:b/>
-        </w:rPr>
-      </w:pPr>
-    </w:p>
-    <w:p>
-      <w:pPr>
-        <w:rPr>
-          <w:b/>
-        </w:rPr>
-      </w:pPr>
-      <w:r>
-        <w:rPr>
-          <w:b/>
-        </w:rPr>
-        <w:t>ejemplo</w:t>
-      </w:r>
-      <w:bookmarkStart w:id="0" w:name="_GoBack"/>
-      <w:bookmarkEnd w:id="0"/>
-    </w:p>
-    <w:p>
-      <w:pPr>
-        <w:rPr>
-          <w:b/>
-        </w:rPr>
-      </w:pPr>
-    </w:p>
-    <w:p>
-      <w:pPr>
-        <w:rPr>
-          <w:b/>
-        </w:rPr>
-      </w:pPr>
-      <w:r>
-        <w:rPr>
-          <w:b/>
-        </w:rPr>
-        <w:t>10.4.2. VERSIONAMIENTO</w:t>
-      </w:r>
-    </w:p>
-    <w:p>
-      <w:pPr>
-        <w:jc w:val="both"/>
-      </w:pPr>
-      <w:r>
-        <w:lastRenderedPageBreak/>
-        <w:t>Los documentos cuentan con una tabla de historial de revisiones en la parte inicial, que constan de: ítem, versión, fecha, autor, descripción, estado, responsable de revisión de aprobación.</w:t>
-      </w:r>
-    </w:p>
-    <w:p>
-      <w:pPr>
-        <w:jc w:val="both"/>
-      </w:pPr>
-    </w:p>
-    <w:p>
-      <w:pPr>
-        <w:rPr>
-          <w:b/>
-        </w:rPr>
-      </w:pPr>
-      <w:r>
-        <w:rPr>
-          <w:b/>
-        </w:rPr>
-        <w:t>10.4.3. CARPETA COMPARTIDA DEL PROYECTO</w:t>
-      </w:r>
-    </w:p>
-    <w:p>
-      <w:pPr>
-        <w:rPr>
-          <w:rStyle w:val="Hipervnculo"/>
-        </w:rPr>
-      </w:pPr>
-      <w:proofErr w:type="spellStart"/>
-      <w:r>
-        <w:t>GitHub</w:t>
-      </w:r>
-      <w:proofErr w:type="spellEnd"/>
-      <w:r>
         <w:t xml:space="preserve">: </w:t>
       </w:r>
-      <w:hyperlink r:id="rId27" w:history="1">
+      <w:hyperlink r:id="rId26" w:history="1">
         <w:r>
           <w:rPr>
             <w:rStyle w:val="Hipervnculo"/>
@@ -21254,6 +21122,7 @@
         <w:jc w:val="both"/>
       </w:pPr>
       <w:r>
+        <w:lastRenderedPageBreak/>
         <w:t>Como se mencionó en el punto 8.2., el cliente tiene la responsabilidad de informar sobre los cambios repentinos en los procesos de negocio de la empresa o cambios en los requerimientos (agregar o quitar). Una vez validada la documentación correspondiente a los cambios, se procederá a incorporarlos al proyecto.</w:t>
       </w:r>
     </w:p>
@@ -21423,7 +21292,6 @@
         <w:jc w:val="both"/>
       </w:pPr>
       <w:r>
-        <w:lastRenderedPageBreak/>
         <w:t>Se aceptará el producto una vez que los usuarios hayan probado las pruebas funcionales y técnicas que se definan como parte de las pruebas de aceptación del Sistema de Facturación y Control de Inventario.</w:t>
       </w:r>
     </w:p>
@@ -21479,6 +21347,7 @@
         <w:rPr>
           <w:b/>
         </w:rPr>
+        <w:lastRenderedPageBreak/>
         <w:t>11.1. ANEXO I: ARQUITECTURA Y PLATAFORMA</w:t>
       </w:r>
     </w:p>
@@ -21580,7 +21449,7 @@
     </w:p>
     <w:p/>
     <w:sectPr>
-      <w:headerReference w:type="default" r:id="rId28"/>
+      <w:headerReference w:type="default" r:id="rId27"/>
       <w:pgSz w:w="11907" w:h="16839" w:code="9"/>
       <w:pgMar w:top="2089" w:right="1701" w:bottom="1417" w:left="1701" w:header="737" w:footer="680" w:gutter="0"/>
       <w:pgNumType w:start="0"/>
@@ -25498,7 +25367,7 @@
 </file>
 
 <file path=customXml/itemProps2.xml><?xml version="1.0" encoding="utf-8"?>
-<ds:datastoreItem xmlns:ds="http://schemas.openxmlformats.org/officeDocument/2006/customXml" ds:itemID="{1BBC738E-6886-4E0D-91B5-B5ADB3C901A6}">
+<ds:datastoreItem xmlns:ds="http://schemas.openxmlformats.org/officeDocument/2006/customXml" ds:itemID="{E851A307-8A2C-4279-BC56-85D323ED8D47}">
   <ds:schemaRefs>
     <ds:schemaRef ds:uri="http://schemas.openxmlformats.org/officeDocument/2006/bibliography"/>
   </ds:schemaRefs>

</xml_diff>